<commit_message>
small changes.  move psim to a computational_performance subsection
</commit_message>
<xml_diff>
--- a/admin/publishing/answers.docx
+++ b/admin/publishing/answers.docx
@@ -1,6 +1,6 @@
 
 <file path=word/document.xml><?xml version="1.0" encoding="utf-8"?>
-<w:document xmlns:wpc="http://schemas.microsoft.com/office/word/2010/wordprocessingCanvas" xmlns:mc="http://schemas.openxmlformats.org/markup-compatibility/2006" xmlns:o="urn:schemas-microsoft-com:office:office" xmlns:r="http://schemas.openxmlformats.org/officeDocument/2006/relationships" xmlns:m="http://schemas.openxmlformats.org/officeDocument/2006/math" xmlns:v="urn:schemas-microsoft-com:vml" xmlns:wp14="http://schemas.microsoft.com/office/word/2010/wordprocessingDrawing" xmlns:wp="http://schemas.openxmlformats.org/drawingml/2006/wordprocessingDrawing" xmlns:w10="urn:schemas-microsoft-com:office:word" xmlns:w="http://schemas.openxmlformats.org/wordprocessingml/2006/main" xmlns:w14="http://schemas.microsoft.com/office/word/2010/wordml" xmlns:wpg="http://schemas.microsoft.com/office/word/2010/wordprocessingGroup" xmlns:wpi="http://schemas.microsoft.com/office/word/2010/wordprocessingInk" xmlns:wne="http://schemas.microsoft.com/office/word/2006/wordml" xmlns:wps="http://schemas.microsoft.com/office/word/2010/wordprocessingShape" mc:Ignorable="w14 wp14">
+<w:document xmlns:wpc="http://schemas.microsoft.com/office/word/2010/wordprocessingCanvas" xmlns:mo="http://schemas.microsoft.com/office/mac/office/2008/main" xmlns:mc="http://schemas.openxmlformats.org/markup-compatibility/2006" xmlns:mv="urn:schemas-microsoft-com:mac:vml" xmlns:o="urn:schemas-microsoft-com:office:office" xmlns:r="http://schemas.openxmlformats.org/officeDocument/2006/relationships" xmlns:m="http://schemas.openxmlformats.org/officeDocument/2006/math" xmlns:v="urn:schemas-microsoft-com:vml" xmlns:wp14="http://schemas.microsoft.com/office/word/2010/wordprocessingDrawing" xmlns:wp="http://schemas.openxmlformats.org/drawingml/2006/wordprocessingDrawing" xmlns:w10="urn:schemas-microsoft-com:office:word" xmlns:w="http://schemas.openxmlformats.org/wordprocessingml/2006/main" xmlns:w14="http://schemas.microsoft.com/office/word/2010/wordml" xmlns:w15="http://schemas.microsoft.com/office/word/2012/wordml" xmlns:wpg="http://schemas.microsoft.com/office/word/2010/wordprocessingGroup" xmlns:wpi="http://schemas.microsoft.com/office/word/2010/wordprocessingInk" xmlns:wne="http://schemas.microsoft.com/office/word/2006/wordml" xmlns:wps="http://schemas.microsoft.com/office/word/2010/wordprocessingShape" mc:Ignorable="w14 w15 wp14">
   <w:body>
     <w:p>
       <w:pPr>
@@ -8,7 +8,6 @@
         <w:autoSpaceDE w:val="0"/>
         <w:autoSpaceDN w:val="0"/>
         <w:adjustRightInd w:val="0"/>
-        <w:spacing w:after="0"/>
         <w:rPr>
           <w:rFonts w:ascii="Times New Roman" w:hAnsi="Times New Roman"/>
           <w:color w:val="453CCC"/>
@@ -54,7 +53,6 @@
         <w:autoSpaceDE w:val="0"/>
         <w:autoSpaceDN w:val="0"/>
         <w:adjustRightInd w:val="0"/>
-        <w:spacing w:after="0"/>
         <w:rPr>
           <w:rFonts w:ascii="Times New Roman" w:hAnsi="Times New Roman"/>
           <w:color w:val="453CCC"/>
@@ -96,7 +94,6 @@
         <w:autoSpaceDE w:val="0"/>
         <w:autoSpaceDN w:val="0"/>
         <w:adjustRightInd w:val="0"/>
-        <w:spacing w:after="0"/>
         <w:rPr>
           <w:rFonts w:ascii="Times New Roman" w:hAnsi="Times New Roman"/>
           <w:color w:val="453CCC"/>
@@ -138,7 +135,6 @@
         <w:autoSpaceDE w:val="0"/>
         <w:autoSpaceDN w:val="0"/>
         <w:adjustRightInd w:val="0"/>
-        <w:spacing w:after="0"/>
         <w:rPr>
           <w:ins w:id="6" w:author="Kai Nagel" w:date="2015-12-18T17:10:00Z"/>
           <w:rFonts w:ascii="Calibri" w:hAnsi="Calibri" w:cs="Calibri"/>
@@ -200,7 +196,6 @@
         <w:autoSpaceDE w:val="0"/>
         <w:autoSpaceDN w:val="0"/>
         <w:adjustRightInd w:val="0"/>
-        <w:spacing w:after="0"/>
         <w:rPr>
           <w:ins w:id="11" w:author="Kai Nagel" w:date="2015-12-18T17:16:00Z"/>
           <w:rFonts w:ascii="Calibri" w:hAnsi="Calibri" w:cs="Calibri"/>
@@ -240,7 +235,6 @@
         <w:autoSpaceDE w:val="0"/>
         <w:autoSpaceDN w:val="0"/>
         <w:adjustRightInd w:val="0"/>
-        <w:spacing w:after="0"/>
         <w:rPr>
           <w:ins w:id="14" w:author="Kai Nagel" w:date="2015-12-18T17:20:00Z"/>
           <w:rFonts w:ascii="Helvetica" w:hAnsi="Helvetica" w:cs="Helvetica"/>
@@ -253,7 +247,6 @@
             <w:autoSpaceDE w:val="0"/>
             <w:autoSpaceDN w:val="0"/>
             <w:adjustRightInd w:val="0"/>
-            <w:spacing w:after="0"/>
           </w:pPr>
         </w:pPrChange>
       </w:pPr>
@@ -390,7 +383,6 @@
         <w:autoSpaceDE w:val="0"/>
         <w:autoSpaceDN w:val="0"/>
         <w:adjustRightInd w:val="0"/>
-        <w:spacing w:after="0"/>
         <w:rPr>
           <w:ins w:id="27" w:author="Kai Nagel" w:date="2015-12-18T17:20:00Z"/>
           <w:rFonts w:ascii="Helvetica" w:hAnsi="Helvetica" w:cs="Helvetica"/>
@@ -403,7 +395,6 @@
             <w:autoSpaceDE w:val="0"/>
             <w:autoSpaceDN w:val="0"/>
             <w:adjustRightInd w:val="0"/>
-            <w:spacing w:after="0"/>
           </w:pPr>
         </w:pPrChange>
       </w:pPr>
@@ -428,7 +419,6 @@
         <w:autoSpaceDE w:val="0"/>
         <w:autoSpaceDN w:val="0"/>
         <w:adjustRightInd w:val="0"/>
-        <w:spacing w:after="0"/>
         <w:rPr>
           <w:ins w:id="29" w:author="Kai Nagel" w:date="2015-12-18T17:23:00Z"/>
           <w:rFonts w:ascii="Helvetica" w:hAnsi="Helvetica" w:cs="Helvetica"/>
@@ -441,7 +431,6 @@
             <w:autoSpaceDE w:val="0"/>
             <w:autoSpaceDN w:val="0"/>
             <w:adjustRightInd w:val="0"/>
-            <w:spacing w:after="0"/>
           </w:pPr>
         </w:pPrChange>
       </w:pPr>
@@ -542,7 +531,6 @@
         <w:autoSpaceDE w:val="0"/>
         <w:autoSpaceDN w:val="0"/>
         <w:adjustRightInd w:val="0"/>
-        <w:spacing w:after="0"/>
         <w:rPr>
           <w:ins w:id="38" w:author="Kai Nagel" w:date="2015-12-18T17:23:00Z"/>
           <w:rFonts w:ascii="Helvetica" w:hAnsi="Helvetica" w:cs="Helvetica"/>
@@ -555,7 +543,6 @@
             <w:autoSpaceDE w:val="0"/>
             <w:autoSpaceDN w:val="0"/>
             <w:adjustRightInd w:val="0"/>
-            <w:spacing w:after="0"/>
           </w:pPr>
         </w:pPrChange>
       </w:pPr>
@@ -580,7 +567,6 @@
         <w:autoSpaceDE w:val="0"/>
         <w:autoSpaceDN w:val="0"/>
         <w:adjustRightInd w:val="0"/>
-        <w:spacing w:after="0"/>
         <w:rPr>
           <w:ins w:id="40" w:author="Kai Nagel" w:date="2015-12-18T17:24:00Z"/>
           <w:rFonts w:ascii="Helvetica" w:hAnsi="Helvetica" w:cs="Helvetica"/>
@@ -593,7 +579,6 @@
             <w:autoSpaceDE w:val="0"/>
             <w:autoSpaceDN w:val="0"/>
             <w:adjustRightInd w:val="0"/>
-            <w:spacing w:after="0"/>
           </w:pPr>
         </w:pPrChange>
       </w:pPr>
@@ -644,7 +629,6 @@
             <w:autoSpaceDE w:val="0"/>
             <w:autoSpaceDN w:val="0"/>
             <w:adjustRightInd w:val="0"/>
-            <w:spacing w:after="0"/>
           </w:pPr>
         </w:pPrChange>
       </w:pPr>
@@ -688,7 +672,6 @@
         <w:autoSpaceDE w:val="0"/>
         <w:autoSpaceDN w:val="0"/>
         <w:adjustRightInd w:val="0"/>
-        <w:spacing w:after="0"/>
         <w:rPr>
           <w:ins w:id="48" w:author="Kai Nagel" w:date="2015-12-18T17:26:00Z"/>
           <w:rFonts w:ascii="Helvetica" w:hAnsi="Helvetica" w:cs="Helvetica"/>
@@ -697,7 +680,6 @@
           <w:szCs w:val="18"/>
         </w:rPr>
       </w:pPr>
-      <w:proofErr w:type="gramStart"/>
       <w:ins w:id="49" w:author="Kai Nagel" w:date="2015-12-18T17:26:00Z">
         <w:r>
           <w:rPr>
@@ -706,9 +688,9 @@
             <w:sz w:val="18"/>
             <w:szCs w:val="18"/>
           </w:rPr>
-          <w:t>java</w:t>
-        </w:r>
-        <w:proofErr w:type="gramEnd"/>
+          <w:t>java -</w:t>
+        </w:r>
+        <w:proofErr w:type="spellStart"/>
         <w:r>
           <w:rPr>
             <w:rFonts w:ascii="Helvetica" w:hAnsi="Helvetica" w:cs="Helvetica"/>
@@ -716,9 +698,9 @@
             <w:sz w:val="18"/>
             <w:szCs w:val="18"/>
           </w:rPr>
-          <w:t xml:space="preserve"> -</w:t>
-        </w:r>
-        <w:proofErr w:type="spellStart"/>
+          <w:t>cp</w:t>
+        </w:r>
+        <w:proofErr w:type="spellEnd"/>
         <w:r>
           <w:rPr>
             <w:rFonts w:ascii="Helvetica" w:hAnsi="Helvetica" w:cs="Helvetica"/>
@@ -726,9 +708,10 @@
             <w:sz w:val="18"/>
             <w:szCs w:val="18"/>
           </w:rPr>
-          <w:t>cp</w:t>
-        </w:r>
-        <w:proofErr w:type="spellEnd"/>
+          <w:t xml:space="preserve"> /path/to/matsim.jar </w:t>
+        </w:r>
+        <w:proofErr w:type="spellStart"/>
+        <w:proofErr w:type="gramStart"/>
         <w:r>
           <w:rPr>
             <w:rFonts w:ascii="Helvetica" w:hAnsi="Helvetica" w:cs="Helvetica"/>
@@ -736,19 +719,10 @@
             <w:sz w:val="18"/>
             <w:szCs w:val="18"/>
           </w:rPr>
-          <w:t xml:space="preserve"> /path/to/matsim.jar </w:t>
-        </w:r>
-        <w:proofErr w:type="spellStart"/>
-        <w:r>
-          <w:rPr>
-            <w:rFonts w:ascii="Helvetica" w:hAnsi="Helvetica" w:cs="Helvetica"/>
-            <w:color w:val="000000"/>
-            <w:sz w:val="18"/>
-            <w:szCs w:val="18"/>
-          </w:rPr>
           <w:t>org.matsim.run.CreateFullConfig</w:t>
         </w:r>
         <w:proofErr w:type="spellEnd"/>
+        <w:proofErr w:type="gramEnd"/>
         <w:r>
           <w:rPr>
             <w:rFonts w:ascii="Helvetica" w:hAnsi="Helvetica" w:cs="Helvetica"/>
@@ -779,7 +753,6 @@
             <w:autoSpaceDE w:val="0"/>
             <w:autoSpaceDN w:val="0"/>
             <w:adjustRightInd w:val="0"/>
-            <w:spacing w:after="0"/>
           </w:pPr>
         </w:pPrChange>
       </w:pPr>
@@ -875,7 +848,6 @@
             <w:autoSpaceDE w:val="0"/>
             <w:autoSpaceDN w:val="0"/>
             <w:adjustRightInd w:val="0"/>
-            <w:spacing w:after="0"/>
           </w:pPr>
         </w:pPrChange>
       </w:pPr>
@@ -930,7 +902,6 @@
           <w:ins w:id="61" w:author="Kai Nagel" w:date="2015-12-18T17:16:00Z"/>
           <w:rFonts w:ascii="Verdana" w:hAnsi="Verdana" w:cs="Times New Roman"/>
           <w:sz w:val="20"/>
-          <w:szCs w:val="24"/>
           <w:lang w:val="de-DE"/>
           <w:rPrChange w:id="62" w:author="Kai Nagel" w:date="2015-12-18T17:18:00Z">
             <w:rPr>
@@ -948,7 +919,6 @@
             <w:autoSpaceDE w:val="0"/>
             <w:autoSpaceDN w:val="0"/>
             <w:adjustRightInd w:val="0"/>
-            <w:spacing w:after="0"/>
           </w:pPr>
         </w:pPrChange>
       </w:pPr>
@@ -1018,7 +988,6 @@
         <w:autoSpaceDE w:val="0"/>
         <w:autoSpaceDN w:val="0"/>
         <w:adjustRightInd w:val="0"/>
-        <w:spacing w:after="0"/>
         <w:rPr>
           <w:ins w:id="67" w:author="Kai Nagel" w:date="2015-12-18T17:27:00Z"/>
           <w:rFonts w:ascii="Calibri" w:hAnsi="Calibri" w:cs="Calibri"/>
@@ -1071,7 +1040,6 @@
         <w:autoSpaceDE w:val="0"/>
         <w:autoSpaceDN w:val="0"/>
         <w:adjustRightInd w:val="0"/>
-        <w:spacing w:after="0"/>
         <w:rPr>
           <w:rFonts w:ascii="Calibri" w:hAnsi="Calibri" w:cs="Calibri"/>
           <w:color w:val="453CCC"/>
@@ -1095,7 +1063,6 @@
         <w:autoSpaceDE w:val="0"/>
         <w:autoSpaceDN w:val="0"/>
         <w:adjustRightInd w:val="0"/>
-        <w:spacing w:after="0"/>
         <w:rPr>
           <w:rFonts w:ascii="Calibri" w:hAnsi="Calibri" w:cs="Calibri"/>
           <w:color w:val="453CCC"/>
@@ -1155,7 +1122,6 @@
         <w:autoSpaceDE w:val="0"/>
         <w:autoSpaceDN w:val="0"/>
         <w:adjustRightInd w:val="0"/>
-        <w:spacing w:after="0"/>
         <w:rPr>
           <w:ins w:id="75" w:author="Kai Nagel" w:date="2015-12-18T17:30:00Z"/>
           <w:rFonts w:ascii="Times New Roman" w:hAnsi="Times New Roman"/>
@@ -1190,7 +1156,6 @@
         <w:autoSpaceDE w:val="0"/>
         <w:autoSpaceDN w:val="0"/>
         <w:adjustRightInd w:val="0"/>
-        <w:spacing w:after="0"/>
         <w:rPr>
           <w:ins w:id="77" w:author="Kai Nagel" w:date="2015-12-18T17:35:00Z"/>
           <w:rFonts w:ascii="Times New Roman" w:hAnsi="Times New Roman"/>
@@ -1315,7 +1280,6 @@
         <w:autoSpaceDE w:val="0"/>
         <w:autoSpaceDN w:val="0"/>
         <w:adjustRightInd w:val="0"/>
-        <w:spacing w:after="0"/>
         <w:rPr>
           <w:ins w:id="87" w:author="Kai Nagel" w:date="2015-12-18T17:30:00Z"/>
           <w:rFonts w:ascii="Times New Roman" w:hAnsi="Times New Roman"/>
@@ -1374,7 +1338,6 @@
           </w:rPr>
           <w:t xml:space="preserve">; in particular, this should clarify how MATSim can be used as </w:t>
         </w:r>
-        <w:proofErr w:type="spellStart"/>
         <w:proofErr w:type="gramStart"/>
         <w:r>
           <w:rPr>
@@ -1383,7 +1346,6 @@
           </w:rPr>
           <w:t>a</w:t>
         </w:r>
-        <w:proofErr w:type="spellEnd"/>
         <w:proofErr w:type="gramEnd"/>
         <w:r>
           <w:rPr>
@@ -1409,7 +1371,6 @@
         <w:autoSpaceDE w:val="0"/>
         <w:autoSpaceDN w:val="0"/>
         <w:adjustRightInd w:val="0"/>
-        <w:spacing w:after="0"/>
         <w:rPr>
           <w:ins w:id="91" w:author="Kai Nagel" w:date="2015-12-18T17:41:00Z"/>
           <w:rFonts w:ascii="Times New Roman" w:hAnsi="Times New Roman"/>
@@ -1474,7 +1435,6 @@
         <w:autoSpaceDE w:val="0"/>
         <w:autoSpaceDN w:val="0"/>
         <w:adjustRightInd w:val="0"/>
-        <w:spacing w:after="0"/>
         <w:rPr>
           <w:ins w:id="96" w:author="Kai Nagel" w:date="2015-12-18T17:35:00Z"/>
           <w:rFonts w:ascii="Times New Roman" w:hAnsi="Times New Roman"/>
@@ -1512,7 +1472,6 @@
         <w:autoSpaceDE w:val="0"/>
         <w:autoSpaceDN w:val="0"/>
         <w:adjustRightInd w:val="0"/>
-        <w:spacing w:after="0"/>
         <w:rPr>
           <w:ins w:id="99" w:author="Kai Nagel" w:date="2015-12-18T17:42:00Z"/>
           <w:rFonts w:ascii="Times New Roman" w:hAnsi="Times New Roman"/>
@@ -1541,7 +1500,6 @@
         <w:autoSpaceDE w:val="0"/>
         <w:autoSpaceDN w:val="0"/>
         <w:adjustRightInd w:val="0"/>
-        <w:spacing w:after="0"/>
         <w:rPr>
           <w:ins w:id="101" w:author="Kai Nagel" w:date="2015-12-18T17:35:00Z"/>
           <w:rFonts w:ascii="Times New Roman" w:hAnsi="Times New Roman"/>
@@ -1582,7 +1540,6 @@
         <w:autoSpaceDE w:val="0"/>
         <w:autoSpaceDN w:val="0"/>
         <w:adjustRightInd w:val="0"/>
-        <w:spacing w:after="0"/>
         <w:rPr>
           <w:rFonts w:ascii="Times New Roman" w:hAnsi="Times New Roman"/>
           <w:color w:val="453CCC"/>
@@ -1606,7 +1563,6 @@
         <w:autoSpaceDE w:val="0"/>
         <w:autoSpaceDN w:val="0"/>
         <w:adjustRightInd w:val="0"/>
-        <w:spacing w:after="0"/>
         <w:rPr>
           <w:rFonts w:ascii="Times New Roman" w:hAnsi="Times New Roman"/>
           <w:color w:val="453CCC"/>
@@ -1645,21 +1601,22 @@
         </w:rPr>
         <w:t>“Part II: Extending MATSim</w:t>
       </w:r>
-    </w:p>
-    <w:p>
-      <w:pPr>
-        <w:widowControl w:val="0"/>
-        <w:autoSpaceDE w:val="0"/>
-        <w:autoSpaceDN w:val="0"/>
-        <w:adjustRightInd w:val="0"/>
-        <w:spacing w:after="0"/>
+      <w:bookmarkStart w:id="107" w:name="_GoBack"/>
+      <w:bookmarkEnd w:id="107"/>
+    </w:p>
+    <w:p>
+      <w:pPr>
+        <w:widowControl w:val="0"/>
+        <w:autoSpaceDE w:val="0"/>
+        <w:autoSpaceDN w:val="0"/>
+        <w:adjustRightInd w:val="0"/>
         <w:rPr>
           <w:rFonts w:ascii="Times New Roman" w:hAnsi="Times New Roman"/>
           <w:color w:val="453CCC"/>
           <w:sz w:val="32"/>
           <w:szCs w:val="32"/>
           <w:lang w:val="de-DE"/>
-          <w:rPrChange w:id="107" w:author="Kai Nagel" w:date="2015-12-18T17:18:00Z">
+          <w:rPrChange w:id="108" w:author="Kai Nagel" w:date="2015-12-18T17:18:00Z">
             <w:rPr>
               <w:rFonts w:ascii="Times New Roman" w:hAnsi="Times New Roman"/>
               <w:color w:val="453CCC"/>
@@ -1676,7 +1633,7 @@
           <w:sz w:val="32"/>
           <w:szCs w:val="32"/>
           <w:lang w:val="de-DE"/>
-          <w:rPrChange w:id="108" w:author="Kai Nagel" w:date="2015-12-18T17:18:00Z">
+          <w:rPrChange w:id="109" w:author="Kai Nagel" w:date="2015-12-18T17:18:00Z">
             <w:rPr>
               <w:rFonts w:ascii="Times" w:hAnsi="Times" w:cs="Times"/>
               <w:color w:val="453CCC"/>
@@ -1694,14 +1651,13 @@
         <w:autoSpaceDE w:val="0"/>
         <w:autoSpaceDN w:val="0"/>
         <w:adjustRightInd w:val="0"/>
-        <w:spacing w:after="0"/>
         <w:rPr>
           <w:rFonts w:ascii="Times New Roman" w:hAnsi="Times New Roman"/>
           <w:color w:val="453CCC"/>
           <w:sz w:val="32"/>
           <w:szCs w:val="32"/>
           <w:lang w:val="de-DE"/>
-          <w:rPrChange w:id="109" w:author="Kai Nagel" w:date="2015-12-18T17:18:00Z">
+          <w:rPrChange w:id="110" w:author="Kai Nagel" w:date="2015-12-18T17:18:00Z">
             <w:rPr>
               <w:rFonts w:ascii="Times New Roman" w:hAnsi="Times New Roman"/>
               <w:color w:val="453CCC"/>
@@ -1718,7 +1674,7 @@
           <w:sz w:val="32"/>
           <w:szCs w:val="32"/>
           <w:lang w:val="de-DE"/>
-          <w:rPrChange w:id="110" w:author="Kai Nagel" w:date="2015-12-18T17:18:00Z">
+          <w:rPrChange w:id="111" w:author="Kai Nagel" w:date="2015-12-18T17:18:00Z">
             <w:rPr>
               <w:rFonts w:ascii="Times New Roman" w:hAnsi="Times New Roman"/>
               <w:color w:val="453CCC"/>
@@ -1736,14 +1692,13 @@
         <w:autoSpaceDE w:val="0"/>
         <w:autoSpaceDN w:val="0"/>
         <w:adjustRightInd w:val="0"/>
-        <w:spacing w:after="0"/>
         <w:rPr>
           <w:rFonts w:ascii="Times New Roman" w:hAnsi="Times New Roman"/>
           <w:color w:val="453CCC"/>
           <w:sz w:val="32"/>
           <w:szCs w:val="32"/>
           <w:lang w:val="de-DE"/>
-          <w:rPrChange w:id="111" w:author="Kai Nagel" w:date="2015-12-18T17:18:00Z">
+          <w:rPrChange w:id="112" w:author="Kai Nagel" w:date="2015-12-18T17:18:00Z">
             <w:rPr>
               <w:rFonts w:ascii="Times New Roman" w:hAnsi="Times New Roman"/>
               <w:color w:val="453CCC"/>
@@ -1760,7 +1715,7 @@
           <w:sz w:val="32"/>
           <w:szCs w:val="32"/>
           <w:lang w:val="de-DE"/>
-          <w:rPrChange w:id="112" w:author="Kai Nagel" w:date="2015-12-18T17:18:00Z">
+          <w:rPrChange w:id="113" w:author="Kai Nagel" w:date="2015-12-18T17:18:00Z">
             <w:rPr>
               <w:rFonts w:ascii="Times New Roman" w:hAnsi="Times New Roman"/>
               <w:color w:val="453CCC"/>
@@ -1778,7 +1733,7 @@
           <w:sz w:val="32"/>
           <w:szCs w:val="32"/>
           <w:lang w:val="de-DE"/>
-          <w:rPrChange w:id="113" w:author="Kai Nagel" w:date="2015-12-18T17:18:00Z">
+          <w:rPrChange w:id="114" w:author="Kai Nagel" w:date="2015-12-18T17:18:00Z">
             <w:rPr>
               <w:rFonts w:ascii="Wingdings" w:hAnsi="Wingdings" w:cs="Wingdings"/>
               <w:color w:val="453CCC"/>
@@ -1796,7 +1751,7 @@
           <w:sz w:val="32"/>
           <w:szCs w:val="32"/>
           <w:lang w:val="de-DE"/>
-          <w:rPrChange w:id="114" w:author="Kai Nagel" w:date="2015-12-18T17:18:00Z">
+          <w:rPrChange w:id="115" w:author="Kai Nagel" w:date="2015-12-18T17:18:00Z">
             <w:rPr>
               <w:rFonts w:ascii="Times New Roman" w:hAnsi="Times New Roman"/>
               <w:color w:val="453CCC"/>
@@ -1814,14 +1769,13 @@
         <w:autoSpaceDE w:val="0"/>
         <w:autoSpaceDN w:val="0"/>
         <w:adjustRightInd w:val="0"/>
-        <w:spacing w:after="0"/>
         <w:rPr>
           <w:rFonts w:ascii="Times New Roman" w:hAnsi="Times New Roman"/>
           <w:color w:val="453CCC"/>
           <w:sz w:val="32"/>
           <w:szCs w:val="32"/>
           <w:lang w:val="de-DE"/>
-          <w:rPrChange w:id="115" w:author="Kai Nagel" w:date="2015-12-18T17:18:00Z">
+          <w:rPrChange w:id="116" w:author="Kai Nagel" w:date="2015-12-18T17:18:00Z">
             <w:rPr>
               <w:rFonts w:ascii="Times New Roman" w:hAnsi="Times New Roman"/>
               <w:color w:val="453CCC"/>
@@ -1838,7 +1792,7 @@
           <w:sz w:val="32"/>
           <w:szCs w:val="32"/>
           <w:lang w:val="de-DE"/>
-          <w:rPrChange w:id="116" w:author="Kai Nagel" w:date="2015-12-18T17:18:00Z">
+          <w:rPrChange w:id="117" w:author="Kai Nagel" w:date="2015-12-18T17:18:00Z">
             <w:rPr>
               <w:rFonts w:ascii="Times New Roman" w:hAnsi="Times New Roman"/>
               <w:color w:val="453CCC"/>
@@ -1856,24 +1810,23 @@
         <w:autoSpaceDE w:val="0"/>
         <w:autoSpaceDN w:val="0"/>
         <w:adjustRightInd w:val="0"/>
-        <w:spacing w:after="0"/>
-        <w:rPr>
-          <w:ins w:id="117" w:author="Kai Nagel" w:date="2015-12-18T17:43:00Z"/>
-          <w:rFonts w:ascii="Calibri" w:hAnsi="Calibri" w:cs="Calibri"/>
-          <w:color w:val="453CCC"/>
-          <w:sz w:val="30"/>
-          <w:szCs w:val="30"/>
-          <w:lang w:val="de-DE"/>
-        </w:rPr>
-      </w:pPr>
-      <w:r>
-        <w:rPr>
-          <w:rFonts w:ascii="Calibri" w:hAnsi="Calibri" w:cs="Calibri"/>
-          <w:color w:val="453CCC"/>
-          <w:sz w:val="30"/>
-          <w:szCs w:val="30"/>
-          <w:lang w:val="de-DE"/>
-          <w:rPrChange w:id="118" w:author="Kai Nagel" w:date="2015-12-18T17:18:00Z">
+        <w:rPr>
+          <w:ins w:id="118" w:author="Kai Nagel" w:date="2015-12-18T17:43:00Z"/>
+          <w:rFonts w:ascii="Calibri" w:hAnsi="Calibri" w:cs="Calibri"/>
+          <w:color w:val="453CCC"/>
+          <w:sz w:val="30"/>
+          <w:szCs w:val="30"/>
+          <w:lang w:val="de-DE"/>
+        </w:rPr>
+      </w:pPr>
+      <w:r>
+        <w:rPr>
+          <w:rFonts w:ascii="Calibri" w:hAnsi="Calibri" w:cs="Calibri"/>
+          <w:color w:val="453CCC"/>
+          <w:sz w:val="30"/>
+          <w:szCs w:val="30"/>
+          <w:lang w:val="de-DE"/>
+          <w:rPrChange w:id="119" w:author="Kai Nagel" w:date="2015-12-18T17:18:00Z">
             <w:rPr>
               <w:rFonts w:ascii="Calibri" w:hAnsi="Calibri" w:cs="Calibri"/>
               <w:color w:val="453CCC"/>
@@ -1891,7 +1844,7 @@
           <w:sz w:val="18"/>
           <w:szCs w:val="18"/>
           <w:lang w:val="de-DE"/>
-          <w:rPrChange w:id="119" w:author="Kai Nagel" w:date="2015-12-18T17:18:00Z">
+          <w:rPrChange w:id="120" w:author="Kai Nagel" w:date="2015-12-18T17:18:00Z">
             <w:rPr>
               <w:rFonts w:ascii="Times New Roman" w:hAnsi="Times New Roman"/>
               <w:color w:val="453CCC"/>
@@ -1909,7 +1862,7 @@
           <w:sz w:val="30"/>
           <w:szCs w:val="30"/>
           <w:lang w:val="de-DE"/>
-          <w:rPrChange w:id="120" w:author="Kai Nagel" w:date="2015-12-18T17:18:00Z">
+          <w:rPrChange w:id="121" w:author="Kai Nagel" w:date="2015-12-18T17:18:00Z">
             <w:rPr>
               <w:rFonts w:ascii="Calibri" w:hAnsi="Calibri" w:cs="Calibri"/>
               <w:color w:val="453CCC"/>
@@ -1927,16 +1880,15 @@
         <w:autoSpaceDE w:val="0"/>
         <w:autoSpaceDN w:val="0"/>
         <w:adjustRightInd w:val="0"/>
-        <w:spacing w:after="0"/>
-        <w:rPr>
-          <w:rFonts w:ascii="Calibri" w:hAnsi="Calibri" w:cs="Calibri"/>
-          <w:color w:val="453CCC"/>
-          <w:sz w:val="30"/>
-          <w:szCs w:val="30"/>
-          <w:lang w:val="de-DE"/>
-        </w:rPr>
-      </w:pPr>
-      <w:ins w:id="121" w:author="Kai Nagel" w:date="2015-12-18T17:43:00Z">
+        <w:rPr>
+          <w:rFonts w:ascii="Calibri" w:hAnsi="Calibri" w:cs="Calibri"/>
+          <w:color w:val="453CCC"/>
+          <w:sz w:val="30"/>
+          <w:szCs w:val="30"/>
+          <w:lang w:val="de-DE"/>
+        </w:rPr>
+      </w:pPr>
+      <w:ins w:id="122" w:author="Kai Nagel" w:date="2015-12-18T17:43:00Z">
         <w:r>
           <w:rPr>
             <w:rFonts w:ascii="Calibri" w:hAnsi="Calibri" w:cs="Calibri"/>
@@ -1958,7 +1910,7 @@
           <w:t xml:space="preserve"> Andreas? Ich fand das eigentlich eine schicke Idee, aber vielleicht war sie ja auch vor allem hilfreich beim Schreiben des Buches, um die </w:t>
         </w:r>
       </w:ins>
-      <w:ins w:id="122" w:author="Kai Nagel" w:date="2015-12-18T17:44:00Z">
+      <w:ins w:id="123" w:author="Kai Nagel" w:date="2015-12-18T17:44:00Z">
         <w:r>
           <w:rPr>
             <w:rFonts w:ascii="Calibri" w:hAnsi="Calibri" w:cs="Calibri"/>
@@ -1977,23 +1929,21 @@
         <w:autoSpaceDE w:val="0"/>
         <w:autoSpaceDN w:val="0"/>
         <w:adjustRightInd w:val="0"/>
-        <w:spacing w:after="0"/>
-        <w:rPr>
-          <w:rFonts w:ascii="Calibri" w:hAnsi="Calibri" w:cs="Calibri"/>
-          <w:color w:val="453CCC"/>
-          <w:sz w:val="30"/>
-          <w:szCs w:val="30"/>
-          <w:lang w:val="de-DE"/>
-        </w:rPr>
-      </w:pPr>
-    </w:p>
-    <w:p>
-      <w:pPr>
-        <w:widowControl w:val="0"/>
-        <w:autoSpaceDE w:val="0"/>
-        <w:autoSpaceDN w:val="0"/>
-        <w:adjustRightInd w:val="0"/>
-        <w:spacing w:after="0"/>
+        <w:rPr>
+          <w:rFonts w:ascii="Calibri" w:hAnsi="Calibri" w:cs="Calibri"/>
+          <w:color w:val="453CCC"/>
+          <w:sz w:val="30"/>
+          <w:szCs w:val="30"/>
+          <w:lang w:val="de-DE"/>
+        </w:rPr>
+      </w:pPr>
+    </w:p>
+    <w:p>
+      <w:pPr>
+        <w:widowControl w:val="0"/>
+        <w:autoSpaceDE w:val="0"/>
+        <w:autoSpaceDN w:val="0"/>
+        <w:adjustRightInd w:val="0"/>
         <w:rPr>
           <w:rFonts w:ascii="Calibri" w:hAnsi="Calibri" w:cs="Calibri"/>
           <w:color w:val="00B050"/>
@@ -2079,48 +2029,46 @@
         <w:autoSpaceDE w:val="0"/>
         <w:autoSpaceDN w:val="0"/>
         <w:adjustRightInd w:val="0"/>
-        <w:spacing w:after="0"/>
-        <w:rPr>
-          <w:rFonts w:ascii="Calibri" w:hAnsi="Calibri" w:cs="Calibri"/>
-          <w:color w:val="453CCC"/>
-          <w:sz w:val="30"/>
-          <w:szCs w:val="30"/>
-          <w:lang w:val="de-DE"/>
-          <w:rPrChange w:id="123" w:author="Kai Nagel" w:date="2015-12-18T17:18:00Z">
-            <w:rPr>
-              <w:rFonts w:ascii="Calibri" w:hAnsi="Calibri" w:cs="Calibri"/>
-              <w:color w:val="453CCC"/>
-              <w:sz w:val="30"/>
-              <w:szCs w:val="30"/>
-            </w:rPr>
-          </w:rPrChange>
-        </w:rPr>
-      </w:pPr>
-    </w:p>
-    <w:p>
-      <w:pPr>
-        <w:widowControl w:val="0"/>
-        <w:autoSpaceDE w:val="0"/>
-        <w:autoSpaceDN w:val="0"/>
-        <w:adjustRightInd w:val="0"/>
-        <w:spacing w:after="0"/>
-        <w:rPr>
-          <w:ins w:id="124" w:author="Kai Nagel" w:date="2015-12-18T17:44:00Z"/>
-          <w:rFonts w:ascii="Calibri" w:hAnsi="Calibri" w:cs="Calibri"/>
-          <w:color w:val="453CCC"/>
-          <w:sz w:val="30"/>
-          <w:szCs w:val="30"/>
-          <w:lang w:val="de-DE"/>
-        </w:rPr>
-      </w:pPr>
-      <w:r>
-        <w:rPr>
-          <w:rFonts w:ascii="Calibri" w:hAnsi="Calibri" w:cs="Calibri"/>
-          <w:color w:val="453CCC"/>
-          <w:sz w:val="30"/>
-          <w:szCs w:val="30"/>
-          <w:lang w:val="de-DE"/>
-          <w:rPrChange w:id="125" w:author="Kai Nagel" w:date="2015-12-18T17:18:00Z">
+        <w:rPr>
+          <w:rFonts w:ascii="Calibri" w:hAnsi="Calibri" w:cs="Calibri"/>
+          <w:color w:val="453CCC"/>
+          <w:sz w:val="30"/>
+          <w:szCs w:val="30"/>
+          <w:lang w:val="de-DE"/>
+          <w:rPrChange w:id="124" w:author="Kai Nagel" w:date="2015-12-18T17:18:00Z">
+            <w:rPr>
+              <w:rFonts w:ascii="Calibri" w:hAnsi="Calibri" w:cs="Calibri"/>
+              <w:color w:val="453CCC"/>
+              <w:sz w:val="30"/>
+              <w:szCs w:val="30"/>
+            </w:rPr>
+          </w:rPrChange>
+        </w:rPr>
+      </w:pPr>
+    </w:p>
+    <w:p>
+      <w:pPr>
+        <w:widowControl w:val="0"/>
+        <w:autoSpaceDE w:val="0"/>
+        <w:autoSpaceDN w:val="0"/>
+        <w:adjustRightInd w:val="0"/>
+        <w:rPr>
+          <w:ins w:id="125" w:author="Kai Nagel" w:date="2015-12-18T17:44:00Z"/>
+          <w:rFonts w:ascii="Calibri" w:hAnsi="Calibri" w:cs="Calibri"/>
+          <w:color w:val="453CCC"/>
+          <w:sz w:val="30"/>
+          <w:szCs w:val="30"/>
+          <w:lang w:val="de-DE"/>
+        </w:rPr>
+      </w:pPr>
+      <w:r>
+        <w:rPr>
+          <w:rFonts w:ascii="Calibri" w:hAnsi="Calibri" w:cs="Calibri"/>
+          <w:color w:val="453CCC"/>
+          <w:sz w:val="30"/>
+          <w:szCs w:val="30"/>
+          <w:lang w:val="de-DE"/>
+          <w:rPrChange w:id="126" w:author="Kai Nagel" w:date="2015-12-18T17:18:00Z">
             <w:rPr>
               <w:rFonts w:ascii="Calibri" w:hAnsi="Calibri" w:cs="Calibri"/>
               <w:color w:val="453CCC"/>
@@ -2138,7 +2086,7 @@
           <w:sz w:val="18"/>
           <w:szCs w:val="18"/>
           <w:lang w:val="de-DE"/>
-          <w:rPrChange w:id="126" w:author="Kai Nagel" w:date="2015-12-18T17:18:00Z">
+          <w:rPrChange w:id="127" w:author="Kai Nagel" w:date="2015-12-18T17:18:00Z">
             <w:rPr>
               <w:rFonts w:ascii="Times New Roman" w:hAnsi="Times New Roman"/>
               <w:color w:val="453CCC"/>
@@ -2156,7 +2104,7 @@
           <w:sz w:val="30"/>
           <w:szCs w:val="30"/>
           <w:lang w:val="de-DE"/>
-          <w:rPrChange w:id="127" w:author="Kai Nagel" w:date="2015-12-18T17:18:00Z">
+          <w:rPrChange w:id="128" w:author="Kai Nagel" w:date="2015-12-18T17:18:00Z">
             <w:rPr>
               <w:rFonts w:ascii="Calibri" w:hAnsi="Calibri" w:cs="Calibri"/>
               <w:color w:val="453CCC"/>
@@ -2174,24 +2122,23 @@
         <w:autoSpaceDE w:val="0"/>
         <w:autoSpaceDN w:val="0"/>
         <w:adjustRightInd w:val="0"/>
-        <w:spacing w:after="0"/>
-        <w:rPr>
-          <w:rFonts w:ascii="Calibri" w:hAnsi="Calibri" w:cs="Calibri"/>
-          <w:color w:val="453CCC"/>
-          <w:sz w:val="30"/>
-          <w:szCs w:val="30"/>
-          <w:lang w:val="de-DE"/>
-          <w:rPrChange w:id="128" w:author="Kai Nagel" w:date="2015-12-18T17:18:00Z">
-            <w:rPr>
-              <w:rFonts w:ascii="Calibri" w:hAnsi="Calibri" w:cs="Calibri"/>
-              <w:color w:val="453CCC"/>
-              <w:sz w:val="30"/>
-              <w:szCs w:val="30"/>
-            </w:rPr>
-          </w:rPrChange>
-        </w:rPr>
-      </w:pPr>
-      <w:ins w:id="129" w:author="Kai Nagel" w:date="2015-12-18T17:44:00Z">
+        <w:rPr>
+          <w:rFonts w:ascii="Calibri" w:hAnsi="Calibri" w:cs="Calibri"/>
+          <w:color w:val="453CCC"/>
+          <w:sz w:val="30"/>
+          <w:szCs w:val="30"/>
+          <w:lang w:val="de-DE"/>
+          <w:rPrChange w:id="129" w:author="Kai Nagel" w:date="2015-12-18T17:18:00Z">
+            <w:rPr>
+              <w:rFonts w:ascii="Calibri" w:hAnsi="Calibri" w:cs="Calibri"/>
+              <w:color w:val="453CCC"/>
+              <w:sz w:val="30"/>
+              <w:szCs w:val="30"/>
+            </w:rPr>
+          </w:rPrChange>
+        </w:rPr>
+      </w:pPr>
+      <w:ins w:id="130" w:author="Kai Nagel" w:date="2015-12-18T17:44:00Z">
         <w:r>
           <w:rPr>
             <w:rFonts w:ascii="Calibri" w:hAnsi="Calibri" w:cs="Calibri"/>
@@ -2210,24 +2157,6 @@
         <w:autoSpaceDE w:val="0"/>
         <w:autoSpaceDN w:val="0"/>
         <w:adjustRightInd w:val="0"/>
-        <w:spacing w:after="0"/>
-        <w:rPr>
-          <w:rFonts w:ascii="Calibri" w:hAnsi="Calibri" w:cs="Calibri"/>
-          <w:color w:val="453CCC"/>
-          <w:sz w:val="30"/>
-          <w:szCs w:val="30"/>
-          <w:lang w:val="de-DE"/>
-          <w:rPrChange w:id="130" w:author="Kai Nagel" w:date="2015-12-18T17:18:00Z">
-            <w:rPr>
-              <w:rFonts w:ascii="Calibri" w:hAnsi="Calibri" w:cs="Calibri"/>
-              <w:color w:val="453CCC"/>
-              <w:sz w:val="30"/>
-              <w:szCs w:val="30"/>
-            </w:rPr>
-          </w:rPrChange>
-        </w:rPr>
-      </w:pPr>
-      <w:r>
         <w:rPr>
           <w:rFonts w:ascii="Calibri" w:hAnsi="Calibri" w:cs="Calibri"/>
           <w:color w:val="453CCC"/>
@@ -2235,6 +2164,23 @@
           <w:szCs w:val="30"/>
           <w:lang w:val="de-DE"/>
           <w:rPrChange w:id="131" w:author="Kai Nagel" w:date="2015-12-18T17:18:00Z">
+            <w:rPr>
+              <w:rFonts w:ascii="Calibri" w:hAnsi="Calibri" w:cs="Calibri"/>
+              <w:color w:val="453CCC"/>
+              <w:sz w:val="30"/>
+              <w:szCs w:val="30"/>
+            </w:rPr>
+          </w:rPrChange>
+        </w:rPr>
+      </w:pPr>
+      <w:r>
+        <w:rPr>
+          <w:rFonts w:ascii="Calibri" w:hAnsi="Calibri" w:cs="Calibri"/>
+          <w:color w:val="453CCC"/>
+          <w:sz w:val="30"/>
+          <w:szCs w:val="30"/>
+          <w:lang w:val="de-DE"/>
+          <w:rPrChange w:id="132" w:author="Kai Nagel" w:date="2015-12-18T17:18:00Z">
             <w:rPr>
               <w:rFonts w:ascii="Calibri" w:hAnsi="Calibri" w:cs="Calibri"/>
               <w:color w:val="453CCC"/>
@@ -2252,7 +2198,7 @@
           <w:sz w:val="18"/>
           <w:szCs w:val="18"/>
           <w:lang w:val="de-DE"/>
-          <w:rPrChange w:id="132" w:author="Kai Nagel" w:date="2015-12-18T17:18:00Z">
+          <w:rPrChange w:id="133" w:author="Kai Nagel" w:date="2015-12-18T17:18:00Z">
             <w:rPr>
               <w:rFonts w:ascii="Times New Roman" w:hAnsi="Times New Roman"/>
               <w:color w:val="453CCC"/>
@@ -2270,7 +2216,7 @@
           <w:sz w:val="30"/>
           <w:szCs w:val="30"/>
           <w:lang w:val="de-DE"/>
-          <w:rPrChange w:id="133" w:author="Kai Nagel" w:date="2015-12-18T17:18:00Z">
+          <w:rPrChange w:id="134" w:author="Kai Nagel" w:date="2015-12-18T17:18:00Z">
             <w:rPr>
               <w:rFonts w:ascii="Calibri" w:hAnsi="Calibri" w:cs="Calibri"/>
               <w:color w:val="453CCC"/>
@@ -2288,24 +2234,23 @@
         <w:autoSpaceDE w:val="0"/>
         <w:autoSpaceDN w:val="0"/>
         <w:adjustRightInd w:val="0"/>
-        <w:spacing w:after="0"/>
-        <w:rPr>
-          <w:ins w:id="134" w:author="Kai Nagel" w:date="2015-12-18T17:44:00Z"/>
-          <w:rFonts w:ascii="Calibri" w:hAnsi="Calibri" w:cs="Calibri"/>
-          <w:color w:val="453CCC"/>
-          <w:sz w:val="30"/>
-          <w:szCs w:val="30"/>
-          <w:lang w:val="de-DE"/>
-        </w:rPr>
-      </w:pPr>
-      <w:r>
-        <w:rPr>
-          <w:rFonts w:ascii="Calibri" w:hAnsi="Calibri" w:cs="Calibri"/>
-          <w:color w:val="453CCC"/>
-          <w:sz w:val="30"/>
-          <w:szCs w:val="30"/>
-          <w:lang w:val="de-DE"/>
-          <w:rPrChange w:id="135" w:author="Kai Nagel" w:date="2015-12-18T17:18:00Z">
+        <w:rPr>
+          <w:ins w:id="135" w:author="Kai Nagel" w:date="2015-12-18T17:44:00Z"/>
+          <w:rFonts w:ascii="Calibri" w:hAnsi="Calibri" w:cs="Calibri"/>
+          <w:color w:val="453CCC"/>
+          <w:sz w:val="30"/>
+          <w:szCs w:val="30"/>
+          <w:lang w:val="de-DE"/>
+        </w:rPr>
+      </w:pPr>
+      <w:r>
+        <w:rPr>
+          <w:rFonts w:ascii="Calibri" w:hAnsi="Calibri" w:cs="Calibri"/>
+          <w:color w:val="453CCC"/>
+          <w:sz w:val="30"/>
+          <w:szCs w:val="30"/>
+          <w:lang w:val="de-DE"/>
+          <w:rPrChange w:id="136" w:author="Kai Nagel" w:date="2015-12-18T17:18:00Z">
             <w:rPr>
               <w:rFonts w:ascii="Calibri" w:hAnsi="Calibri" w:cs="Calibri"/>
               <w:color w:val="453CCC"/>
@@ -2323,7 +2268,7 @@
           <w:sz w:val="18"/>
           <w:szCs w:val="18"/>
           <w:lang w:val="de-DE"/>
-          <w:rPrChange w:id="136" w:author="Kai Nagel" w:date="2015-12-18T17:18:00Z">
+          <w:rPrChange w:id="137" w:author="Kai Nagel" w:date="2015-12-18T17:18:00Z">
             <w:rPr>
               <w:rFonts w:ascii="Times New Roman" w:hAnsi="Times New Roman"/>
               <w:color w:val="453CCC"/>
@@ -2342,7 +2287,7 @@
           <w:szCs w:val="30"/>
           <w:u w:val="single"/>
           <w:lang w:val="de-DE"/>
-          <w:rPrChange w:id="137" w:author="Kai Nagel" w:date="2015-12-18T17:18:00Z">
+          <w:rPrChange w:id="138" w:author="Kai Nagel" w:date="2015-12-18T17:18:00Z">
             <w:rPr>
               <w:rFonts w:ascii="Calibri" w:hAnsi="Calibri" w:cs="Calibri"/>
               <w:color w:val="453CCC"/>
@@ -2362,7 +2307,7 @@
           <w:szCs w:val="30"/>
           <w:u w:val="single"/>
           <w:lang w:val="de-DE"/>
-          <w:rPrChange w:id="138" w:author="Kai Nagel" w:date="2015-12-18T17:18:00Z">
+          <w:rPrChange w:id="139" w:author="Kai Nagel" w:date="2015-12-18T17:18:00Z">
             <w:rPr>
               <w:rFonts w:ascii="Wingdings" w:hAnsi="Wingdings" w:cs="Wingdings"/>
               <w:color w:val="453CCC"/>
@@ -2381,7 +2326,7 @@
           <w:sz w:val="30"/>
           <w:szCs w:val="30"/>
           <w:lang w:val="de-DE"/>
-          <w:rPrChange w:id="139" w:author="Kai Nagel" w:date="2015-12-18T17:18:00Z">
+          <w:rPrChange w:id="140" w:author="Kai Nagel" w:date="2015-12-18T17:18:00Z">
             <w:rPr>
               <w:rFonts w:ascii="Calibri" w:hAnsi="Calibri" w:cs="Calibri"/>
               <w:color w:val="453CCC"/>
@@ -2399,7 +2344,7 @@
           <w:sz w:val="30"/>
           <w:szCs w:val="30"/>
           <w:lang w:val="de-DE"/>
-          <w:rPrChange w:id="140" w:author="Kai Nagel" w:date="2015-12-18T17:18:00Z">
+          <w:rPrChange w:id="141" w:author="Kai Nagel" w:date="2015-12-18T17:18:00Z">
             <w:rPr>
               <w:rFonts w:ascii="Wingdings" w:hAnsi="Wingdings" w:cs="Wingdings"/>
               <w:color w:val="453CCC"/>
@@ -2417,7 +2362,7 @@
           <w:sz w:val="30"/>
           <w:szCs w:val="30"/>
           <w:lang w:val="de-DE"/>
-          <w:rPrChange w:id="141" w:author="Kai Nagel" w:date="2015-12-18T17:18:00Z">
+          <w:rPrChange w:id="142" w:author="Kai Nagel" w:date="2015-12-18T17:18:00Z">
             <w:rPr>
               <w:rFonts w:ascii="Calibri" w:hAnsi="Calibri" w:cs="Calibri"/>
               <w:color w:val="453CCC"/>
@@ -2435,24 +2380,23 @@
         <w:autoSpaceDE w:val="0"/>
         <w:autoSpaceDN w:val="0"/>
         <w:adjustRightInd w:val="0"/>
-        <w:spacing w:after="0"/>
-        <w:rPr>
-          <w:rFonts w:ascii="Calibri" w:hAnsi="Calibri" w:cs="Calibri"/>
-          <w:color w:val="453CCC"/>
-          <w:sz w:val="30"/>
-          <w:szCs w:val="30"/>
-          <w:lang w:val="de-DE"/>
-          <w:rPrChange w:id="142" w:author="Kai Nagel" w:date="2015-12-18T17:18:00Z">
-            <w:rPr>
-              <w:rFonts w:ascii="Calibri" w:hAnsi="Calibri" w:cs="Calibri"/>
-              <w:color w:val="453CCC"/>
-              <w:sz w:val="30"/>
-              <w:szCs w:val="30"/>
-            </w:rPr>
-          </w:rPrChange>
-        </w:rPr>
-      </w:pPr>
-      <w:ins w:id="143" w:author="Kai Nagel" w:date="2015-12-18T17:45:00Z">
+        <w:rPr>
+          <w:rFonts w:ascii="Calibri" w:hAnsi="Calibri" w:cs="Calibri"/>
+          <w:color w:val="453CCC"/>
+          <w:sz w:val="30"/>
+          <w:szCs w:val="30"/>
+          <w:lang w:val="de-DE"/>
+          <w:rPrChange w:id="143" w:author="Kai Nagel" w:date="2015-12-18T17:18:00Z">
+            <w:rPr>
+              <w:rFonts w:ascii="Calibri" w:hAnsi="Calibri" w:cs="Calibri"/>
+              <w:color w:val="453CCC"/>
+              <w:sz w:val="30"/>
+              <w:szCs w:val="30"/>
+            </w:rPr>
+          </w:rPrChange>
+        </w:rPr>
+      </w:pPr>
+      <w:ins w:id="144" w:author="Kai Nagel" w:date="2015-12-18T17:45:00Z">
         <w:r>
           <w:rPr>
             <w:rFonts w:ascii="Calibri" w:hAnsi="Calibri" w:cs="Calibri"/>
@@ -2471,24 +2415,23 @@
         <w:autoSpaceDE w:val="0"/>
         <w:autoSpaceDN w:val="0"/>
         <w:adjustRightInd w:val="0"/>
-        <w:spacing w:after="0"/>
-        <w:rPr>
-          <w:ins w:id="144" w:author="Kai Nagel" w:date="2015-12-18T19:45:00Z"/>
-          <w:rFonts w:ascii="Calibri" w:hAnsi="Calibri" w:cs="Calibri"/>
-          <w:color w:val="453CCC"/>
-          <w:sz w:val="30"/>
-          <w:szCs w:val="30"/>
-          <w:lang w:val="de-DE"/>
-        </w:rPr>
-      </w:pPr>
-      <w:r>
-        <w:rPr>
-          <w:rFonts w:ascii="Calibri" w:hAnsi="Calibri" w:cs="Calibri"/>
-          <w:color w:val="453CCC"/>
-          <w:sz w:val="30"/>
-          <w:szCs w:val="30"/>
-          <w:lang w:val="de-DE"/>
-          <w:rPrChange w:id="145" w:author="Kai Nagel" w:date="2015-12-18T17:18:00Z">
+        <w:rPr>
+          <w:ins w:id="145" w:author="Kai Nagel" w:date="2015-12-18T19:45:00Z"/>
+          <w:rFonts w:ascii="Calibri" w:hAnsi="Calibri" w:cs="Calibri"/>
+          <w:color w:val="453CCC"/>
+          <w:sz w:val="30"/>
+          <w:szCs w:val="30"/>
+          <w:lang w:val="de-DE"/>
+        </w:rPr>
+      </w:pPr>
+      <w:r>
+        <w:rPr>
+          <w:rFonts w:ascii="Calibri" w:hAnsi="Calibri" w:cs="Calibri"/>
+          <w:color w:val="453CCC"/>
+          <w:sz w:val="30"/>
+          <w:szCs w:val="30"/>
+          <w:lang w:val="de-DE"/>
+          <w:rPrChange w:id="146" w:author="Kai Nagel" w:date="2015-12-18T17:18:00Z">
             <w:rPr>
               <w:rFonts w:ascii="Calibri" w:hAnsi="Calibri" w:cs="Calibri"/>
               <w:color w:val="453CCC"/>
@@ -2506,7 +2449,7 @@
           <w:sz w:val="18"/>
           <w:szCs w:val="18"/>
           <w:lang w:val="de-DE"/>
-          <w:rPrChange w:id="146" w:author="Kai Nagel" w:date="2015-12-18T17:18:00Z">
+          <w:rPrChange w:id="147" w:author="Kai Nagel" w:date="2015-12-18T17:18:00Z">
             <w:rPr>
               <w:rFonts w:ascii="Times New Roman" w:hAnsi="Times New Roman"/>
               <w:color w:val="453CCC"/>
@@ -2525,7 +2468,7 @@
           <w:szCs w:val="30"/>
           <w:u w:val="single"/>
           <w:lang w:val="de-DE"/>
-          <w:rPrChange w:id="147" w:author="Kai Nagel" w:date="2015-12-18T17:18:00Z">
+          <w:rPrChange w:id="148" w:author="Kai Nagel" w:date="2015-12-18T17:18:00Z">
             <w:rPr>
               <w:rFonts w:ascii="Calibri" w:hAnsi="Calibri" w:cs="Calibri"/>
               <w:color w:val="453CCC"/>
@@ -2545,7 +2488,7 @@
           <w:szCs w:val="30"/>
           <w:u w:val="single"/>
           <w:lang w:val="de-DE"/>
-          <w:rPrChange w:id="148" w:author="Kai Nagel" w:date="2015-12-18T17:18:00Z">
+          <w:rPrChange w:id="149" w:author="Kai Nagel" w:date="2015-12-18T17:18:00Z">
             <w:rPr>
               <w:rFonts w:ascii="Wingdings" w:hAnsi="Wingdings" w:cs="Wingdings"/>
               <w:color w:val="453CCC"/>
@@ -2564,7 +2507,7 @@
           <w:sz w:val="30"/>
           <w:szCs w:val="30"/>
           <w:lang w:val="de-DE"/>
-          <w:rPrChange w:id="149" w:author="Kai Nagel" w:date="2015-12-18T17:18:00Z">
+          <w:rPrChange w:id="150" w:author="Kai Nagel" w:date="2015-12-18T17:18:00Z">
             <w:rPr>
               <w:rFonts w:ascii="Calibri" w:hAnsi="Calibri" w:cs="Calibri"/>
               <w:color w:val="453CCC"/>
@@ -2582,24 +2525,23 @@
         <w:autoSpaceDE w:val="0"/>
         <w:autoSpaceDN w:val="0"/>
         <w:adjustRightInd w:val="0"/>
-        <w:spacing w:after="0"/>
-        <w:rPr>
-          <w:rFonts w:ascii="Calibri" w:hAnsi="Calibri" w:cs="Calibri"/>
-          <w:color w:val="453CCC"/>
-          <w:sz w:val="30"/>
-          <w:szCs w:val="30"/>
-          <w:lang w:val="de-DE"/>
-          <w:rPrChange w:id="150" w:author="Kai Nagel" w:date="2015-12-18T17:18:00Z">
-            <w:rPr>
-              <w:rFonts w:ascii="Calibri" w:hAnsi="Calibri" w:cs="Calibri"/>
-              <w:color w:val="453CCC"/>
-              <w:sz w:val="30"/>
-              <w:szCs w:val="30"/>
-            </w:rPr>
-          </w:rPrChange>
-        </w:rPr>
-      </w:pPr>
-      <w:ins w:id="151" w:author="Kai Nagel" w:date="2015-12-18T19:45:00Z">
+        <w:rPr>
+          <w:rFonts w:ascii="Calibri" w:hAnsi="Calibri" w:cs="Calibri"/>
+          <w:color w:val="453CCC"/>
+          <w:sz w:val="30"/>
+          <w:szCs w:val="30"/>
+          <w:lang w:val="de-DE"/>
+          <w:rPrChange w:id="151" w:author="Kai Nagel" w:date="2015-12-18T17:18:00Z">
+            <w:rPr>
+              <w:rFonts w:ascii="Calibri" w:hAnsi="Calibri" w:cs="Calibri"/>
+              <w:color w:val="453CCC"/>
+              <w:sz w:val="30"/>
+              <w:szCs w:val="30"/>
+            </w:rPr>
+          </w:rPrChange>
+        </w:rPr>
+      </w:pPr>
+      <w:ins w:id="152" w:author="Kai Nagel" w:date="2015-12-18T19:45:00Z">
         <w:r>
           <w:rPr>
             <w:rFonts w:ascii="Calibri" w:hAnsi="Calibri" w:cs="Calibri"/>
@@ -2611,7 +2553,7 @@
           <w:t xml:space="preserve">Das bezieht sich auf die Parameter des Kommandozeilen-Aufrufes, also „java </w:t>
         </w:r>
       </w:ins>
-      <w:ins w:id="152" w:author="Kai Nagel" w:date="2015-12-18T19:46:00Z">
+      <w:ins w:id="153" w:author="Kai Nagel" w:date="2015-12-18T19:46:00Z">
         <w:r>
           <w:rPr>
             <w:rFonts w:ascii="Calibri" w:hAnsi="Calibri" w:cs="Calibri"/>
@@ -2623,7 +2565,7 @@
           <w:t>–</w:t>
         </w:r>
       </w:ins>
-      <w:ins w:id="153" w:author="Kai Nagel" w:date="2015-12-18T19:45:00Z">
+      <w:ins w:id="154" w:author="Kai Nagel" w:date="2015-12-18T19:45:00Z">
         <w:r>
           <w:rPr>
             <w:rFonts w:ascii="Calibri" w:hAnsi="Calibri" w:cs="Calibri"/>
@@ -2635,7 +2577,7 @@
           <w:t>Xmx5</w:t>
         </w:r>
       </w:ins>
-      <w:ins w:id="154" w:author="Kai Nagel" w:date="2015-12-18T19:46:00Z">
+      <w:ins w:id="155" w:author="Kai Nagel" w:date="2015-12-18T19:46:00Z">
         <w:r>
           <w:rPr>
             <w:rFonts w:ascii="Calibri" w:hAnsi="Calibri" w:cs="Calibri"/>
@@ -2654,7 +2596,7 @@
             <w:szCs w:val="30"/>
             <w:highlight w:val="yellow"/>
             <w:lang w:val="de-DE"/>
-            <w:rPrChange w:id="155" w:author="Kai Nagel" w:date="2015-12-18T19:46:00Z">
+            <w:rPrChange w:id="156" w:author="Kai Nagel" w:date="2015-12-18T19:46:00Z">
               <w:rPr>
                 <w:rFonts w:ascii="Calibri" w:hAnsi="Calibri" w:cs="Calibri"/>
                 <w:color w:val="453CCC"/>
@@ -2684,24 +2626,23 @@
         <w:autoSpaceDE w:val="0"/>
         <w:autoSpaceDN w:val="0"/>
         <w:adjustRightInd w:val="0"/>
-        <w:spacing w:after="0"/>
-        <w:rPr>
-          <w:ins w:id="156" w:author="Kai Nagel" w:date="2015-12-18T17:48:00Z"/>
-          <w:rFonts w:ascii="Calibri" w:hAnsi="Calibri" w:cs="Calibri"/>
-          <w:color w:val="453CCC"/>
-          <w:sz w:val="30"/>
-          <w:szCs w:val="30"/>
-          <w:lang w:val="de-DE"/>
-        </w:rPr>
-      </w:pPr>
-      <w:r>
-        <w:rPr>
-          <w:rFonts w:ascii="Calibri" w:hAnsi="Calibri" w:cs="Calibri"/>
-          <w:color w:val="453CCC"/>
-          <w:sz w:val="30"/>
-          <w:szCs w:val="30"/>
-          <w:lang w:val="de-DE"/>
-          <w:rPrChange w:id="157" w:author="Kai Nagel" w:date="2015-12-18T17:18:00Z">
+        <w:rPr>
+          <w:ins w:id="157" w:author="Kai Nagel" w:date="2015-12-18T17:48:00Z"/>
+          <w:rFonts w:ascii="Calibri" w:hAnsi="Calibri" w:cs="Calibri"/>
+          <w:color w:val="453CCC"/>
+          <w:sz w:val="30"/>
+          <w:szCs w:val="30"/>
+          <w:lang w:val="de-DE"/>
+        </w:rPr>
+      </w:pPr>
+      <w:r>
+        <w:rPr>
+          <w:rFonts w:ascii="Calibri" w:hAnsi="Calibri" w:cs="Calibri"/>
+          <w:color w:val="453CCC"/>
+          <w:sz w:val="30"/>
+          <w:szCs w:val="30"/>
+          <w:lang w:val="de-DE"/>
+          <w:rPrChange w:id="158" w:author="Kai Nagel" w:date="2015-12-18T17:18:00Z">
             <w:rPr>
               <w:rFonts w:ascii="Calibri" w:hAnsi="Calibri" w:cs="Calibri"/>
               <w:color w:val="453CCC"/>
@@ -2719,7 +2660,7 @@
           <w:sz w:val="18"/>
           <w:szCs w:val="18"/>
           <w:lang w:val="de-DE"/>
-          <w:rPrChange w:id="158" w:author="Kai Nagel" w:date="2015-12-18T17:18:00Z">
+          <w:rPrChange w:id="159" w:author="Kai Nagel" w:date="2015-12-18T17:18:00Z">
             <w:rPr>
               <w:rFonts w:ascii="Times New Roman" w:hAnsi="Times New Roman"/>
               <w:color w:val="453CCC"/>
@@ -2738,7 +2679,7 @@
           <w:szCs w:val="30"/>
           <w:u w:val="single"/>
           <w:lang w:val="de-DE"/>
-          <w:rPrChange w:id="159" w:author="Kai Nagel" w:date="2015-12-18T17:18:00Z">
+          <w:rPrChange w:id="160" w:author="Kai Nagel" w:date="2015-12-18T17:18:00Z">
             <w:rPr>
               <w:rFonts w:ascii="Calibri" w:hAnsi="Calibri" w:cs="Calibri"/>
               <w:color w:val="453CCC"/>
@@ -2758,7 +2699,7 @@
           <w:szCs w:val="30"/>
           <w:u w:val="single"/>
           <w:lang w:val="de-DE"/>
-          <w:rPrChange w:id="160" w:author="Kai Nagel" w:date="2015-12-18T17:18:00Z">
+          <w:rPrChange w:id="161" w:author="Kai Nagel" w:date="2015-12-18T17:18:00Z">
             <w:rPr>
               <w:rFonts w:ascii="Wingdings" w:hAnsi="Wingdings" w:cs="Wingdings"/>
               <w:color w:val="453CCC"/>
@@ -2777,7 +2718,7 @@
           <w:sz w:val="30"/>
           <w:szCs w:val="30"/>
           <w:lang w:val="de-DE"/>
-          <w:rPrChange w:id="161" w:author="Kai Nagel" w:date="2015-12-18T17:18:00Z">
+          <w:rPrChange w:id="162" w:author="Kai Nagel" w:date="2015-12-18T17:18:00Z">
             <w:rPr>
               <w:rFonts w:ascii="Calibri" w:hAnsi="Calibri" w:cs="Calibri"/>
               <w:color w:val="453CCC"/>
@@ -2795,18 +2736,17 @@
         <w:autoSpaceDE w:val="0"/>
         <w:autoSpaceDN w:val="0"/>
         <w:adjustRightInd w:val="0"/>
-        <w:spacing w:after="0"/>
-        <w:rPr>
-          <w:ins w:id="162" w:author="Kai Nagel" w:date="2015-12-18T17:48:00Z"/>
+        <w:rPr>
+          <w:ins w:id="163" w:author="Kai Nagel" w:date="2015-12-18T17:48:00Z"/>
           <w:rFonts w:ascii="Calibri" w:hAnsi="Calibri" w:cs="Calibri"/>
           <w:i/>
           <w:color w:val="453CCC"/>
           <w:sz w:val="30"/>
           <w:szCs w:val="30"/>
           <w:lang w:val="de-DE"/>
-          <w:rPrChange w:id="163" w:author="Kai Nagel" w:date="2015-12-18T17:49:00Z">
-            <w:rPr>
-              <w:ins w:id="164" w:author="Kai Nagel" w:date="2015-12-18T17:48:00Z"/>
+          <w:rPrChange w:id="164" w:author="Kai Nagel" w:date="2015-12-18T17:49:00Z">
+            <w:rPr>
+              <w:ins w:id="165" w:author="Kai Nagel" w:date="2015-12-18T17:48:00Z"/>
               <w:rFonts w:ascii="Calibri" w:hAnsi="Calibri" w:cs="Calibri"/>
               <w:color w:val="453CCC"/>
               <w:sz w:val="30"/>
@@ -2816,7 +2756,7 @@
           </w:rPrChange>
         </w:rPr>
       </w:pPr>
-      <w:ins w:id="165" w:author="Kai Nagel" w:date="2015-12-18T17:48:00Z">
+      <w:ins w:id="166" w:author="Kai Nagel" w:date="2015-12-18T17:48:00Z">
         <w:r>
           <w:rPr>
             <w:rFonts w:ascii="Calibri" w:hAnsi="Calibri" w:cs="Calibri"/>
@@ -2828,7 +2768,7 @@
           <w:t xml:space="preserve">Den haben wir eigentlich überall rausgenommen, weil der nicht stabil ist; stattdessen steht </w:t>
         </w:r>
       </w:ins>
-      <w:ins w:id="166" w:author="Kai Nagel" w:date="2015-12-18T17:49:00Z">
+      <w:ins w:id="167" w:author="Kai Nagel" w:date="2015-12-18T17:49:00Z">
         <w:r>
           <w:rPr>
             <w:rFonts w:ascii="Calibri" w:hAnsi="Calibri" w:cs="Calibri"/>
@@ -2847,24 +2787,23 @@
         <w:autoSpaceDE w:val="0"/>
         <w:autoSpaceDN w:val="0"/>
         <w:adjustRightInd w:val="0"/>
-        <w:spacing w:after="0"/>
-        <w:rPr>
-          <w:ins w:id="167" w:author="Kai Nagel" w:date="2015-12-18T17:49:00Z"/>
-          <w:rFonts w:ascii="Calibri" w:hAnsi="Calibri" w:cs="Calibri"/>
-          <w:color w:val="453CCC"/>
-          <w:sz w:val="30"/>
-          <w:szCs w:val="30"/>
-          <w:lang w:val="de-DE"/>
-        </w:rPr>
-      </w:pPr>
-      <w:r>
-        <w:rPr>
-          <w:rFonts w:ascii="Calibri" w:hAnsi="Calibri" w:cs="Calibri"/>
-          <w:color w:val="453CCC"/>
-          <w:sz w:val="30"/>
-          <w:szCs w:val="30"/>
-          <w:lang w:val="de-DE"/>
-          <w:rPrChange w:id="168" w:author="Kai Nagel" w:date="2015-12-18T17:18:00Z">
+        <w:rPr>
+          <w:ins w:id="168" w:author="Kai Nagel" w:date="2015-12-18T17:49:00Z"/>
+          <w:rFonts w:ascii="Calibri" w:hAnsi="Calibri" w:cs="Calibri"/>
+          <w:color w:val="453CCC"/>
+          <w:sz w:val="30"/>
+          <w:szCs w:val="30"/>
+          <w:lang w:val="de-DE"/>
+        </w:rPr>
+      </w:pPr>
+      <w:r>
+        <w:rPr>
+          <w:rFonts w:ascii="Calibri" w:hAnsi="Calibri" w:cs="Calibri"/>
+          <w:color w:val="453CCC"/>
+          <w:sz w:val="30"/>
+          <w:szCs w:val="30"/>
+          <w:lang w:val="de-DE"/>
+          <w:rPrChange w:id="169" w:author="Kai Nagel" w:date="2015-12-18T17:18:00Z">
             <w:rPr>
               <w:rFonts w:ascii="Calibri" w:hAnsi="Calibri" w:cs="Calibri"/>
               <w:color w:val="453CCC"/>
@@ -2882,17 +2821,16 @@
         <w:autoSpaceDE w:val="0"/>
         <w:autoSpaceDN w:val="0"/>
         <w:adjustRightInd w:val="0"/>
-        <w:spacing w:after="0"/>
-        <w:rPr>
-          <w:ins w:id="169" w:author="Kai Nagel" w:date="2015-12-18T17:49:00Z"/>
-          <w:rFonts w:ascii="Calibri" w:hAnsi="Calibri" w:cs="Calibri"/>
-          <w:color w:val="453CCC"/>
-          <w:sz w:val="30"/>
-          <w:szCs w:val="30"/>
-          <w:lang w:val="de-DE"/>
-        </w:rPr>
-      </w:pPr>
-      <w:ins w:id="170" w:author="Kai Nagel" w:date="2015-12-18T17:50:00Z">
+        <w:rPr>
+          <w:ins w:id="170" w:author="Kai Nagel" w:date="2015-12-18T17:49:00Z"/>
+          <w:rFonts w:ascii="Calibri" w:hAnsi="Calibri" w:cs="Calibri"/>
+          <w:color w:val="453CCC"/>
+          <w:sz w:val="30"/>
+          <w:szCs w:val="30"/>
+          <w:lang w:val="de-DE"/>
+        </w:rPr>
+      </w:pPr>
+      <w:ins w:id="171" w:author="Kai Nagel" w:date="2015-12-18T17:50:00Z">
         <w:r>
           <w:rPr>
             <w:rFonts w:ascii="Calibri" w:hAnsi="Calibri" w:cs="Calibri"/>
@@ -2921,24 +2859,23 @@
         <w:autoSpaceDE w:val="0"/>
         <w:autoSpaceDN w:val="0"/>
         <w:adjustRightInd w:val="0"/>
-        <w:spacing w:after="0"/>
-        <w:rPr>
-          <w:ins w:id="171" w:author="Kai Nagel" w:date="2015-12-18T17:50:00Z"/>
-          <w:rFonts w:ascii="Calibri" w:hAnsi="Calibri" w:cs="Calibri"/>
-          <w:color w:val="453CCC"/>
-          <w:sz w:val="30"/>
-          <w:szCs w:val="30"/>
-          <w:lang w:val="de-DE"/>
-        </w:rPr>
-      </w:pPr>
-      <w:r>
-        <w:rPr>
-          <w:rFonts w:ascii="Calibri" w:hAnsi="Calibri" w:cs="Calibri"/>
-          <w:color w:val="453CCC"/>
-          <w:sz w:val="30"/>
-          <w:szCs w:val="30"/>
-          <w:lang w:val="de-DE"/>
-          <w:rPrChange w:id="172" w:author="Kai Nagel" w:date="2015-12-18T17:18:00Z">
+        <w:rPr>
+          <w:ins w:id="172" w:author="Kai Nagel" w:date="2015-12-18T17:50:00Z"/>
+          <w:rFonts w:ascii="Calibri" w:hAnsi="Calibri" w:cs="Calibri"/>
+          <w:color w:val="453CCC"/>
+          <w:sz w:val="30"/>
+          <w:szCs w:val="30"/>
+          <w:lang w:val="de-DE"/>
+        </w:rPr>
+      </w:pPr>
+      <w:r>
+        <w:rPr>
+          <w:rFonts w:ascii="Calibri" w:hAnsi="Calibri" w:cs="Calibri"/>
+          <w:color w:val="453CCC"/>
+          <w:sz w:val="30"/>
+          <w:szCs w:val="30"/>
+          <w:lang w:val="de-DE"/>
+          <w:rPrChange w:id="173" w:author="Kai Nagel" w:date="2015-12-18T17:18:00Z">
             <w:rPr>
               <w:rFonts w:ascii="Calibri" w:hAnsi="Calibri" w:cs="Calibri"/>
               <w:color w:val="453CCC"/>
@@ -2956,7 +2893,7 @@
           <w:sz w:val="30"/>
           <w:szCs w:val="30"/>
           <w:lang w:val="de-DE"/>
-          <w:rPrChange w:id="173" w:author="Kai Nagel" w:date="2015-12-18T17:18:00Z">
+          <w:rPrChange w:id="174" w:author="Kai Nagel" w:date="2015-12-18T17:18:00Z">
             <w:rPr>
               <w:rFonts w:ascii="Wingdings" w:hAnsi="Wingdings" w:cs="Wingdings"/>
               <w:color w:val="453CCC"/>
@@ -2974,7 +2911,7 @@
           <w:sz w:val="30"/>
           <w:szCs w:val="30"/>
           <w:lang w:val="de-DE"/>
-          <w:rPrChange w:id="174" w:author="Kai Nagel" w:date="2015-12-18T17:18:00Z">
+          <w:rPrChange w:id="175" w:author="Kai Nagel" w:date="2015-12-18T17:18:00Z">
             <w:rPr>
               <w:rFonts w:ascii="Calibri" w:hAnsi="Calibri" w:cs="Calibri"/>
               <w:color w:val="453CCC"/>
@@ -2985,7 +2922,7 @@
         </w:rPr>
         <w:t xml:space="preserve"> anstatt Aufteilung auf 2 weitere Kapitel</w:t>
       </w:r>
-      <w:ins w:id="175" w:author="Kai Nagel" w:date="2015-12-18T17:48:00Z">
+      <w:ins w:id="176" w:author="Kai Nagel" w:date="2015-12-18T17:48:00Z">
         <w:r>
           <w:rPr>
             <w:rFonts w:ascii="Calibri" w:hAnsi="Calibri" w:cs="Calibri"/>
@@ -3004,24 +2941,23 @@
         <w:autoSpaceDE w:val="0"/>
         <w:autoSpaceDN w:val="0"/>
         <w:adjustRightInd w:val="0"/>
-        <w:spacing w:after="0"/>
-        <w:rPr>
-          <w:rFonts w:ascii="Calibri" w:hAnsi="Calibri" w:cs="Calibri"/>
-          <w:color w:val="453CCC"/>
-          <w:sz w:val="30"/>
-          <w:szCs w:val="30"/>
-          <w:lang w:val="de-DE"/>
-          <w:rPrChange w:id="176" w:author="Kai Nagel" w:date="2015-12-18T19:48:00Z">
-            <w:rPr>
-              <w:rFonts w:ascii="Calibri" w:hAnsi="Calibri" w:cs="Calibri"/>
-              <w:color w:val="453CCC"/>
-              <w:sz w:val="30"/>
-              <w:szCs w:val="30"/>
-            </w:rPr>
-          </w:rPrChange>
-        </w:rPr>
-      </w:pPr>
-      <w:ins w:id="177" w:author="Kai Nagel" w:date="2015-12-18T17:50:00Z">
+        <w:rPr>
+          <w:rFonts w:ascii="Calibri" w:hAnsi="Calibri" w:cs="Calibri"/>
+          <w:color w:val="453CCC"/>
+          <w:sz w:val="30"/>
+          <w:szCs w:val="30"/>
+          <w:lang w:val="de-DE"/>
+          <w:rPrChange w:id="177" w:author="Kai Nagel" w:date="2015-12-18T19:48:00Z">
+            <w:rPr>
+              <w:rFonts w:ascii="Calibri" w:hAnsi="Calibri" w:cs="Calibri"/>
+              <w:color w:val="453CCC"/>
+              <w:sz w:val="30"/>
+              <w:szCs w:val="30"/>
+            </w:rPr>
+          </w:rPrChange>
+        </w:rPr>
+      </w:pPr>
+      <w:ins w:id="178" w:author="Kai Nagel" w:date="2015-12-18T17:50:00Z">
         <w:r>
           <w:rPr>
             <w:rFonts w:ascii="Calibri" w:hAnsi="Calibri" w:cs="Calibri"/>
@@ -3033,7 +2969,7 @@
           <w:t>Da k</w:t>
         </w:r>
       </w:ins>
-      <w:ins w:id="178" w:author="Kai Nagel" w:date="2015-12-18T17:51:00Z">
+      <w:ins w:id="179" w:author="Kai Nagel" w:date="2015-12-18T17:51:00Z">
         <w:r>
           <w:rPr>
             <w:rFonts w:ascii="Calibri" w:hAnsi="Calibri" w:cs="Calibri"/>
@@ -3045,7 +2981,7 @@
           <w:t>önnte man m.E. wenigstens teilweise mitgehen.  Historisch gesehen hat MATSim kein Koordinatensystem, sondern es war einfach ein x/y Koordinatensystem in Metern.   Das liegt auch daran, dass die Schweiz ein solches Koordinatensystem hat und einheitlich verwendet, daher war lange Zeit auch keine Notwendigkeit f</w:t>
         </w:r>
       </w:ins>
-      <w:ins w:id="179" w:author="Kai Nagel" w:date="2015-12-18T17:52:00Z">
+      <w:ins w:id="180" w:author="Kai Nagel" w:date="2015-12-18T17:52:00Z">
         <w:r>
           <w:rPr>
             <w:rFonts w:ascii="Calibri" w:hAnsi="Calibri" w:cs="Calibri"/>
@@ -3057,7 +2993,7 @@
           <w:t xml:space="preserve">ür anderes.  </w:t>
         </w:r>
       </w:ins>
-      <w:ins w:id="180" w:author="Kai Nagel" w:date="2015-12-18T17:57:00Z">
+      <w:ins w:id="181" w:author="Kai Nagel" w:date="2015-12-18T17:57:00Z">
         <w:r>
           <w:rPr>
             <w:rFonts w:ascii="Calibri" w:hAnsi="Calibri" w:cs="Calibri"/>
@@ -3090,7 +3026,7 @@
           <w:t xml:space="preserve"> weitere Kapitel ergibt sich durch „coordinate systems from user perspective“ (part I) sowie „coordinate systems when programming in Java“ (part II). </w:t>
         </w:r>
       </w:ins>
-      <w:ins w:id="181" w:author="Kai Nagel" w:date="2015-12-18T19:47:00Z">
+      <w:ins w:id="182" w:author="Kai Nagel" w:date="2015-12-18T19:47:00Z">
         <w:r>
           <w:rPr>
             <w:rFonts w:ascii="Calibri" w:hAnsi="Calibri" w:cs="Calibri"/>
@@ -3109,7 +3045,7 @@
             <w:szCs w:val="30"/>
             <w:highlight w:val="yellow"/>
             <w:lang w:val="de-DE"/>
-            <w:rPrChange w:id="182" w:author="Kai Nagel" w:date="2015-12-18T19:50:00Z">
+            <w:rPrChange w:id="183" w:author="Kai Nagel" w:date="2015-12-18T19:50:00Z">
               <w:rPr>
                 <w:rFonts w:ascii="Calibri" w:hAnsi="Calibri" w:cs="Calibri"/>
                 <w:color w:val="453CCC"/>
@@ -3122,7 +3058,7 @@
           <w:t xml:space="preserve">Allerdings wäre es m.E. kein Problem, „units, conventions, and coordinate systems“ </w:t>
         </w:r>
       </w:ins>
-      <w:ins w:id="183" w:author="Kai Nagel" w:date="2015-12-18T19:48:00Z">
+      <w:ins w:id="184" w:author="Kai Nagel" w:date="2015-12-18T19:48:00Z">
         <w:r>
           <w:rPr>
             <w:rFonts w:ascii="Calibri" w:hAnsi="Calibri" w:cs="Calibri"/>
@@ -3132,7 +3068,7 @@
             <w:szCs w:val="30"/>
             <w:highlight w:val="yellow"/>
             <w:lang w:val="de-DE"/>
-            <w:rPrChange w:id="184" w:author="Kai Nagel" w:date="2015-12-18T19:50:00Z">
+            <w:rPrChange w:id="185" w:author="Kai Nagel" w:date="2015-12-18T19:50:00Z">
               <w:rPr>
                 <w:rFonts w:ascii="Calibri" w:hAnsi="Calibri" w:cs="Calibri"/>
                 <w:i/>
@@ -3153,7 +3089,7 @@
             <w:szCs w:val="30"/>
             <w:highlight w:val="yellow"/>
             <w:lang w:val="de-DE"/>
-            <w:rPrChange w:id="185" w:author="Kai Nagel" w:date="2015-12-18T19:50:00Z">
+            <w:rPrChange w:id="186" w:author="Kai Nagel" w:date="2015-12-18T19:50:00Z">
               <w:rPr>
                 <w:rFonts w:ascii="Calibri" w:hAnsi="Calibri" w:cs="Calibri"/>
                 <w:color w:val="453CCC"/>
@@ -3166,7 +3102,7 @@
           <w:t xml:space="preserve">„typical input data“ zu stellen; da das unten noch mehrfach </w:t>
         </w:r>
       </w:ins>
-      <w:ins w:id="186" w:author="Kai Nagel" w:date="2015-12-18T19:49:00Z">
+      <w:ins w:id="187" w:author="Kai Nagel" w:date="2015-12-18T19:49:00Z">
         <w:r>
           <w:rPr>
             <w:rFonts w:ascii="Calibri" w:hAnsi="Calibri" w:cs="Calibri"/>
@@ -3175,7 +3111,7 @@
             <w:szCs w:val="30"/>
             <w:highlight w:val="yellow"/>
             <w:lang w:val="de-DE"/>
-            <w:rPrChange w:id="187" w:author="Kai Nagel" w:date="2015-12-18T19:50:00Z">
+            <w:rPrChange w:id="188" w:author="Kai Nagel" w:date="2015-12-18T19:50:00Z">
               <w:rPr>
                 <w:rFonts w:ascii="Calibri" w:hAnsi="Calibri" w:cs="Calibri"/>
                 <w:color w:val="453CCC"/>
@@ -3188,7 +3124,7 @@
           <w:t>angesprochen wird</w:t>
         </w:r>
       </w:ins>
-      <w:ins w:id="188" w:author="Kai Nagel" w:date="2015-12-18T19:48:00Z">
+      <w:ins w:id="189" w:author="Kai Nagel" w:date="2015-12-18T19:48:00Z">
         <w:r>
           <w:rPr>
             <w:rFonts w:ascii="Calibri" w:hAnsi="Calibri" w:cs="Calibri"/>
@@ -3197,7 +3133,7 @@
             <w:szCs w:val="30"/>
             <w:highlight w:val="yellow"/>
             <w:lang w:val="de-DE"/>
-            <w:rPrChange w:id="189" w:author="Kai Nagel" w:date="2015-12-18T19:50:00Z">
+            <w:rPrChange w:id="190" w:author="Kai Nagel" w:date="2015-12-18T19:50:00Z">
               <w:rPr>
                 <w:rFonts w:ascii="Calibri" w:hAnsi="Calibri" w:cs="Calibri"/>
                 <w:color w:val="453CCC"/>
@@ -3210,7 +3146,7 @@
           <w:t>, scheint mir das eine plausible Idee.</w:t>
         </w:r>
       </w:ins>
-      <w:ins w:id="190" w:author="Kai Nagel" w:date="2015-12-18T19:50:00Z">
+      <w:ins w:id="191" w:author="Kai Nagel" w:date="2015-12-18T19:50:00Z">
         <w:r>
           <w:rPr>
             <w:rFonts w:ascii="Calibri" w:hAnsi="Calibri" w:cs="Calibri"/>
@@ -3219,7 +3155,7 @@
             <w:szCs w:val="30"/>
             <w:highlight w:val="yellow"/>
             <w:lang w:val="de-DE"/>
-            <w:rPrChange w:id="191" w:author="Kai Nagel" w:date="2015-12-18T19:50:00Z">
+            <w:rPrChange w:id="192" w:author="Kai Nagel" w:date="2015-12-18T19:50:00Z">
               <w:rPr>
                 <w:rFonts w:ascii="Calibri" w:hAnsi="Calibri" w:cs="Calibri"/>
                 <w:color w:val="453CCC"/>
@@ -3239,24 +3175,23 @@
         <w:autoSpaceDE w:val="0"/>
         <w:autoSpaceDN w:val="0"/>
         <w:adjustRightInd w:val="0"/>
-        <w:spacing w:after="0"/>
-        <w:rPr>
-          <w:ins w:id="192" w:author="Kai Nagel" w:date="2015-12-18T17:59:00Z"/>
-          <w:rFonts w:ascii="Calibri" w:hAnsi="Calibri" w:cs="Calibri"/>
-          <w:color w:val="453CCC"/>
-          <w:sz w:val="30"/>
-          <w:szCs w:val="30"/>
-          <w:lang w:val="de-DE"/>
-        </w:rPr>
-      </w:pPr>
-      <w:r>
-        <w:rPr>
-          <w:rFonts w:ascii="Calibri" w:hAnsi="Calibri" w:cs="Calibri"/>
-          <w:color w:val="453CCC"/>
-          <w:sz w:val="30"/>
-          <w:szCs w:val="30"/>
-          <w:lang w:val="de-DE"/>
-          <w:rPrChange w:id="193" w:author="Kai Nagel" w:date="2015-12-18T17:18:00Z">
+        <w:rPr>
+          <w:ins w:id="193" w:author="Kai Nagel" w:date="2015-12-18T17:59:00Z"/>
+          <w:rFonts w:ascii="Calibri" w:hAnsi="Calibri" w:cs="Calibri"/>
+          <w:color w:val="453CCC"/>
+          <w:sz w:val="30"/>
+          <w:szCs w:val="30"/>
+          <w:lang w:val="de-DE"/>
+        </w:rPr>
+      </w:pPr>
+      <w:r>
+        <w:rPr>
+          <w:rFonts w:ascii="Calibri" w:hAnsi="Calibri" w:cs="Calibri"/>
+          <w:color w:val="453CCC"/>
+          <w:sz w:val="30"/>
+          <w:szCs w:val="30"/>
+          <w:lang w:val="de-DE"/>
+          <w:rPrChange w:id="194" w:author="Kai Nagel" w:date="2015-12-18T17:18:00Z">
             <w:rPr>
               <w:rFonts w:ascii="Calibri" w:hAnsi="Calibri" w:cs="Calibri"/>
               <w:color w:val="453CCC"/>
@@ -3274,7 +3209,7 @@
           <w:sz w:val="18"/>
           <w:szCs w:val="18"/>
           <w:lang w:val="de-DE"/>
-          <w:rPrChange w:id="194" w:author="Kai Nagel" w:date="2015-12-18T17:18:00Z">
+          <w:rPrChange w:id="195" w:author="Kai Nagel" w:date="2015-12-18T17:18:00Z">
             <w:rPr>
               <w:rFonts w:ascii="Times New Roman" w:hAnsi="Times New Roman"/>
               <w:color w:val="453CCC"/>
@@ -3293,7 +3228,7 @@
           <w:szCs w:val="30"/>
           <w:u w:val="single"/>
           <w:lang w:val="de-DE"/>
-          <w:rPrChange w:id="195" w:author="Kai Nagel" w:date="2015-12-18T17:18:00Z">
+          <w:rPrChange w:id="196" w:author="Kai Nagel" w:date="2015-12-18T17:18:00Z">
             <w:rPr>
               <w:rFonts w:ascii="Calibri" w:hAnsi="Calibri" w:cs="Calibri"/>
               <w:color w:val="453CCC"/>
@@ -3312,7 +3247,7 @@
           <w:sz w:val="30"/>
           <w:szCs w:val="30"/>
           <w:lang w:val="de-DE"/>
-          <w:rPrChange w:id="196" w:author="Kai Nagel" w:date="2015-12-18T17:18:00Z">
+          <w:rPrChange w:id="197" w:author="Kai Nagel" w:date="2015-12-18T17:18:00Z">
             <w:rPr>
               <w:rFonts w:ascii="Calibri" w:hAnsi="Calibri" w:cs="Calibri"/>
               <w:color w:val="453CCC"/>
@@ -3330,7 +3265,7 @@
           <w:sz w:val="30"/>
           <w:szCs w:val="30"/>
           <w:lang w:val="de-DE"/>
-          <w:rPrChange w:id="197" w:author="Kai Nagel" w:date="2015-12-18T17:18:00Z">
+          <w:rPrChange w:id="198" w:author="Kai Nagel" w:date="2015-12-18T17:18:00Z">
             <w:rPr>
               <w:rFonts w:ascii="Wingdings" w:hAnsi="Wingdings" w:cs="Wingdings"/>
               <w:color w:val="453CCC"/>
@@ -3348,7 +3283,7 @@
           <w:sz w:val="30"/>
           <w:szCs w:val="30"/>
           <w:lang w:val="de-DE"/>
-          <w:rPrChange w:id="198" w:author="Kai Nagel" w:date="2015-12-18T17:18:00Z">
+          <w:rPrChange w:id="199" w:author="Kai Nagel" w:date="2015-12-18T17:18:00Z">
             <w:rPr>
               <w:rFonts w:ascii="Calibri" w:hAnsi="Calibri" w:cs="Calibri"/>
               <w:color w:val="453CCC"/>
@@ -3366,24 +3301,23 @@
         <w:autoSpaceDE w:val="0"/>
         <w:autoSpaceDN w:val="0"/>
         <w:adjustRightInd w:val="0"/>
-        <w:spacing w:after="0"/>
-        <w:rPr>
-          <w:rFonts w:ascii="Calibri" w:hAnsi="Calibri" w:cs="Calibri"/>
-          <w:color w:val="453CCC"/>
-          <w:sz w:val="30"/>
-          <w:szCs w:val="30"/>
-          <w:lang w:val="de-DE"/>
-          <w:rPrChange w:id="199" w:author="Kai Nagel" w:date="2015-12-18T17:18:00Z">
-            <w:rPr>
-              <w:rFonts w:ascii="Calibri" w:hAnsi="Calibri" w:cs="Calibri"/>
-              <w:color w:val="453CCC"/>
-              <w:sz w:val="30"/>
-              <w:szCs w:val="30"/>
-            </w:rPr>
-          </w:rPrChange>
-        </w:rPr>
-      </w:pPr>
-      <w:ins w:id="200" w:author="Kai Nagel" w:date="2015-12-18T17:59:00Z">
+        <w:rPr>
+          <w:rFonts w:ascii="Calibri" w:hAnsi="Calibri" w:cs="Calibri"/>
+          <w:color w:val="453CCC"/>
+          <w:sz w:val="30"/>
+          <w:szCs w:val="30"/>
+          <w:lang w:val="de-DE"/>
+          <w:rPrChange w:id="200" w:author="Kai Nagel" w:date="2015-12-18T17:18:00Z">
+            <w:rPr>
+              <w:rFonts w:ascii="Calibri" w:hAnsi="Calibri" w:cs="Calibri"/>
+              <w:color w:val="453CCC"/>
+              <w:sz w:val="30"/>
+              <w:szCs w:val="30"/>
+            </w:rPr>
+          </w:rPrChange>
+        </w:rPr>
+      </w:pPr>
+      <w:ins w:id="201" w:author="Kai Nagel" w:date="2015-12-18T17:59:00Z">
         <w:r>
           <w:rPr>
             <w:rFonts w:ascii="Calibri" w:hAnsi="Calibri" w:cs="Calibri"/>
@@ -3415,7 +3349,7 @@
           <w:t>chen.  Das k</w:t>
         </w:r>
       </w:ins>
-      <w:ins w:id="201" w:author="Kai Nagel" w:date="2015-12-18T18:00:00Z">
+      <w:ins w:id="202" w:author="Kai Nagel" w:date="2015-12-18T18:00:00Z">
         <w:r>
           <w:rPr>
             <w:rFonts w:ascii="Calibri" w:hAnsi="Calibri" w:cs="Calibri"/>
@@ -3427,7 +3361,7 @@
           <w:t>önnte man anders machen, aber wollen wir jetzt wohl nicht mehr umbauen</w:t>
         </w:r>
       </w:ins>
-      <w:ins w:id="202" w:author="Kai Nagel" w:date="2015-12-18T19:41:00Z">
+      <w:ins w:id="203" w:author="Kai Nagel" w:date="2015-12-18T19:41:00Z">
         <w:r>
           <w:rPr>
             <w:rFonts w:ascii="Calibri" w:hAnsi="Calibri" w:cs="Calibri"/>
@@ -3439,7 +3373,7 @@
           <w:t>, und so schlecht finde ich es eigentlich auch nicht</w:t>
         </w:r>
       </w:ins>
-      <w:ins w:id="203" w:author="Kai Nagel" w:date="2015-12-18T18:00:00Z">
+      <w:ins w:id="204" w:author="Kai Nagel" w:date="2015-12-18T18:00:00Z">
         <w:r>
           <w:rPr>
             <w:rFonts w:ascii="Calibri" w:hAnsi="Calibri" w:cs="Calibri"/>
@@ -3458,24 +3392,23 @@
         <w:autoSpaceDE w:val="0"/>
         <w:autoSpaceDN w:val="0"/>
         <w:adjustRightInd w:val="0"/>
-        <w:spacing w:after="0"/>
-        <w:rPr>
-          <w:ins w:id="204" w:author="Kai Nagel" w:date="2015-12-18T18:00:00Z"/>
-          <w:rFonts w:ascii="Calibri" w:hAnsi="Calibri" w:cs="Calibri"/>
-          <w:color w:val="453CCC"/>
-          <w:sz w:val="30"/>
-          <w:szCs w:val="30"/>
-          <w:lang w:val="de-DE"/>
-        </w:rPr>
-      </w:pPr>
-      <w:r>
-        <w:rPr>
-          <w:rFonts w:ascii="Calibri" w:hAnsi="Calibri" w:cs="Calibri"/>
-          <w:color w:val="453CCC"/>
-          <w:sz w:val="30"/>
-          <w:szCs w:val="30"/>
-          <w:lang w:val="de-DE"/>
-          <w:rPrChange w:id="205" w:author="Kai Nagel" w:date="2015-12-18T17:18:00Z">
+        <w:rPr>
+          <w:ins w:id="205" w:author="Kai Nagel" w:date="2015-12-18T18:00:00Z"/>
+          <w:rFonts w:ascii="Calibri" w:hAnsi="Calibri" w:cs="Calibri"/>
+          <w:color w:val="453CCC"/>
+          <w:sz w:val="30"/>
+          <w:szCs w:val="30"/>
+          <w:lang w:val="de-DE"/>
+        </w:rPr>
+      </w:pPr>
+      <w:r>
+        <w:rPr>
+          <w:rFonts w:ascii="Calibri" w:hAnsi="Calibri" w:cs="Calibri"/>
+          <w:color w:val="453CCC"/>
+          <w:sz w:val="30"/>
+          <w:szCs w:val="30"/>
+          <w:lang w:val="de-DE"/>
+          <w:rPrChange w:id="206" w:author="Kai Nagel" w:date="2015-12-18T17:18:00Z">
             <w:rPr>
               <w:rFonts w:ascii="Calibri" w:hAnsi="Calibri" w:cs="Calibri"/>
               <w:color w:val="453CCC"/>
@@ -3493,7 +3426,7 @@
           <w:sz w:val="18"/>
           <w:szCs w:val="18"/>
           <w:lang w:val="de-DE"/>
-          <w:rPrChange w:id="206" w:author="Kai Nagel" w:date="2015-12-18T17:18:00Z">
+          <w:rPrChange w:id="207" w:author="Kai Nagel" w:date="2015-12-18T17:18:00Z">
             <w:rPr>
               <w:rFonts w:ascii="Times New Roman" w:hAnsi="Times New Roman"/>
               <w:color w:val="453CCC"/>
@@ -3511,7 +3444,7 @@
           <w:sz w:val="30"/>
           <w:szCs w:val="30"/>
           <w:lang w:val="de-DE"/>
-          <w:rPrChange w:id="207" w:author="Kai Nagel" w:date="2015-12-18T17:18:00Z">
+          <w:rPrChange w:id="208" w:author="Kai Nagel" w:date="2015-12-18T17:18:00Z">
             <w:rPr>
               <w:rFonts w:ascii="Calibri" w:hAnsi="Calibri" w:cs="Calibri"/>
               <w:color w:val="453CCC"/>
@@ -3529,24 +3462,23 @@
         <w:autoSpaceDE w:val="0"/>
         <w:autoSpaceDN w:val="0"/>
         <w:adjustRightInd w:val="0"/>
-        <w:spacing w:after="0"/>
-        <w:rPr>
-          <w:rFonts w:ascii="Calibri" w:hAnsi="Calibri" w:cs="Calibri"/>
-          <w:color w:val="453CCC"/>
-          <w:sz w:val="30"/>
-          <w:szCs w:val="30"/>
-          <w:lang w:val="de-DE"/>
-          <w:rPrChange w:id="208" w:author="Kai Nagel" w:date="2015-12-18T17:18:00Z">
-            <w:rPr>
-              <w:rFonts w:ascii="Calibri" w:hAnsi="Calibri" w:cs="Calibri"/>
-              <w:color w:val="453CCC"/>
-              <w:sz w:val="30"/>
-              <w:szCs w:val="30"/>
-            </w:rPr>
-          </w:rPrChange>
-        </w:rPr>
-      </w:pPr>
-      <w:ins w:id="209" w:author="Kai Nagel" w:date="2015-12-18T18:02:00Z">
+        <w:rPr>
+          <w:rFonts w:ascii="Calibri" w:hAnsi="Calibri" w:cs="Calibri"/>
+          <w:color w:val="453CCC"/>
+          <w:sz w:val="30"/>
+          <w:szCs w:val="30"/>
+          <w:lang w:val="de-DE"/>
+          <w:rPrChange w:id="209" w:author="Kai Nagel" w:date="2015-12-18T17:18:00Z">
+            <w:rPr>
+              <w:rFonts w:ascii="Calibri" w:hAnsi="Calibri" w:cs="Calibri"/>
+              <w:color w:val="453CCC"/>
+              <w:sz w:val="30"/>
+              <w:szCs w:val="30"/>
+            </w:rPr>
+          </w:rPrChange>
+        </w:rPr>
+      </w:pPr>
+      <w:ins w:id="210" w:author="Kai Nagel" w:date="2015-12-18T18:02:00Z">
         <w:r>
           <w:rPr>
             <w:rFonts w:ascii="Calibri" w:hAnsi="Calibri" w:cs="Calibri"/>
@@ -3558,7 +3490,7 @@
           <w:t xml:space="preserve">Die ehrliche Antwort ist, dass das „undefined“ ist, und jede Mobsim nach Belieben „irgendetwas“ tut (die jdqsim auch etwas völlig anderes als die qsim).  </w:t>
         </w:r>
       </w:ins>
-      <w:ins w:id="210" w:author="Kai Nagel" w:date="2015-12-18T18:03:00Z">
+      <w:ins w:id="211" w:author="Kai Nagel" w:date="2015-12-18T18:03:00Z">
         <w:r>
           <w:rPr>
             <w:rFonts w:ascii="Calibri" w:hAnsi="Calibri" w:cs="Calibri"/>
@@ -3580,7 +3512,7 @@
           <w:t>hren; das w</w:t>
         </w:r>
       </w:ins>
-      <w:ins w:id="211" w:author="Kai Nagel" w:date="2015-12-18T20:55:00Z">
+      <w:ins w:id="212" w:author="Kai Nagel" w:date="2015-12-18T20:55:00Z">
         <w:r>
           <w:rPr>
             <w:rFonts w:ascii="Calibri" w:hAnsi="Calibri" w:cs="Calibri"/>
@@ -3599,24 +3531,23 @@
         <w:autoSpaceDE w:val="0"/>
         <w:autoSpaceDN w:val="0"/>
         <w:adjustRightInd w:val="0"/>
-        <w:spacing w:after="0"/>
-        <w:rPr>
-          <w:ins w:id="212" w:author="Kai Nagel" w:date="2015-12-18T20:13:00Z"/>
-          <w:rFonts w:ascii="Calibri" w:hAnsi="Calibri" w:cs="Calibri"/>
-          <w:color w:val="453CCC"/>
-          <w:sz w:val="30"/>
-          <w:szCs w:val="30"/>
-          <w:lang w:val="de-DE"/>
-        </w:rPr>
-      </w:pPr>
-      <w:r>
-        <w:rPr>
-          <w:rFonts w:ascii="Calibri" w:hAnsi="Calibri" w:cs="Calibri"/>
-          <w:color w:val="453CCC"/>
-          <w:sz w:val="30"/>
-          <w:szCs w:val="30"/>
-          <w:lang w:val="de-DE"/>
-          <w:rPrChange w:id="213" w:author="Kai Nagel" w:date="2015-12-18T17:18:00Z">
+        <w:rPr>
+          <w:ins w:id="213" w:author="Kai Nagel" w:date="2015-12-18T20:13:00Z"/>
+          <w:rFonts w:ascii="Calibri" w:hAnsi="Calibri" w:cs="Calibri"/>
+          <w:color w:val="453CCC"/>
+          <w:sz w:val="30"/>
+          <w:szCs w:val="30"/>
+          <w:lang w:val="de-DE"/>
+        </w:rPr>
+      </w:pPr>
+      <w:r>
+        <w:rPr>
+          <w:rFonts w:ascii="Calibri" w:hAnsi="Calibri" w:cs="Calibri"/>
+          <w:color w:val="453CCC"/>
+          <w:sz w:val="30"/>
+          <w:szCs w:val="30"/>
+          <w:lang w:val="de-DE"/>
+          <w:rPrChange w:id="214" w:author="Kai Nagel" w:date="2015-12-18T17:18:00Z">
             <w:rPr>
               <w:rFonts w:ascii="Calibri" w:hAnsi="Calibri" w:cs="Calibri"/>
               <w:color w:val="453CCC"/>
@@ -3634,7 +3565,7 @@
           <w:sz w:val="18"/>
           <w:szCs w:val="18"/>
           <w:lang w:val="de-DE"/>
-          <w:rPrChange w:id="214" w:author="Kai Nagel" w:date="2015-12-18T17:18:00Z">
+          <w:rPrChange w:id="215" w:author="Kai Nagel" w:date="2015-12-18T17:18:00Z">
             <w:rPr>
               <w:rFonts w:ascii="Times New Roman" w:hAnsi="Times New Roman"/>
               <w:color w:val="453CCC"/>
@@ -3652,7 +3583,7 @@
           <w:sz w:val="30"/>
           <w:szCs w:val="30"/>
           <w:lang w:val="de-DE"/>
-          <w:rPrChange w:id="215" w:author="Kai Nagel" w:date="2015-12-18T17:18:00Z">
+          <w:rPrChange w:id="216" w:author="Kai Nagel" w:date="2015-12-18T17:18:00Z">
             <w:rPr>
               <w:rFonts w:ascii="Calibri" w:hAnsi="Calibri" w:cs="Calibri"/>
               <w:color w:val="453CCC"/>
@@ -3670,7 +3601,7 @@
           <w:sz w:val="30"/>
           <w:szCs w:val="30"/>
           <w:lang w:val="de-DE"/>
-          <w:rPrChange w:id="216" w:author="Kai Nagel" w:date="2015-12-18T17:18:00Z">
+          <w:rPrChange w:id="217" w:author="Kai Nagel" w:date="2015-12-18T17:18:00Z">
             <w:rPr>
               <w:rFonts w:ascii="Wingdings" w:hAnsi="Wingdings" w:cs="Wingdings"/>
               <w:color w:val="453CCC"/>
@@ -3688,7 +3619,7 @@
           <w:sz w:val="30"/>
           <w:szCs w:val="30"/>
           <w:lang w:val="de-DE"/>
-          <w:rPrChange w:id="217" w:author="Kai Nagel" w:date="2015-12-18T17:18:00Z">
+          <w:rPrChange w:id="218" w:author="Kai Nagel" w:date="2015-12-18T17:18:00Z">
             <w:rPr>
               <w:rFonts w:ascii="Calibri" w:hAnsi="Calibri" w:cs="Calibri"/>
               <w:color w:val="453CCC"/>
@@ -3706,24 +3637,23 @@
         <w:autoSpaceDE w:val="0"/>
         <w:autoSpaceDN w:val="0"/>
         <w:adjustRightInd w:val="0"/>
-        <w:spacing w:after="0"/>
-        <w:rPr>
-          <w:rFonts w:ascii="Calibri" w:hAnsi="Calibri" w:cs="Calibri"/>
-          <w:color w:val="453CCC"/>
-          <w:sz w:val="30"/>
-          <w:szCs w:val="30"/>
-          <w:lang w:val="de-DE"/>
-          <w:rPrChange w:id="218" w:author="Kai Nagel" w:date="2015-12-18T20:14:00Z">
-            <w:rPr>
-              <w:rFonts w:ascii="Calibri" w:hAnsi="Calibri" w:cs="Calibri"/>
-              <w:color w:val="453CCC"/>
-              <w:sz w:val="30"/>
-              <w:szCs w:val="30"/>
-            </w:rPr>
-          </w:rPrChange>
-        </w:rPr>
-      </w:pPr>
-      <w:ins w:id="219" w:author="Kai Nagel" w:date="2015-12-18T20:13:00Z">
+        <w:rPr>
+          <w:rFonts w:ascii="Calibri" w:hAnsi="Calibri" w:cs="Calibri"/>
+          <w:color w:val="453CCC"/>
+          <w:sz w:val="30"/>
+          <w:szCs w:val="30"/>
+          <w:lang w:val="de-DE"/>
+          <w:rPrChange w:id="219" w:author="Kai Nagel" w:date="2015-12-18T20:14:00Z">
+            <w:rPr>
+              <w:rFonts w:ascii="Calibri" w:hAnsi="Calibri" w:cs="Calibri"/>
+              <w:color w:val="453CCC"/>
+              <w:sz w:val="30"/>
+              <w:szCs w:val="30"/>
+            </w:rPr>
+          </w:rPrChange>
+        </w:rPr>
+      </w:pPr>
+      <w:ins w:id="220" w:author="Kai Nagel" w:date="2015-12-18T20:13:00Z">
         <w:r>
           <w:rPr>
             <w:rFonts w:ascii="Calibri" w:hAnsi="Calibri" w:cs="Calibri"/>
@@ -3735,7 +3665,7 @@
           <w:t xml:space="preserve">Hm. </w:t>
         </w:r>
       </w:ins>
-      <w:ins w:id="220" w:author="Kai Nagel" w:date="2015-12-18T20:14:00Z">
+      <w:ins w:id="221" w:author="Kai Nagel" w:date="2015-12-18T20:14:00Z">
         <w:r>
           <w:rPr>
             <w:rFonts w:ascii="Calibri" w:hAnsi="Calibri" w:cs="Calibri"/>
@@ -3768,7 +3698,7 @@
           <w:t xml:space="preserve"> vor 2.2.1, die Info stand also fünf Zeilen darüber.  Bin etwas unsicher, was hier gelesen wurde, und ob von vorne nach hinten oder auch nicht.  (Wobei natürlich nichts dagegen spricht, das Buch als Nachschlagewerk anzusehen.)  Ich habe mal noch die Referenz </w:t>
         </w:r>
       </w:ins>
-      <w:ins w:id="221" w:author="Kai Nagel" w:date="2015-12-18T20:15:00Z">
+      <w:ins w:id="222" w:author="Kai Nagel" w:date="2015-12-18T20:15:00Z">
         <w:r>
           <w:rPr>
             <w:rFonts w:ascii="Calibri" w:hAnsi="Calibri" w:cs="Calibri"/>
@@ -3787,24 +3717,23 @@
         <w:autoSpaceDE w:val="0"/>
         <w:autoSpaceDN w:val="0"/>
         <w:adjustRightInd w:val="0"/>
-        <w:spacing w:after="0"/>
-        <w:rPr>
-          <w:ins w:id="222" w:author="Kai Nagel" w:date="2015-12-18T20:16:00Z"/>
-          <w:rFonts w:ascii="Calibri" w:hAnsi="Calibri" w:cs="Calibri"/>
-          <w:color w:val="453CCC"/>
-          <w:sz w:val="30"/>
-          <w:szCs w:val="30"/>
-          <w:lang w:val="de-DE"/>
-        </w:rPr>
-      </w:pPr>
-      <w:r>
-        <w:rPr>
-          <w:rFonts w:ascii="Calibri" w:hAnsi="Calibri" w:cs="Calibri"/>
-          <w:color w:val="453CCC"/>
-          <w:sz w:val="30"/>
-          <w:szCs w:val="30"/>
-          <w:lang w:val="de-DE"/>
-          <w:rPrChange w:id="223" w:author="Kai Nagel" w:date="2015-12-18T17:18:00Z">
+        <w:rPr>
+          <w:ins w:id="223" w:author="Kai Nagel" w:date="2015-12-18T20:16:00Z"/>
+          <w:rFonts w:ascii="Calibri" w:hAnsi="Calibri" w:cs="Calibri"/>
+          <w:color w:val="453CCC"/>
+          <w:sz w:val="30"/>
+          <w:szCs w:val="30"/>
+          <w:lang w:val="de-DE"/>
+        </w:rPr>
+      </w:pPr>
+      <w:r>
+        <w:rPr>
+          <w:rFonts w:ascii="Calibri" w:hAnsi="Calibri" w:cs="Calibri"/>
+          <w:color w:val="453CCC"/>
+          <w:sz w:val="30"/>
+          <w:szCs w:val="30"/>
+          <w:lang w:val="de-DE"/>
+          <w:rPrChange w:id="224" w:author="Kai Nagel" w:date="2015-12-18T17:18:00Z">
             <w:rPr>
               <w:rFonts w:ascii="Calibri" w:hAnsi="Calibri" w:cs="Calibri"/>
               <w:color w:val="453CCC"/>
@@ -3822,7 +3751,7 @@
           <w:sz w:val="18"/>
           <w:szCs w:val="18"/>
           <w:lang w:val="de-DE"/>
-          <w:rPrChange w:id="224" w:author="Kai Nagel" w:date="2015-12-18T17:18:00Z">
+          <w:rPrChange w:id="225" w:author="Kai Nagel" w:date="2015-12-18T17:18:00Z">
             <w:rPr>
               <w:rFonts w:ascii="Times New Roman" w:hAnsi="Times New Roman"/>
               <w:color w:val="453CCC"/>
@@ -3840,7 +3769,7 @@
           <w:sz w:val="30"/>
           <w:szCs w:val="30"/>
           <w:lang w:val="de-DE"/>
-          <w:rPrChange w:id="225" w:author="Kai Nagel" w:date="2015-12-18T17:18:00Z">
+          <w:rPrChange w:id="226" w:author="Kai Nagel" w:date="2015-12-18T17:18:00Z">
             <w:rPr>
               <w:rFonts w:ascii="Calibri" w:hAnsi="Calibri" w:cs="Calibri"/>
               <w:color w:val="453CCC"/>
@@ -3858,16 +3787,15 @@
         <w:autoSpaceDE w:val="0"/>
         <w:autoSpaceDN w:val="0"/>
         <w:adjustRightInd w:val="0"/>
-        <w:spacing w:after="0"/>
-        <w:rPr>
-          <w:rFonts w:ascii="Calibri" w:hAnsi="Calibri" w:cs="Calibri"/>
-          <w:color w:val="453CCC"/>
-          <w:sz w:val="30"/>
-          <w:szCs w:val="30"/>
-          <w:lang w:val="de-DE"/>
-        </w:rPr>
-      </w:pPr>
-      <w:ins w:id="226" w:author="Kai Nagel" w:date="2015-12-18T20:16:00Z">
+        <w:rPr>
+          <w:rFonts w:ascii="Calibri" w:hAnsi="Calibri" w:cs="Calibri"/>
+          <w:color w:val="453CCC"/>
+          <w:sz w:val="30"/>
+          <w:szCs w:val="30"/>
+          <w:lang w:val="de-DE"/>
+        </w:rPr>
+      </w:pPr>
+      <w:ins w:id="227" w:author="Kai Nagel" w:date="2015-12-18T20:16:00Z">
         <w:r>
           <w:rPr>
             <w:rFonts w:ascii="Calibri" w:hAnsi="Calibri" w:cs="Calibri"/>
@@ -3886,7 +3814,7 @@
             <w:szCs w:val="30"/>
             <w:highlight w:val="yellow"/>
             <w:lang w:val="de-DE"/>
-            <w:rPrChange w:id="227" w:author="Kai Nagel" w:date="2015-12-18T20:18:00Z">
+            <w:rPrChange w:id="228" w:author="Kai Nagel" w:date="2015-12-18T20:18:00Z">
               <w:rPr>
                 <w:rFonts w:ascii="Calibri" w:hAnsi="Calibri" w:cs="Calibri"/>
                 <w:color w:val="453CCC"/>
@@ -3899,7 +3827,7 @@
           <w:t>Nat</w:t>
         </w:r>
       </w:ins>
-      <w:ins w:id="228" w:author="Kai Nagel" w:date="2015-12-18T20:17:00Z">
+      <w:ins w:id="229" w:author="Kai Nagel" w:date="2015-12-18T20:17:00Z">
         <w:r>
           <w:rPr>
             <w:rFonts w:ascii="Calibri" w:hAnsi="Calibri" w:cs="Calibri"/>
@@ -3908,7 +3836,7 @@
             <w:szCs w:val="30"/>
             <w:highlight w:val="yellow"/>
             <w:lang w:val="de-DE"/>
-            <w:rPrChange w:id="229" w:author="Kai Nagel" w:date="2015-12-18T20:18:00Z">
+            <w:rPrChange w:id="230" w:author="Kai Nagel" w:date="2015-12-18T20:18:00Z">
               <w:rPr>
                 <w:rFonts w:ascii="Calibri" w:hAnsi="Calibri" w:cs="Calibri"/>
                 <w:color w:val="453CCC"/>
@@ -3921,7 +3849,7 @@
           <w:t>ürlich könnten wir drüber nachdenken, kurz vor Drucklegung das noch einmal rauszudumpen und in den Anhang zu hängen</w:t>
         </w:r>
       </w:ins>
-      <w:ins w:id="230" w:author="Kai Nagel" w:date="2015-12-18T20:18:00Z">
+      <w:ins w:id="231" w:author="Kai Nagel" w:date="2015-12-18T20:18:00Z">
         <w:r>
           <w:rPr>
             <w:rFonts w:ascii="Calibri" w:hAnsi="Calibri" w:cs="Calibri"/>
@@ -3934,7 +3862,7 @@
           <w:t xml:space="preserve"> (und bis dahin noch an den config file comments im Code arbeiten)</w:t>
         </w:r>
       </w:ins>
-      <w:ins w:id="231" w:author="Kai Nagel" w:date="2015-12-18T20:17:00Z">
+      <w:ins w:id="232" w:author="Kai Nagel" w:date="2015-12-18T20:17:00Z">
         <w:r>
           <w:rPr>
             <w:rFonts w:ascii="Calibri" w:hAnsi="Calibri" w:cs="Calibri"/>
@@ -3943,7 +3871,7 @@
             <w:szCs w:val="30"/>
             <w:highlight w:val="yellow"/>
             <w:lang w:val="de-DE"/>
-            <w:rPrChange w:id="232" w:author="Kai Nagel" w:date="2015-12-18T20:18:00Z">
+            <w:rPrChange w:id="233" w:author="Kai Nagel" w:date="2015-12-18T20:18:00Z">
               <w:rPr>
                 <w:rFonts w:ascii="Calibri" w:hAnsi="Calibri" w:cs="Calibri"/>
                 <w:color w:val="453CCC"/>
@@ -3966,7 +3894,7 @@
           <w:t xml:space="preserve">  Typischerweise rechnen wir wohl mit Computer-affineren Lesern hier.</w:t>
         </w:r>
       </w:ins>
-      <w:ins w:id="233" w:author="Kai Nagel" w:date="2015-12-18T20:18:00Z">
+      <w:ins w:id="234" w:author="Kai Nagel" w:date="2015-12-18T20:18:00Z">
         <w:r>
           <w:rPr>
             <w:rFonts w:ascii="Calibri" w:hAnsi="Calibri" w:cs="Calibri"/>
@@ -3985,23 +3913,21 @@
         <w:autoSpaceDE w:val="0"/>
         <w:autoSpaceDN w:val="0"/>
         <w:adjustRightInd w:val="0"/>
-        <w:spacing w:after="0"/>
-        <w:rPr>
-          <w:rFonts w:ascii="Calibri" w:hAnsi="Calibri" w:cs="Calibri"/>
-          <w:color w:val="453CCC"/>
-          <w:sz w:val="30"/>
-          <w:szCs w:val="30"/>
-          <w:lang w:val="de-DE"/>
-        </w:rPr>
-      </w:pPr>
-    </w:p>
-    <w:p>
-      <w:pPr>
-        <w:widowControl w:val="0"/>
-        <w:autoSpaceDE w:val="0"/>
-        <w:autoSpaceDN w:val="0"/>
-        <w:adjustRightInd w:val="0"/>
-        <w:spacing w:after="0"/>
+        <w:rPr>
+          <w:rFonts w:ascii="Calibri" w:hAnsi="Calibri" w:cs="Calibri"/>
+          <w:color w:val="453CCC"/>
+          <w:sz w:val="30"/>
+          <w:szCs w:val="30"/>
+          <w:lang w:val="de-DE"/>
+        </w:rPr>
+      </w:pPr>
+    </w:p>
+    <w:p>
+      <w:pPr>
+        <w:widowControl w:val="0"/>
+        <w:autoSpaceDE w:val="0"/>
+        <w:autoSpaceDN w:val="0"/>
+        <w:adjustRightInd w:val="0"/>
         <w:rPr>
           <w:rFonts w:ascii="Calibri" w:hAnsi="Calibri" w:cs="Calibri"/>
           <w:color w:val="453CCC"/>
@@ -4087,48 +4013,46 @@
         <w:autoSpaceDE w:val="0"/>
         <w:autoSpaceDN w:val="0"/>
         <w:adjustRightInd w:val="0"/>
-        <w:spacing w:after="0"/>
-        <w:rPr>
-          <w:rFonts w:ascii="Calibri" w:hAnsi="Calibri" w:cs="Calibri"/>
-          <w:color w:val="453CCC"/>
-          <w:sz w:val="30"/>
-          <w:szCs w:val="30"/>
-          <w:lang w:val="de-DE"/>
-          <w:rPrChange w:id="234" w:author="Kai Nagel" w:date="2015-12-18T17:18:00Z">
-            <w:rPr>
-              <w:rFonts w:ascii="Calibri" w:hAnsi="Calibri" w:cs="Calibri"/>
-              <w:color w:val="453CCC"/>
-              <w:sz w:val="30"/>
-              <w:szCs w:val="30"/>
-            </w:rPr>
-          </w:rPrChange>
-        </w:rPr>
-      </w:pPr>
-    </w:p>
-    <w:p>
-      <w:pPr>
-        <w:widowControl w:val="0"/>
-        <w:autoSpaceDE w:val="0"/>
-        <w:autoSpaceDN w:val="0"/>
-        <w:adjustRightInd w:val="0"/>
-        <w:spacing w:after="0"/>
-        <w:rPr>
-          <w:ins w:id="235" w:author="Kai Nagel" w:date="2015-12-18T20:20:00Z"/>
-          <w:rFonts w:ascii="Calibri" w:hAnsi="Calibri" w:cs="Calibri"/>
-          <w:color w:val="453CCC"/>
-          <w:sz w:val="30"/>
-          <w:szCs w:val="30"/>
-          <w:lang w:val="de-DE"/>
-        </w:rPr>
-      </w:pPr>
-      <w:r>
-        <w:rPr>
-          <w:rFonts w:ascii="Calibri" w:hAnsi="Calibri" w:cs="Calibri"/>
-          <w:color w:val="453CCC"/>
-          <w:sz w:val="30"/>
-          <w:szCs w:val="30"/>
-          <w:lang w:val="de-DE"/>
-          <w:rPrChange w:id="236" w:author="Kai Nagel" w:date="2015-12-18T17:18:00Z">
+        <w:rPr>
+          <w:rFonts w:ascii="Calibri" w:hAnsi="Calibri" w:cs="Calibri"/>
+          <w:color w:val="453CCC"/>
+          <w:sz w:val="30"/>
+          <w:szCs w:val="30"/>
+          <w:lang w:val="de-DE"/>
+          <w:rPrChange w:id="235" w:author="Kai Nagel" w:date="2015-12-18T17:18:00Z">
+            <w:rPr>
+              <w:rFonts w:ascii="Calibri" w:hAnsi="Calibri" w:cs="Calibri"/>
+              <w:color w:val="453CCC"/>
+              <w:sz w:val="30"/>
+              <w:szCs w:val="30"/>
+            </w:rPr>
+          </w:rPrChange>
+        </w:rPr>
+      </w:pPr>
+    </w:p>
+    <w:p>
+      <w:pPr>
+        <w:widowControl w:val="0"/>
+        <w:autoSpaceDE w:val="0"/>
+        <w:autoSpaceDN w:val="0"/>
+        <w:adjustRightInd w:val="0"/>
+        <w:rPr>
+          <w:ins w:id="236" w:author="Kai Nagel" w:date="2015-12-18T20:20:00Z"/>
+          <w:rFonts w:ascii="Calibri" w:hAnsi="Calibri" w:cs="Calibri"/>
+          <w:color w:val="453CCC"/>
+          <w:sz w:val="30"/>
+          <w:szCs w:val="30"/>
+          <w:lang w:val="de-DE"/>
+        </w:rPr>
+      </w:pPr>
+      <w:r>
+        <w:rPr>
+          <w:rFonts w:ascii="Calibri" w:hAnsi="Calibri" w:cs="Calibri"/>
+          <w:color w:val="453CCC"/>
+          <w:sz w:val="30"/>
+          <w:szCs w:val="30"/>
+          <w:lang w:val="de-DE"/>
+          <w:rPrChange w:id="237" w:author="Kai Nagel" w:date="2015-12-18T17:18:00Z">
             <w:rPr>
               <w:rFonts w:ascii="Calibri" w:hAnsi="Calibri" w:cs="Calibri"/>
               <w:color w:val="453CCC"/>
@@ -4146,7 +4070,7 @@
           <w:sz w:val="18"/>
           <w:szCs w:val="18"/>
           <w:lang w:val="de-DE"/>
-          <w:rPrChange w:id="237" w:author="Kai Nagel" w:date="2015-12-18T17:18:00Z">
+          <w:rPrChange w:id="238" w:author="Kai Nagel" w:date="2015-12-18T17:18:00Z">
             <w:rPr>
               <w:rFonts w:ascii="Times New Roman" w:hAnsi="Times New Roman"/>
               <w:color w:val="453CCC"/>
@@ -4164,7 +4088,7 @@
           <w:sz w:val="30"/>
           <w:szCs w:val="30"/>
           <w:lang w:val="de-DE"/>
-          <w:rPrChange w:id="238" w:author="Kai Nagel" w:date="2015-12-18T17:18:00Z">
+          <w:rPrChange w:id="239" w:author="Kai Nagel" w:date="2015-12-18T17:18:00Z">
             <w:rPr>
               <w:rFonts w:ascii="Calibri" w:hAnsi="Calibri" w:cs="Calibri"/>
               <w:color w:val="453CCC"/>
@@ -4182,24 +4106,23 @@
         <w:autoSpaceDE w:val="0"/>
         <w:autoSpaceDN w:val="0"/>
         <w:adjustRightInd w:val="0"/>
-        <w:spacing w:after="0"/>
-        <w:rPr>
-          <w:rFonts w:ascii="Calibri" w:hAnsi="Calibri" w:cs="Calibri"/>
-          <w:color w:val="453CCC"/>
-          <w:sz w:val="30"/>
-          <w:szCs w:val="30"/>
-          <w:lang w:val="de-DE"/>
-          <w:rPrChange w:id="239" w:author="Kai Nagel" w:date="2015-12-18T17:18:00Z">
-            <w:rPr>
-              <w:rFonts w:ascii="Calibri" w:hAnsi="Calibri" w:cs="Calibri"/>
-              <w:color w:val="453CCC"/>
-              <w:sz w:val="30"/>
-              <w:szCs w:val="30"/>
-            </w:rPr>
-          </w:rPrChange>
-        </w:rPr>
-      </w:pPr>
-      <w:ins w:id="240" w:author="Kai Nagel" w:date="2015-12-18T20:20:00Z">
+        <w:rPr>
+          <w:rFonts w:ascii="Calibri" w:hAnsi="Calibri" w:cs="Calibri"/>
+          <w:color w:val="453CCC"/>
+          <w:sz w:val="30"/>
+          <w:szCs w:val="30"/>
+          <w:lang w:val="de-DE"/>
+          <w:rPrChange w:id="240" w:author="Kai Nagel" w:date="2015-12-18T17:18:00Z">
+            <w:rPr>
+              <w:rFonts w:ascii="Calibri" w:hAnsi="Calibri" w:cs="Calibri"/>
+              <w:color w:val="453CCC"/>
+              <w:sz w:val="30"/>
+              <w:szCs w:val="30"/>
+            </w:rPr>
+          </w:rPrChange>
+        </w:rPr>
+      </w:pPr>
+      <w:ins w:id="241" w:author="Kai Nagel" w:date="2015-12-18T20:20:00Z">
         <w:r>
           <w:rPr>
             <w:rFonts w:ascii="Calibri" w:hAnsi="Calibri" w:cs="Calibri"/>
@@ -4211,7 +4134,7 @@
           <w:t xml:space="preserve">Im Prinzip kann ich den Einwand verstehen.  </w:t>
         </w:r>
       </w:ins>
-      <w:ins w:id="241" w:author="Kai Nagel" w:date="2015-12-18T20:23:00Z">
+      <w:ins w:id="242" w:author="Kai Nagel" w:date="2015-12-18T20:23:00Z">
         <w:r>
           <w:rPr>
             <w:rFonts w:ascii="Calibri" w:hAnsi="Calibri" w:cs="Calibri"/>
@@ -4223,7 +4146,7 @@
           <w:t>Aber irgendwie dreht man sich da im Kreis: Kap.4 (</w:t>
         </w:r>
       </w:ins>
-      <w:ins w:id="242" w:author="Kai Nagel" w:date="2015-12-18T20:24:00Z">
+      <w:ins w:id="243" w:author="Kai Nagel" w:date="2015-12-18T20:24:00Z">
         <w:r>
           <w:rPr>
             <w:rFonts w:ascii="Calibri" w:hAnsi="Calibri" w:cs="Calibri"/>
@@ -4235,7 +4158,7 @@
           <w:t xml:space="preserve">„More about configuring MATSim“) </w:t>
         </w:r>
       </w:ins>
-      <w:ins w:id="243" w:author="Kai Nagel" w:date="2015-12-18T20:28:00Z">
+      <w:ins w:id="244" w:author="Kai Nagel" w:date="2015-12-18T20:28:00Z">
         <w:r>
           <w:rPr>
             <w:rFonts w:ascii="Calibri" w:hAnsi="Calibri" w:cs="Calibri"/>
@@ -4254,7 +4177,7 @@
             <w:szCs w:val="30"/>
             <w:highlight w:val="yellow"/>
             <w:lang w:val="de-DE"/>
-            <w:rPrChange w:id="244" w:author="Kai Nagel" w:date="2015-12-18T20:30:00Z">
+            <w:rPrChange w:id="245" w:author="Kai Nagel" w:date="2015-12-18T20:30:00Z">
               <w:rPr>
                 <w:rFonts w:ascii="Calibri" w:hAnsi="Calibri" w:cs="Calibri"/>
                 <w:color w:val="453CCC"/>
@@ -4267,7 +4190,7 @@
           <w:t>Wir k</w:t>
         </w:r>
       </w:ins>
-      <w:ins w:id="245" w:author="Kai Nagel" w:date="2015-12-18T20:29:00Z">
+      <w:ins w:id="246" w:author="Kai Nagel" w:date="2015-12-18T20:29:00Z">
         <w:r>
           <w:rPr>
             <w:rFonts w:ascii="Calibri" w:hAnsi="Calibri" w:cs="Calibri"/>
@@ -4276,7 +4199,7 @@
             <w:szCs w:val="30"/>
             <w:highlight w:val="yellow"/>
             <w:lang w:val="de-DE"/>
-            <w:rPrChange w:id="246" w:author="Kai Nagel" w:date="2015-12-18T20:30:00Z">
+            <w:rPrChange w:id="247" w:author="Kai Nagel" w:date="2015-12-18T20:30:00Z">
               <w:rPr>
                 <w:rFonts w:ascii="Calibri" w:hAnsi="Calibri" w:cs="Calibri"/>
                 <w:color w:val="453CCC"/>
@@ -4289,7 +4212,7 @@
           <w:t>önnten darüber nachdenken, in 4.2 die jeweiligen config sections (network, population, controler, events, ...) vollständig oder wenigstens vollst</w:t>
         </w:r>
       </w:ins>
-      <w:ins w:id="247" w:author="Kai Nagel" w:date="2015-12-18T20:30:00Z">
+      <w:ins w:id="248" w:author="Kai Nagel" w:date="2015-12-18T20:30:00Z">
         <w:r>
           <w:rPr>
             <w:rFonts w:ascii="Calibri" w:hAnsi="Calibri" w:cs="Calibri"/>
@@ -4298,7 +4221,7 @@
             <w:szCs w:val="30"/>
             <w:highlight w:val="yellow"/>
             <w:lang w:val="de-DE"/>
-            <w:rPrChange w:id="248" w:author="Kai Nagel" w:date="2015-12-18T20:30:00Z">
+            <w:rPrChange w:id="249" w:author="Kai Nagel" w:date="2015-12-18T20:30:00Z">
               <w:rPr>
                 <w:rFonts w:ascii="Calibri" w:hAnsi="Calibri" w:cs="Calibri"/>
                 <w:color w:val="453CCC"/>
@@ -4311,7 +4234,7 @@
           <w:t>ändiger anzugeben.  MZ war immer dagegen, aber vielleicht war er hier zu radikal.</w:t>
         </w:r>
       </w:ins>
-      <w:ins w:id="249" w:author="Kai Nagel" w:date="2015-12-18T20:24:00Z">
+      <w:ins w:id="250" w:author="Kai Nagel" w:date="2015-12-18T20:24:00Z">
         <w:r>
           <w:rPr>
             <w:rFonts w:ascii="Calibri" w:hAnsi="Calibri" w:cs="Calibri"/>
@@ -4330,24 +4253,23 @@
         <w:autoSpaceDE w:val="0"/>
         <w:autoSpaceDN w:val="0"/>
         <w:adjustRightInd w:val="0"/>
-        <w:spacing w:after="0"/>
-        <w:rPr>
-          <w:ins w:id="250" w:author="Kai Nagel" w:date="2015-12-18T20:21:00Z"/>
-          <w:rFonts w:ascii="Calibri" w:hAnsi="Calibri" w:cs="Calibri"/>
-          <w:color w:val="453CCC"/>
-          <w:sz w:val="30"/>
-          <w:szCs w:val="30"/>
-          <w:lang w:val="de-DE"/>
-        </w:rPr>
-      </w:pPr>
-      <w:r>
-        <w:rPr>
-          <w:rFonts w:ascii="Calibri" w:hAnsi="Calibri" w:cs="Calibri"/>
-          <w:color w:val="453CCC"/>
-          <w:sz w:val="30"/>
-          <w:szCs w:val="30"/>
-          <w:lang w:val="de-DE"/>
-          <w:rPrChange w:id="251" w:author="Kai Nagel" w:date="2015-12-18T17:18:00Z">
+        <w:rPr>
+          <w:ins w:id="251" w:author="Kai Nagel" w:date="2015-12-18T20:21:00Z"/>
+          <w:rFonts w:ascii="Calibri" w:hAnsi="Calibri" w:cs="Calibri"/>
+          <w:color w:val="453CCC"/>
+          <w:sz w:val="30"/>
+          <w:szCs w:val="30"/>
+          <w:lang w:val="de-DE"/>
+        </w:rPr>
+      </w:pPr>
+      <w:r>
+        <w:rPr>
+          <w:rFonts w:ascii="Calibri" w:hAnsi="Calibri" w:cs="Calibri"/>
+          <w:color w:val="453CCC"/>
+          <w:sz w:val="30"/>
+          <w:szCs w:val="30"/>
+          <w:lang w:val="de-DE"/>
+          <w:rPrChange w:id="252" w:author="Kai Nagel" w:date="2015-12-18T17:18:00Z">
             <w:rPr>
               <w:rFonts w:ascii="Calibri" w:hAnsi="Calibri" w:cs="Calibri"/>
               <w:color w:val="453CCC"/>
@@ -4365,7 +4287,7 @@
           <w:sz w:val="18"/>
           <w:szCs w:val="18"/>
           <w:lang w:val="de-DE"/>
-          <w:rPrChange w:id="252" w:author="Kai Nagel" w:date="2015-12-18T17:18:00Z">
+          <w:rPrChange w:id="253" w:author="Kai Nagel" w:date="2015-12-18T17:18:00Z">
             <w:rPr>
               <w:rFonts w:ascii="Times New Roman" w:hAnsi="Times New Roman"/>
               <w:color w:val="453CCC"/>
@@ -4384,7 +4306,7 @@
           <w:szCs w:val="30"/>
           <w:u w:val="single"/>
           <w:lang w:val="de-DE"/>
-          <w:rPrChange w:id="253" w:author="Kai Nagel" w:date="2015-12-18T17:18:00Z">
+          <w:rPrChange w:id="254" w:author="Kai Nagel" w:date="2015-12-18T17:18:00Z">
             <w:rPr>
               <w:rFonts w:ascii="Calibri" w:hAnsi="Calibri" w:cs="Calibri"/>
               <w:color w:val="453CCC"/>
@@ -4404,7 +4326,7 @@
           <w:szCs w:val="30"/>
           <w:u w:val="single"/>
           <w:lang w:val="de-DE"/>
-          <w:rPrChange w:id="254" w:author="Kai Nagel" w:date="2015-12-18T17:18:00Z">
+          <w:rPrChange w:id="255" w:author="Kai Nagel" w:date="2015-12-18T17:18:00Z">
             <w:rPr>
               <w:rFonts w:ascii="Wingdings" w:hAnsi="Wingdings" w:cs="Wingdings"/>
               <w:color w:val="453CCC"/>
@@ -4423,7 +4345,7 @@
           <w:sz w:val="30"/>
           <w:szCs w:val="30"/>
           <w:lang w:val="de-DE"/>
-          <w:rPrChange w:id="255" w:author="Kai Nagel" w:date="2015-12-18T17:18:00Z">
+          <w:rPrChange w:id="256" w:author="Kai Nagel" w:date="2015-12-18T17:18:00Z">
             <w:rPr>
               <w:rFonts w:ascii="Calibri" w:hAnsi="Calibri" w:cs="Calibri"/>
               <w:color w:val="453CCC"/>
@@ -4441,16 +4363,15 @@
         <w:autoSpaceDE w:val="0"/>
         <w:autoSpaceDN w:val="0"/>
         <w:adjustRightInd w:val="0"/>
-        <w:spacing w:after="0"/>
-        <w:rPr>
-          <w:rFonts w:ascii="Calibri" w:hAnsi="Calibri" w:cs="Calibri"/>
-          <w:color w:val="453CCC"/>
-          <w:sz w:val="30"/>
-          <w:szCs w:val="30"/>
-          <w:lang w:val="de-DE"/>
-        </w:rPr>
-      </w:pPr>
-      <w:ins w:id="256" w:author="Kai Nagel" w:date="2015-12-18T20:21:00Z">
+        <w:rPr>
+          <w:rFonts w:ascii="Calibri" w:hAnsi="Calibri" w:cs="Calibri"/>
+          <w:color w:val="453CCC"/>
+          <w:sz w:val="30"/>
+          <w:szCs w:val="30"/>
+          <w:lang w:val="de-DE"/>
+        </w:rPr>
+      </w:pPr>
+      <w:ins w:id="257" w:author="Kai Nagel" w:date="2015-12-18T20:21:00Z">
         <w:r>
           <w:rPr>
             <w:rFonts w:ascii="Calibri" w:hAnsi="Calibri" w:cs="Calibri"/>
@@ -4469,23 +4390,21 @@
         <w:autoSpaceDE w:val="0"/>
         <w:autoSpaceDN w:val="0"/>
         <w:adjustRightInd w:val="0"/>
-        <w:spacing w:after="0"/>
-        <w:rPr>
-          <w:rFonts w:ascii="Calibri" w:hAnsi="Calibri" w:cs="Calibri"/>
-          <w:color w:val="453CCC"/>
-          <w:sz w:val="30"/>
-          <w:szCs w:val="30"/>
-          <w:lang w:val="de-DE"/>
-        </w:rPr>
-      </w:pPr>
-    </w:p>
-    <w:p>
-      <w:pPr>
-        <w:widowControl w:val="0"/>
-        <w:autoSpaceDE w:val="0"/>
-        <w:autoSpaceDN w:val="0"/>
-        <w:adjustRightInd w:val="0"/>
-        <w:spacing w:after="0"/>
+        <w:rPr>
+          <w:rFonts w:ascii="Calibri" w:hAnsi="Calibri" w:cs="Calibri"/>
+          <w:color w:val="453CCC"/>
+          <w:sz w:val="30"/>
+          <w:szCs w:val="30"/>
+          <w:lang w:val="de-DE"/>
+        </w:rPr>
+      </w:pPr>
+    </w:p>
+    <w:p>
+      <w:pPr>
+        <w:widowControl w:val="0"/>
+        <w:autoSpaceDE w:val="0"/>
+        <w:autoSpaceDN w:val="0"/>
+        <w:adjustRightInd w:val="0"/>
         <w:rPr>
           <w:rFonts w:ascii="Calibri" w:hAnsi="Calibri" w:cs="Calibri"/>
           <w:color w:val="453CCC"/>
@@ -4502,28 +4421,15 @@
           <w:szCs w:val="30"/>
           <w:lang w:val="de-DE"/>
         </w:rPr>
-        <w:t>Ah</w:t>
-      </w:r>
-      <w:bookmarkStart w:id="257" w:name="_GoBack"/>
-      <w:bookmarkEnd w:id="257"/>
-      <w:r>
-        <w:rPr>
-          <w:rFonts w:ascii="Calibri" w:hAnsi="Calibri" w:cs="Calibri"/>
-          <w:color w:val="00B050"/>
-          <w:sz w:val="30"/>
-          <w:szCs w:val="30"/>
-          <w:lang w:val="de-DE"/>
-        </w:rPr>
-        <w:t>: Danke!</w:t>
-      </w:r>
-    </w:p>
-    <w:p>
-      <w:pPr>
-        <w:widowControl w:val="0"/>
-        <w:autoSpaceDE w:val="0"/>
-        <w:autoSpaceDN w:val="0"/>
-        <w:adjustRightInd w:val="0"/>
-        <w:spacing w:after="0"/>
+        <w:t>Ah: Danke!</w:t>
+      </w:r>
+    </w:p>
+    <w:p>
+      <w:pPr>
+        <w:widowControl w:val="0"/>
+        <w:autoSpaceDE w:val="0"/>
+        <w:autoSpaceDN w:val="0"/>
+        <w:adjustRightInd w:val="0"/>
         <w:rPr>
           <w:rFonts w:ascii="Calibri" w:hAnsi="Calibri" w:cs="Calibri"/>
           <w:color w:val="453CCC"/>
@@ -4547,7 +4453,6 @@
         <w:autoSpaceDE w:val="0"/>
         <w:autoSpaceDN w:val="0"/>
         <w:adjustRightInd w:val="0"/>
-        <w:spacing w:after="0"/>
         <w:rPr>
           <w:ins w:id="259" w:author="Kai Nagel" w:date="2015-12-18T20:32:00Z"/>
           <w:rFonts w:ascii="Calibri" w:hAnsi="Calibri" w:cs="Calibri"/>
@@ -4658,7 +4563,6 @@
         <w:autoSpaceDE w:val="0"/>
         <w:autoSpaceDN w:val="0"/>
         <w:adjustRightInd w:val="0"/>
-        <w:spacing w:after="0"/>
         <w:rPr>
           <w:rFonts w:ascii="Calibri" w:hAnsi="Calibri" w:cs="Calibri"/>
           <w:color w:val="453CCC"/>
@@ -4848,7 +4752,73 @@
             <w:szCs w:val="30"/>
             <w:lang w:val="de-DE"/>
           </w:rPr>
-          <w:t>ür UTM zone 8N tatsächlich den epsg code hatte.  Bis vor ½ Jahr habe ich mir hier allerdings gar nicht ausgekannt; inzwischen weiß ich so viel, dass ich es meistens hinkriege.  Aber „übliche“ Koordinatensystem anzugeben w</w:t>
+          <w:t xml:space="preserve">ür UTM </w:t>
+        </w:r>
+        <w:proofErr w:type="spellStart"/>
+        <w:r>
+          <w:rPr>
+            <w:rFonts w:ascii="Calibri" w:hAnsi="Calibri" w:cs="Calibri"/>
+            <w:color w:val="453CCC"/>
+            <w:sz w:val="30"/>
+            <w:szCs w:val="30"/>
+            <w:lang w:val="de-DE"/>
+          </w:rPr>
+          <w:t>zone</w:t>
+        </w:r>
+        <w:proofErr w:type="spellEnd"/>
+        <w:r>
+          <w:rPr>
+            <w:rFonts w:ascii="Calibri" w:hAnsi="Calibri" w:cs="Calibri"/>
+            <w:color w:val="453CCC"/>
+            <w:sz w:val="30"/>
+            <w:szCs w:val="30"/>
+            <w:lang w:val="de-DE"/>
+          </w:rPr>
+          <w:t xml:space="preserve"> 8N tatsächlich den </w:t>
+        </w:r>
+        <w:proofErr w:type="spellStart"/>
+        <w:r>
+          <w:rPr>
+            <w:rFonts w:ascii="Calibri" w:hAnsi="Calibri" w:cs="Calibri"/>
+            <w:color w:val="453CCC"/>
+            <w:sz w:val="30"/>
+            <w:szCs w:val="30"/>
+            <w:lang w:val="de-DE"/>
+          </w:rPr>
+          <w:t>epsg</w:t>
+        </w:r>
+        <w:proofErr w:type="spellEnd"/>
+        <w:r>
+          <w:rPr>
+            <w:rFonts w:ascii="Calibri" w:hAnsi="Calibri" w:cs="Calibri"/>
+            <w:color w:val="453CCC"/>
+            <w:sz w:val="30"/>
+            <w:szCs w:val="30"/>
+            <w:lang w:val="de-DE"/>
+          </w:rPr>
+          <w:t xml:space="preserve"> </w:t>
+        </w:r>
+        <w:proofErr w:type="spellStart"/>
+        <w:r>
+          <w:rPr>
+            <w:rFonts w:ascii="Calibri" w:hAnsi="Calibri" w:cs="Calibri"/>
+            <w:color w:val="453CCC"/>
+            <w:sz w:val="30"/>
+            <w:szCs w:val="30"/>
+            <w:lang w:val="de-DE"/>
+          </w:rPr>
+          <w:t>code</w:t>
+        </w:r>
+        <w:proofErr w:type="spellEnd"/>
+        <w:r>
+          <w:rPr>
+            <w:rFonts w:ascii="Calibri" w:hAnsi="Calibri" w:cs="Calibri"/>
+            <w:color w:val="453CCC"/>
+            <w:sz w:val="30"/>
+            <w:szCs w:val="30"/>
+            <w:lang w:val="de-DE"/>
+          </w:rPr>
+          <w:t xml:space="preserve"> hatte.  Bis vor ½ Jahr habe ich mir hier allerdings gar nicht ausgekannt; inzwischen weiß ich so viel, dass ich es meistens hinkriege.  Aber „übliche“ Koordinatensystem anzugeben w</w:t>
         </w:r>
       </w:ins>
       <w:ins w:id="274" w:author="Kai Nagel" w:date="2015-12-18T20:45:00Z">
@@ -4890,7 +4860,6 @@
         <w:autoSpaceDE w:val="0"/>
         <w:autoSpaceDN w:val="0"/>
         <w:adjustRightInd w:val="0"/>
-        <w:spacing w:after="0"/>
         <w:rPr>
           <w:ins w:id="276" w:author="Kai Nagel" w:date="2015-12-18T20:47:00Z"/>
           <w:rFonts w:ascii="Calibri" w:hAnsi="Calibri" w:cs="Calibri"/>
@@ -4997,7 +4966,6 @@
         <w:autoSpaceDE w:val="0"/>
         <w:autoSpaceDN w:val="0"/>
         <w:adjustRightInd w:val="0"/>
-        <w:spacing w:after="0"/>
         <w:rPr>
           <w:rFonts w:ascii="Calibri" w:hAnsi="Calibri" w:cs="Calibri"/>
           <w:color w:val="453CCC"/>
@@ -5045,7 +5013,6 @@
         <w:autoSpaceDE w:val="0"/>
         <w:autoSpaceDN w:val="0"/>
         <w:adjustRightInd w:val="0"/>
-        <w:spacing w:after="0"/>
         <w:rPr>
           <w:ins w:id="285" w:author="Kai Nagel" w:date="2015-12-18T20:49:00Z"/>
           <w:rFonts w:ascii="Calibri" w:hAnsi="Calibri" w:cs="Calibri"/>
@@ -5156,7 +5123,6 @@
         <w:autoSpaceDE w:val="0"/>
         <w:autoSpaceDN w:val="0"/>
         <w:adjustRightInd w:val="0"/>
-        <w:spacing w:after="0"/>
         <w:rPr>
           <w:rFonts w:ascii="Calibri" w:hAnsi="Calibri" w:cs="Calibri"/>
           <w:color w:val="453CCC"/>
@@ -5192,7 +5158,6 @@
         <w:autoSpaceDE w:val="0"/>
         <w:autoSpaceDN w:val="0"/>
         <w:adjustRightInd w:val="0"/>
-        <w:spacing w:after="0"/>
         <w:rPr>
           <w:rFonts w:ascii="Calibri" w:hAnsi="Calibri" w:cs="Calibri"/>
           <w:color w:val="453CCC"/>
@@ -5270,7 +5235,6 @@
         <w:autoSpaceDE w:val="0"/>
         <w:autoSpaceDN w:val="0"/>
         <w:adjustRightInd w:val="0"/>
-        <w:spacing w:after="0"/>
         <w:rPr>
           <w:ins w:id="297" w:author="Kai Nagel" w:date="2015-12-18T20:59:00Z"/>
           <w:rFonts w:ascii="Calibri" w:hAnsi="Calibri" w:cs="Calibri"/>
@@ -5377,7 +5341,6 @@
         <w:autoSpaceDE w:val="0"/>
         <w:autoSpaceDN w:val="0"/>
         <w:adjustRightInd w:val="0"/>
-        <w:spacing w:after="0"/>
         <w:rPr>
           <w:rFonts w:ascii="Calibri" w:hAnsi="Calibri" w:cs="Calibri"/>
           <w:color w:val="453CCC"/>
@@ -5413,7 +5376,6 @@
         <w:autoSpaceDE w:val="0"/>
         <w:autoSpaceDN w:val="0"/>
         <w:adjustRightInd w:val="0"/>
-        <w:spacing w:after="0"/>
         <w:rPr>
           <w:ins w:id="305" w:author="Kai Nagel" w:date="2015-12-18T20:52:00Z"/>
           <w:rFonts w:ascii="Calibri" w:hAnsi="Calibri" w:cs="Calibri"/>
@@ -5596,7 +5558,6 @@
         <w:autoSpaceDE w:val="0"/>
         <w:autoSpaceDN w:val="0"/>
         <w:adjustRightInd w:val="0"/>
-        <w:spacing w:after="0"/>
         <w:rPr>
           <w:rFonts w:ascii="Calibri" w:hAnsi="Calibri" w:cs="Calibri"/>
           <w:color w:val="453CCC"/>
@@ -5768,23 +5729,21 @@
         <w:autoSpaceDE w:val="0"/>
         <w:autoSpaceDN w:val="0"/>
         <w:adjustRightInd w:val="0"/>
-        <w:spacing w:after="0"/>
-        <w:rPr>
-          <w:rFonts w:ascii="Calibri" w:hAnsi="Calibri" w:cs="Calibri"/>
-          <w:color w:val="453CCC"/>
-          <w:sz w:val="30"/>
-          <w:szCs w:val="30"/>
-          <w:lang w:val="de-DE"/>
-        </w:rPr>
-      </w:pPr>
-    </w:p>
-    <w:p>
-      <w:pPr>
-        <w:widowControl w:val="0"/>
-        <w:autoSpaceDE w:val="0"/>
-        <w:autoSpaceDN w:val="0"/>
-        <w:adjustRightInd w:val="0"/>
-        <w:spacing w:after="0"/>
+        <w:rPr>
+          <w:rFonts w:ascii="Calibri" w:hAnsi="Calibri" w:cs="Calibri"/>
+          <w:color w:val="453CCC"/>
+          <w:sz w:val="30"/>
+          <w:szCs w:val="30"/>
+          <w:lang w:val="de-DE"/>
+        </w:rPr>
+      </w:pPr>
+    </w:p>
+    <w:p>
+      <w:pPr>
+        <w:widowControl w:val="0"/>
+        <w:autoSpaceDE w:val="0"/>
+        <w:autoSpaceDN w:val="0"/>
+        <w:adjustRightInd w:val="0"/>
         <w:rPr>
           <w:rFonts w:ascii="Calibri" w:hAnsi="Calibri" w:cs="Calibri"/>
           <w:color w:val="453CCC"/>
@@ -5820,7 +5779,6 @@
         <w:autoSpaceDE w:val="0"/>
         <w:autoSpaceDN w:val="0"/>
         <w:adjustRightInd w:val="0"/>
-        <w:spacing w:after="0"/>
         <w:rPr>
           <w:rFonts w:ascii="Calibri" w:hAnsi="Calibri" w:cs="Calibri"/>
           <w:color w:val="453CCC"/>
@@ -5844,7 +5802,6 @@
         <w:autoSpaceDE w:val="0"/>
         <w:autoSpaceDN w:val="0"/>
         <w:adjustRightInd w:val="0"/>
-        <w:spacing w:after="0"/>
         <w:rPr>
           <w:ins w:id="328" w:author="Kai Nagel" w:date="2015-12-18T20:59:00Z"/>
           <w:rFonts w:ascii="Calibri" w:hAnsi="Calibri" w:cs="Calibri"/>
@@ -5955,7 +5912,6 @@
         <w:autoSpaceDE w:val="0"/>
         <w:autoSpaceDN w:val="0"/>
         <w:adjustRightInd w:val="0"/>
-        <w:spacing w:after="0"/>
         <w:rPr>
           <w:rFonts w:ascii="Calibri" w:hAnsi="Calibri" w:cs="Calibri"/>
           <w:color w:val="453CCC"/>
@@ -6168,7 +6124,51 @@
             <w:szCs w:val="30"/>
             <w:lang w:val="de-DE"/>
           </w:rPr>
-          <w:t xml:space="preserve"> zeigt einen Weg auf, wie man „subparts“ einführen könnte; titlesec benutzen wir ohnehin bereits.</w:t>
+          <w:t xml:space="preserve"> zeigt einen Weg auf, wie man „</w:t>
+        </w:r>
+        <w:proofErr w:type="spellStart"/>
+        <w:r>
+          <w:rPr>
+            <w:rFonts w:ascii="Calibri" w:hAnsi="Calibri" w:cs="Calibri"/>
+            <w:color w:val="453CCC"/>
+            <w:sz w:val="30"/>
+            <w:szCs w:val="30"/>
+            <w:lang w:val="de-DE"/>
+          </w:rPr>
+          <w:t>subparts</w:t>
+        </w:r>
+        <w:proofErr w:type="spellEnd"/>
+        <w:r>
+          <w:rPr>
+            <w:rFonts w:ascii="Calibri" w:hAnsi="Calibri" w:cs="Calibri"/>
+            <w:color w:val="453CCC"/>
+            <w:sz w:val="30"/>
+            <w:szCs w:val="30"/>
+            <w:lang w:val="de-DE"/>
+          </w:rPr>
+          <w:t xml:space="preserve">“ einführen könnte; </w:t>
+        </w:r>
+        <w:proofErr w:type="spellStart"/>
+        <w:r>
+          <w:rPr>
+            <w:rFonts w:ascii="Calibri" w:hAnsi="Calibri" w:cs="Calibri"/>
+            <w:color w:val="453CCC"/>
+            <w:sz w:val="30"/>
+            <w:szCs w:val="30"/>
+            <w:lang w:val="de-DE"/>
+          </w:rPr>
+          <w:t>titlesec</w:t>
+        </w:r>
+        <w:proofErr w:type="spellEnd"/>
+        <w:r>
+          <w:rPr>
+            <w:rFonts w:ascii="Calibri" w:hAnsi="Calibri" w:cs="Calibri"/>
+            <w:color w:val="453CCC"/>
+            <w:sz w:val="30"/>
+            <w:szCs w:val="30"/>
+            <w:lang w:val="de-DE"/>
+          </w:rPr>
+          <w:t xml:space="preserve"> benutzen wir ohnehin bereits.</w:t>
         </w:r>
       </w:ins>
       <w:ins w:id="346" w:author="Kai Nagel" w:date="2015-12-18T21:23:00Z">
@@ -6236,7 +6236,6 @@
         <w:autoSpaceDE w:val="0"/>
         <w:autoSpaceDN w:val="0"/>
         <w:adjustRightInd w:val="0"/>
-        <w:spacing w:after="0"/>
         <w:rPr>
           <w:rFonts w:ascii="Calibri" w:hAnsi="Calibri" w:cs="Calibri"/>
           <w:color w:val="453CCC"/>
@@ -6314,7 +6313,6 @@
         <w:autoSpaceDE w:val="0"/>
         <w:autoSpaceDN w:val="0"/>
         <w:adjustRightInd w:val="0"/>
-        <w:spacing w:after="0"/>
         <w:rPr>
           <w:rFonts w:ascii="Calibri" w:hAnsi="Calibri" w:cs="Calibri"/>
           <w:color w:val="453CCC"/>
@@ -6392,7 +6390,6 @@
         <w:autoSpaceDE w:val="0"/>
         <w:autoSpaceDN w:val="0"/>
         <w:adjustRightInd w:val="0"/>
-        <w:spacing w:after="0"/>
         <w:rPr>
           <w:rFonts w:ascii="Calibri" w:hAnsi="Calibri" w:cs="Calibri"/>
           <w:color w:val="453CCC"/>
@@ -6470,7 +6467,6 @@
         <w:autoSpaceDE w:val="0"/>
         <w:autoSpaceDN w:val="0"/>
         <w:adjustRightInd w:val="0"/>
-        <w:spacing w:after="0"/>
         <w:rPr>
           <w:rFonts w:ascii="Calibri" w:hAnsi="Calibri" w:cs="Calibri"/>
           <w:color w:val="453CCC"/>
@@ -6548,7 +6544,6 @@
         <w:autoSpaceDE w:val="0"/>
         <w:autoSpaceDN w:val="0"/>
         <w:adjustRightInd w:val="0"/>
-        <w:spacing w:after="0"/>
         <w:rPr>
           <w:rFonts w:ascii="Calibri" w:hAnsi="Calibri" w:cs="Calibri"/>
           <w:color w:val="453CCC"/>
@@ -6590,7 +6585,6 @@
         <w:autoSpaceDE w:val="0"/>
         <w:autoSpaceDN w:val="0"/>
         <w:adjustRightInd w:val="0"/>
-        <w:spacing w:after="0"/>
         <w:rPr>
           <w:rFonts w:ascii="Calibri" w:hAnsi="Calibri" w:cs="Calibri"/>
           <w:color w:val="453CCC"/>
@@ -6668,7 +6662,6 @@
         <w:autoSpaceDE w:val="0"/>
         <w:autoSpaceDN w:val="0"/>
         <w:adjustRightInd w:val="0"/>
-        <w:spacing w:after="0"/>
         <w:rPr>
           <w:rFonts w:ascii="Calibri" w:hAnsi="Calibri" w:cs="Calibri"/>
           <w:color w:val="453CCC"/>
@@ -6746,7 +6739,6 @@
         <w:autoSpaceDE w:val="0"/>
         <w:autoSpaceDN w:val="0"/>
         <w:adjustRightInd w:val="0"/>
-        <w:spacing w:after="0"/>
         <w:rPr>
           <w:rFonts w:ascii="Calibri" w:hAnsi="Calibri" w:cs="Calibri"/>
           <w:color w:val="453CCC"/>
@@ -6824,7 +6816,6 @@
         <w:autoSpaceDE w:val="0"/>
         <w:autoSpaceDN w:val="0"/>
         <w:adjustRightInd w:val="0"/>
-        <w:spacing w:after="0"/>
         <w:rPr>
           <w:rFonts w:ascii="Calibri" w:hAnsi="Calibri" w:cs="Calibri"/>
           <w:color w:val="453CCC"/>
@@ -6902,7 +6893,6 @@
         <w:autoSpaceDE w:val="0"/>
         <w:autoSpaceDN w:val="0"/>
         <w:adjustRightInd w:val="0"/>
-        <w:spacing w:after="0"/>
         <w:rPr>
           <w:rFonts w:ascii="Calibri" w:hAnsi="Calibri" w:cs="Calibri"/>
           <w:color w:val="453CCC"/>
@@ -6980,7 +6970,6 @@
         <w:autoSpaceDE w:val="0"/>
         <w:autoSpaceDN w:val="0"/>
         <w:adjustRightInd w:val="0"/>
-        <w:spacing w:after="0"/>
         <w:rPr>
           <w:rFonts w:ascii="Calibri" w:hAnsi="Calibri" w:cs="Calibri"/>
           <w:color w:val="453CCC"/>
@@ -7058,7 +7047,6 @@
         <w:autoSpaceDE w:val="0"/>
         <w:autoSpaceDN w:val="0"/>
         <w:adjustRightInd w:val="0"/>
-        <w:spacing w:after="0"/>
         <w:rPr>
           <w:rFonts w:ascii="Calibri" w:hAnsi="Calibri" w:cs="Calibri"/>
           <w:color w:val="453CCC"/>
@@ -7136,7 +7124,6 @@
         <w:autoSpaceDE w:val="0"/>
         <w:autoSpaceDN w:val="0"/>
         <w:adjustRightInd w:val="0"/>
-        <w:spacing w:after="0"/>
         <w:rPr>
           <w:rFonts w:ascii="Calibri" w:hAnsi="Calibri" w:cs="Calibri"/>
           <w:color w:val="453CCC"/>
@@ -7214,7 +7201,6 @@
         <w:autoSpaceDE w:val="0"/>
         <w:autoSpaceDN w:val="0"/>
         <w:adjustRightInd w:val="0"/>
-        <w:spacing w:after="0"/>
         <w:rPr>
           <w:rFonts w:ascii="Calibri" w:hAnsi="Calibri" w:cs="Calibri"/>
           <w:color w:val="453CCC"/>
@@ -7292,7 +7278,6 @@
         <w:autoSpaceDE w:val="0"/>
         <w:autoSpaceDN w:val="0"/>
         <w:adjustRightInd w:val="0"/>
-        <w:spacing w:after="0"/>
         <w:rPr>
           <w:rFonts w:ascii="Calibri" w:hAnsi="Calibri" w:cs="Calibri"/>
           <w:color w:val="453CCC"/>
@@ -7370,7 +7355,6 @@
         <w:autoSpaceDE w:val="0"/>
         <w:autoSpaceDN w:val="0"/>
         <w:adjustRightInd w:val="0"/>
-        <w:spacing w:after="0"/>
         <w:rPr>
           <w:rFonts w:ascii="Calibri" w:hAnsi="Calibri" w:cs="Calibri"/>
           <w:color w:val="453CCC"/>
@@ -7448,7 +7432,6 @@
         <w:autoSpaceDE w:val="0"/>
         <w:autoSpaceDN w:val="0"/>
         <w:adjustRightInd w:val="0"/>
-        <w:spacing w:after="0"/>
         <w:rPr>
           <w:rFonts w:ascii="Calibri" w:hAnsi="Calibri" w:cs="Calibri"/>
           <w:color w:val="453CCC"/>
@@ -7526,7 +7509,6 @@
         <w:autoSpaceDE w:val="0"/>
         <w:autoSpaceDN w:val="0"/>
         <w:adjustRightInd w:val="0"/>
-        <w:spacing w:after="0"/>
         <w:rPr>
           <w:rFonts w:ascii="Calibri" w:hAnsi="Calibri" w:cs="Calibri"/>
           <w:color w:val="453CCC"/>
@@ -7604,7 +7586,6 @@
         <w:autoSpaceDE w:val="0"/>
         <w:autoSpaceDN w:val="0"/>
         <w:adjustRightInd w:val="0"/>
-        <w:spacing w:after="0"/>
         <w:rPr>
           <w:rFonts w:ascii="Calibri" w:hAnsi="Calibri" w:cs="Calibri"/>
           <w:color w:val="453CCC"/>
@@ -7682,7 +7663,6 @@
         <w:autoSpaceDE w:val="0"/>
         <w:autoSpaceDN w:val="0"/>
         <w:adjustRightInd w:val="0"/>
-        <w:spacing w:after="0"/>
         <w:rPr>
           <w:rFonts w:ascii="Calibri" w:hAnsi="Calibri" w:cs="Calibri"/>
           <w:color w:val="453CCC"/>
@@ -7760,7 +7740,6 @@
         <w:autoSpaceDE w:val="0"/>
         <w:autoSpaceDN w:val="0"/>
         <w:adjustRightInd w:val="0"/>
-        <w:spacing w:after="0"/>
         <w:rPr>
           <w:rFonts w:ascii="Calibri" w:hAnsi="Calibri" w:cs="Calibri"/>
           <w:color w:val="453CCC"/>
@@ -7838,7 +7817,6 @@
         <w:autoSpaceDE w:val="0"/>
         <w:autoSpaceDN w:val="0"/>
         <w:adjustRightInd w:val="0"/>
-        <w:spacing w:after="0"/>
         <w:rPr>
           <w:rFonts w:ascii="Calibri" w:hAnsi="Calibri" w:cs="Calibri"/>
           <w:color w:val="453CCC"/>
@@ -7916,7 +7894,6 @@
         <w:autoSpaceDE w:val="0"/>
         <w:autoSpaceDN w:val="0"/>
         <w:adjustRightInd w:val="0"/>
-        <w:spacing w:after="0"/>
         <w:rPr>
           <w:rFonts w:ascii="Calibri" w:hAnsi="Calibri" w:cs="Calibri"/>
           <w:color w:val="453CCC"/>
@@ -7994,7 +7971,6 @@
         <w:autoSpaceDE w:val="0"/>
         <w:autoSpaceDN w:val="0"/>
         <w:adjustRightInd w:val="0"/>
-        <w:spacing w:after="0"/>
         <w:rPr>
           <w:rFonts w:ascii="Calibri" w:hAnsi="Calibri" w:cs="Calibri"/>
           <w:color w:val="453CCC"/>
@@ -8072,7 +8048,6 @@
         <w:autoSpaceDE w:val="0"/>
         <w:autoSpaceDN w:val="0"/>
         <w:adjustRightInd w:val="0"/>
-        <w:spacing w:after="0"/>
         <w:rPr>
           <w:rFonts w:ascii="Calibri" w:hAnsi="Calibri" w:cs="Calibri"/>
           <w:color w:val="453CCC"/>
@@ -8150,7 +8125,6 @@
         <w:autoSpaceDE w:val="0"/>
         <w:autoSpaceDN w:val="0"/>
         <w:adjustRightInd w:val="0"/>
-        <w:spacing w:after="0"/>
         <w:rPr>
           <w:rFonts w:ascii="Calibri" w:hAnsi="Calibri" w:cs="Calibri"/>
           <w:color w:val="453CCC"/>
@@ -8228,7 +8202,6 @@
         <w:autoSpaceDE w:val="0"/>
         <w:autoSpaceDN w:val="0"/>
         <w:adjustRightInd w:val="0"/>
-        <w:spacing w:after="0"/>
         <w:rPr>
           <w:rFonts w:ascii="Calibri" w:hAnsi="Calibri" w:cs="Calibri"/>
           <w:color w:val="453CCC"/>
@@ -8306,7 +8279,6 @@
         <w:autoSpaceDE w:val="0"/>
         <w:autoSpaceDN w:val="0"/>
         <w:adjustRightInd w:val="0"/>
-        <w:spacing w:after="0"/>
         <w:rPr>
           <w:rFonts w:ascii="Calibri" w:hAnsi="Calibri" w:cs="Calibri"/>
           <w:color w:val="453CCC"/>
@@ -8384,7 +8356,6 @@
         <w:autoSpaceDE w:val="0"/>
         <w:autoSpaceDN w:val="0"/>
         <w:adjustRightInd w:val="0"/>
-        <w:spacing w:after="0"/>
         <w:rPr>
           <w:rFonts w:ascii="Calibri" w:hAnsi="Calibri" w:cs="Calibri"/>
           <w:color w:val="453CCC"/>
@@ -8462,7 +8433,6 @@
         <w:autoSpaceDE w:val="0"/>
         <w:autoSpaceDN w:val="0"/>
         <w:adjustRightInd w:val="0"/>
-        <w:spacing w:after="0"/>
         <w:rPr>
           <w:rFonts w:ascii="Calibri" w:hAnsi="Calibri" w:cs="Calibri"/>
           <w:color w:val="453CCC"/>
@@ -8540,7 +8510,6 @@
         <w:autoSpaceDE w:val="0"/>
         <w:autoSpaceDN w:val="0"/>
         <w:adjustRightInd w:val="0"/>
-        <w:spacing w:after="0"/>
         <w:rPr>
           <w:rFonts w:ascii="Calibri" w:hAnsi="Calibri" w:cs="Calibri"/>
           <w:color w:val="453CCC"/>
@@ -8618,7 +8587,6 @@
         <w:autoSpaceDE w:val="0"/>
         <w:autoSpaceDN w:val="0"/>
         <w:adjustRightInd w:val="0"/>
-        <w:spacing w:after="0"/>
         <w:rPr>
           <w:rFonts w:ascii="Calibri" w:hAnsi="Calibri" w:cs="Calibri"/>
           <w:color w:val="453CCC"/>
@@ -8696,7 +8664,6 @@
         <w:autoSpaceDE w:val="0"/>
         <w:autoSpaceDN w:val="0"/>
         <w:adjustRightInd w:val="0"/>
-        <w:spacing w:after="0"/>
         <w:rPr>
           <w:rFonts w:ascii="Calibri" w:hAnsi="Calibri" w:cs="Calibri"/>
           <w:color w:val="453CCC"/>
@@ -8774,7 +8741,6 @@
         <w:autoSpaceDE w:val="0"/>
         <w:autoSpaceDN w:val="0"/>
         <w:adjustRightInd w:val="0"/>
-        <w:spacing w:after="0"/>
         <w:rPr>
           <w:rFonts w:ascii="Calibri" w:hAnsi="Calibri" w:cs="Calibri"/>
           <w:color w:val="453CCC"/>
@@ -8852,7 +8818,6 @@
         <w:autoSpaceDE w:val="0"/>
         <w:autoSpaceDN w:val="0"/>
         <w:adjustRightInd w:val="0"/>
-        <w:spacing w:after="0"/>
         <w:rPr>
           <w:rFonts w:ascii="Calibri" w:hAnsi="Calibri" w:cs="Calibri"/>
           <w:color w:val="453CCC"/>
@@ -8930,7 +8895,6 @@
         <w:autoSpaceDE w:val="0"/>
         <w:autoSpaceDN w:val="0"/>
         <w:adjustRightInd w:val="0"/>
-        <w:spacing w:after="0"/>
         <w:rPr>
           <w:rFonts w:ascii="Calibri" w:hAnsi="Calibri" w:cs="Calibri"/>
           <w:color w:val="453CCC"/>
@@ -9008,7 +8972,6 @@
         <w:autoSpaceDE w:val="0"/>
         <w:autoSpaceDN w:val="0"/>
         <w:adjustRightInd w:val="0"/>
-        <w:spacing w:after="0"/>
         <w:rPr>
           <w:rFonts w:ascii="Times New Roman" w:hAnsi="Times New Roman"/>
           <w:color w:val="453CCC"/>
@@ -9226,7 +9189,7 @@
 </file>
 
 <file path=word/numbering.xml><?xml version="1.0" encoding="utf-8"?>
-<w:numbering xmlns:wpc="http://schemas.microsoft.com/office/word/2010/wordprocessingCanvas" xmlns:mc="http://schemas.openxmlformats.org/markup-compatibility/2006" xmlns:o="urn:schemas-microsoft-com:office:office" xmlns:r="http://schemas.openxmlformats.org/officeDocument/2006/relationships" xmlns:m="http://schemas.openxmlformats.org/officeDocument/2006/math" xmlns:v="urn:schemas-microsoft-com:vml" xmlns:wp14="http://schemas.microsoft.com/office/word/2010/wordprocessingDrawing" xmlns:wp="http://schemas.openxmlformats.org/drawingml/2006/wordprocessingDrawing" xmlns:w10="urn:schemas-microsoft-com:office:word" xmlns:w="http://schemas.openxmlformats.org/wordprocessingml/2006/main" xmlns:w14="http://schemas.microsoft.com/office/word/2010/wordml" xmlns:wpg="http://schemas.microsoft.com/office/word/2010/wordprocessingGroup" xmlns:wpi="http://schemas.microsoft.com/office/word/2010/wordprocessingInk" xmlns:wne="http://schemas.microsoft.com/office/word/2006/wordml" xmlns:wps="http://schemas.microsoft.com/office/word/2010/wordprocessingShape" mc:Ignorable="w14 wp14">
+<w:numbering xmlns:wpc="http://schemas.microsoft.com/office/word/2010/wordprocessingCanvas" xmlns:mo="http://schemas.microsoft.com/office/mac/office/2008/main" xmlns:mc="http://schemas.openxmlformats.org/markup-compatibility/2006" xmlns:mv="urn:schemas-microsoft-com:mac:vml" xmlns:o="urn:schemas-microsoft-com:office:office" xmlns:r="http://schemas.openxmlformats.org/officeDocument/2006/relationships" xmlns:m="http://schemas.openxmlformats.org/officeDocument/2006/math" xmlns:v="urn:schemas-microsoft-com:vml" xmlns:wp14="http://schemas.microsoft.com/office/word/2010/wordprocessingDrawing" xmlns:wp="http://schemas.openxmlformats.org/drawingml/2006/wordprocessingDrawing" xmlns:w10="urn:schemas-microsoft-com:office:word" xmlns:w="http://schemas.openxmlformats.org/wordprocessingml/2006/main" xmlns:w14="http://schemas.microsoft.com/office/word/2010/wordml" xmlns:w15="http://schemas.microsoft.com/office/word/2012/wordml" xmlns:wpg="http://schemas.microsoft.com/office/word/2010/wordprocessingGroup" xmlns:wpi="http://schemas.microsoft.com/office/word/2010/wordprocessingInk" xmlns:wne="http://schemas.microsoft.com/office/word/2006/wordml" xmlns:wps="http://schemas.microsoft.com/office/word/2010/wordprocessingShape" mc:Ignorable="w14 w15 wp14">
   <w:abstractNum w:abstractNumId="0">
     <w:nsid w:val="FFFFFF1D"/>
     <w:multiLevelType w:val="multilevel"/>
@@ -9532,7 +9495,7 @@
 </file>
 
 <file path=word/styles.xml><?xml version="1.0" encoding="utf-8"?>
-<w:styles xmlns:mc="http://schemas.openxmlformats.org/markup-compatibility/2006" xmlns:r="http://schemas.openxmlformats.org/officeDocument/2006/relationships" xmlns:w="http://schemas.openxmlformats.org/wordprocessingml/2006/main" xmlns:w14="http://schemas.microsoft.com/office/word/2010/wordml" mc:Ignorable="w14">
+<w:styles xmlns:mc="http://schemas.openxmlformats.org/markup-compatibility/2006" xmlns:r="http://schemas.openxmlformats.org/officeDocument/2006/relationships" xmlns:w="http://schemas.openxmlformats.org/wordprocessingml/2006/main" xmlns:w14="http://schemas.microsoft.com/office/word/2010/wordml" xmlns:w15="http://schemas.microsoft.com/office/word/2012/wordml" mc:Ignorable="w14 w15">
   <w:docDefaults>
     <w:rPrDefault>
       <w:rPr>
@@ -9542,156 +9505,396 @@
     </w:rPrDefault>
     <w:pPrDefault/>
   </w:docDefaults>
-  <w:latentStyles w:defLockedState="0" w:defUIPriority="99" w:defSemiHidden="1" w:defUnhideWhenUsed="1" w:defQFormat="0" w:count="267">
-    <w:lsdException w:name="Normal" w:semiHidden="0" w:uiPriority="0" w:unhideWhenUsed="0" w:qFormat="1"/>
-    <w:lsdException w:name="heading 1" w:semiHidden="0" w:uiPriority="9" w:unhideWhenUsed="0" w:qFormat="1"/>
-    <w:lsdException w:name="heading 2" w:semiHidden="0" w:uiPriority="9" w:unhideWhenUsed="0" w:qFormat="1"/>
-    <w:lsdException w:name="heading 3" w:uiPriority="9" w:qFormat="1"/>
-    <w:lsdException w:name="heading 4" w:semiHidden="0" w:uiPriority="9" w:unhideWhenUsed="0" w:qFormat="1"/>
-    <w:lsdException w:name="heading 5" w:semiHidden="0" w:uiPriority="9" w:unhideWhenUsed="0" w:qFormat="1"/>
-    <w:lsdException w:name="heading 6" w:semiHidden="0" w:uiPriority="9" w:unhideWhenUsed="0" w:qFormat="1"/>
-    <w:lsdException w:name="heading 7" w:uiPriority="9" w:qFormat="1"/>
-    <w:lsdException w:name="heading 8" w:semiHidden="0" w:uiPriority="9" w:unhideWhenUsed="0" w:qFormat="1"/>
-    <w:lsdException w:name="heading 9" w:uiPriority="9" w:qFormat="1"/>
-    <w:lsdException w:name="toc 1" w:uiPriority="39"/>
-    <w:lsdException w:name="toc 2" w:uiPriority="39"/>
-    <w:lsdException w:name="toc 3" w:uiPriority="39"/>
-    <w:lsdException w:name="toc 4" w:uiPriority="39"/>
-    <w:lsdException w:name="toc 5" w:uiPriority="39"/>
-    <w:lsdException w:name="toc 6" w:uiPriority="39"/>
-    <w:lsdException w:name="toc 7" w:uiPriority="39"/>
-    <w:lsdException w:name="toc 8" w:uiPriority="39"/>
-    <w:lsdException w:name="toc 9" w:uiPriority="39"/>
-    <w:lsdException w:name="caption" w:uiPriority="35" w:qFormat="1"/>
-    <w:lsdException w:name="Title" w:semiHidden="0" w:uiPriority="10" w:unhideWhenUsed="0" w:qFormat="1"/>
-    <w:lsdException w:name="Default Paragraph Font" w:uiPriority="1"/>
-    <w:lsdException w:name="Subtitle" w:semiHidden="0" w:uiPriority="11" w:unhideWhenUsed="0" w:qFormat="1"/>
-    <w:lsdException w:name="Strong" w:semiHidden="0" w:uiPriority="22" w:unhideWhenUsed="0" w:qFormat="1"/>
-    <w:lsdException w:name="Emphasis" w:semiHidden="0" w:uiPriority="20" w:unhideWhenUsed="0" w:qFormat="1"/>
-    <w:lsdException w:name="Table Grid" w:semiHidden="0" w:uiPriority="59" w:unhideWhenUsed="0"/>
-    <w:lsdException w:name="Placeholder Text" w:unhideWhenUsed="0"/>
-    <w:lsdException w:name="No Spacing" w:semiHidden="0" w:uiPriority="1" w:unhideWhenUsed="0" w:qFormat="1"/>
-    <w:lsdException w:name="Light Shading" w:semiHidden="0" w:uiPriority="60" w:unhideWhenUsed="0"/>
-    <w:lsdException w:name="Light List" w:semiHidden="0" w:uiPriority="61" w:unhideWhenUsed="0"/>
-    <w:lsdException w:name="Light Grid" w:semiHidden="0" w:uiPriority="62" w:unhideWhenUsed="0"/>
-    <w:lsdException w:name="Medium Shading 1" w:semiHidden="0" w:uiPriority="63" w:unhideWhenUsed="0"/>
-    <w:lsdException w:name="Medium Shading 2" w:semiHidden="0" w:uiPriority="64" w:unhideWhenUsed="0"/>
-    <w:lsdException w:name="Medium List 1" w:semiHidden="0" w:uiPriority="65" w:unhideWhenUsed="0"/>
-    <w:lsdException w:name="Medium List 2" w:semiHidden="0" w:uiPriority="66" w:unhideWhenUsed="0"/>
-    <w:lsdException w:name="Medium Grid 1" w:semiHidden="0" w:uiPriority="67" w:unhideWhenUsed="0"/>
-    <w:lsdException w:name="Medium Grid 2" w:semiHidden="0" w:uiPriority="68" w:unhideWhenUsed="0"/>
-    <w:lsdException w:name="Medium Grid 3" w:semiHidden="0" w:uiPriority="69" w:unhideWhenUsed="0"/>
-    <w:lsdException w:name="Dark List" w:semiHidden="0" w:uiPriority="70" w:unhideWhenUsed="0"/>
-    <w:lsdException w:name="Colorful Shading" w:semiHidden="0" w:uiPriority="71" w:unhideWhenUsed="0"/>
-    <w:lsdException w:name="Colorful List" w:semiHidden="0" w:uiPriority="72" w:unhideWhenUsed="0"/>
-    <w:lsdException w:name="Colorful Grid" w:semiHidden="0" w:uiPriority="73" w:unhideWhenUsed="0"/>
-    <w:lsdException w:name="Light Shading Accent 1" w:semiHidden="0" w:uiPriority="60" w:unhideWhenUsed="0"/>
-    <w:lsdException w:name="Light List Accent 1" w:semiHidden="0" w:uiPriority="61" w:unhideWhenUsed="0"/>
-    <w:lsdException w:name="Light Grid Accent 1" w:semiHidden="0" w:uiPriority="62" w:unhideWhenUsed="0"/>
-    <w:lsdException w:name="Medium Shading 1 Accent 1" w:semiHidden="0" w:uiPriority="63" w:unhideWhenUsed="0"/>
-    <w:lsdException w:name="Medium Shading 2 Accent 1" w:semiHidden="0" w:uiPriority="64" w:unhideWhenUsed="0"/>
-    <w:lsdException w:name="Medium List 1 Accent 1" w:semiHidden="0" w:uiPriority="65" w:unhideWhenUsed="0"/>
-    <w:lsdException w:name="Revision" w:unhideWhenUsed="0"/>
-    <w:lsdException w:name="List Paragraph" w:semiHidden="0" w:uiPriority="34" w:unhideWhenUsed="0" w:qFormat="1"/>
-    <w:lsdException w:name="Quote" w:semiHidden="0" w:uiPriority="29" w:unhideWhenUsed="0" w:qFormat="1"/>
-    <w:lsdException w:name="Intense Quote" w:semiHidden="0" w:uiPriority="30" w:unhideWhenUsed="0" w:qFormat="1"/>
-    <w:lsdException w:name="Medium List 2 Accent 1" w:semiHidden="0" w:uiPriority="66" w:unhideWhenUsed="0"/>
-    <w:lsdException w:name="Medium Grid 1 Accent 1" w:semiHidden="0" w:uiPriority="67" w:unhideWhenUsed="0"/>
-    <w:lsdException w:name="Medium Grid 2 Accent 1" w:semiHidden="0" w:uiPriority="68" w:unhideWhenUsed="0"/>
-    <w:lsdException w:name="Medium Grid 3 Accent 1" w:semiHidden="0" w:uiPriority="69" w:unhideWhenUsed="0"/>
-    <w:lsdException w:name="Dark List Accent 1" w:semiHidden="0" w:uiPriority="70" w:unhideWhenUsed="0"/>
-    <w:lsdException w:name="Colorful Shading Accent 1" w:semiHidden="0" w:uiPriority="71" w:unhideWhenUsed="0"/>
-    <w:lsdException w:name="Colorful List Accent 1" w:semiHidden="0" w:uiPriority="72" w:unhideWhenUsed="0"/>
-    <w:lsdException w:name="Colorful Grid Accent 1" w:semiHidden="0" w:uiPriority="73" w:unhideWhenUsed="0"/>
-    <w:lsdException w:name="Light Shading Accent 2" w:semiHidden="0" w:uiPriority="60" w:unhideWhenUsed="0"/>
-    <w:lsdException w:name="Light List Accent 2" w:semiHidden="0" w:uiPriority="61" w:unhideWhenUsed="0"/>
-    <w:lsdException w:name="Light Grid Accent 2" w:semiHidden="0" w:uiPriority="62" w:unhideWhenUsed="0"/>
-    <w:lsdException w:name="Medium Shading 1 Accent 2" w:semiHidden="0" w:uiPriority="63" w:unhideWhenUsed="0"/>
-    <w:lsdException w:name="Medium Shading 2 Accent 2" w:semiHidden="0" w:uiPriority="64" w:unhideWhenUsed="0"/>
-    <w:lsdException w:name="Medium List 1 Accent 2" w:semiHidden="0" w:uiPriority="65" w:unhideWhenUsed="0"/>
-    <w:lsdException w:name="Medium List 2 Accent 2" w:semiHidden="0" w:uiPriority="66" w:unhideWhenUsed="0"/>
-    <w:lsdException w:name="Medium Grid 1 Accent 2" w:semiHidden="0" w:uiPriority="67" w:unhideWhenUsed="0"/>
-    <w:lsdException w:name="Medium Grid 2 Accent 2" w:semiHidden="0" w:uiPriority="68" w:unhideWhenUsed="0"/>
-    <w:lsdException w:name="Medium Grid 3 Accent 2" w:semiHidden="0" w:uiPriority="69" w:unhideWhenUsed="0"/>
-    <w:lsdException w:name="Dark List Accent 2" w:semiHidden="0" w:uiPriority="70" w:unhideWhenUsed="0"/>
-    <w:lsdException w:name="Colorful Shading Accent 2" w:semiHidden="0" w:uiPriority="71" w:unhideWhenUsed="0"/>
-    <w:lsdException w:name="Colorful List Accent 2" w:semiHidden="0" w:uiPriority="72" w:unhideWhenUsed="0"/>
-    <w:lsdException w:name="Colorful Grid Accent 2" w:semiHidden="0" w:uiPriority="73" w:unhideWhenUsed="0"/>
-    <w:lsdException w:name="Light Shading Accent 3" w:semiHidden="0" w:uiPriority="60" w:unhideWhenUsed="0"/>
-    <w:lsdException w:name="Light List Accent 3" w:semiHidden="0" w:uiPriority="61" w:unhideWhenUsed="0"/>
-    <w:lsdException w:name="Light Grid Accent 3" w:semiHidden="0" w:uiPriority="62" w:unhideWhenUsed="0"/>
-    <w:lsdException w:name="Medium Shading 1 Accent 3" w:semiHidden="0" w:uiPriority="63" w:unhideWhenUsed="0"/>
-    <w:lsdException w:name="Medium Shading 2 Accent 3" w:semiHidden="0" w:uiPriority="64" w:unhideWhenUsed="0"/>
-    <w:lsdException w:name="Medium List 1 Accent 3" w:semiHidden="0" w:uiPriority="65" w:unhideWhenUsed="0"/>
-    <w:lsdException w:name="Medium List 2 Accent 3" w:semiHidden="0" w:uiPriority="66" w:unhideWhenUsed="0"/>
-    <w:lsdException w:name="Medium Grid 1 Accent 3" w:semiHidden="0" w:uiPriority="67" w:unhideWhenUsed="0"/>
-    <w:lsdException w:name="Medium Grid 2 Accent 3" w:semiHidden="0" w:uiPriority="68" w:unhideWhenUsed="0"/>
-    <w:lsdException w:name="Medium Grid 3 Accent 3" w:semiHidden="0" w:uiPriority="69" w:unhideWhenUsed="0"/>
-    <w:lsdException w:name="Dark List Accent 3" w:semiHidden="0" w:uiPriority="70" w:unhideWhenUsed="0"/>
-    <w:lsdException w:name="Colorful Shading Accent 3" w:semiHidden="0" w:uiPriority="71" w:unhideWhenUsed="0"/>
-    <w:lsdException w:name="Colorful List Accent 3" w:semiHidden="0" w:uiPriority="72" w:unhideWhenUsed="0"/>
-    <w:lsdException w:name="Colorful Grid Accent 3" w:semiHidden="0" w:uiPriority="73" w:unhideWhenUsed="0"/>
-    <w:lsdException w:name="Light Shading Accent 4" w:semiHidden="0" w:uiPriority="60" w:unhideWhenUsed="0"/>
-    <w:lsdException w:name="Light List Accent 4" w:semiHidden="0" w:uiPriority="61" w:unhideWhenUsed="0"/>
-    <w:lsdException w:name="Light Grid Accent 4" w:semiHidden="0" w:uiPriority="62" w:unhideWhenUsed="0"/>
-    <w:lsdException w:name="Medium Shading 1 Accent 4" w:semiHidden="0" w:uiPriority="63" w:unhideWhenUsed="0"/>
-    <w:lsdException w:name="Medium Shading 2 Accent 4" w:semiHidden="0" w:uiPriority="64" w:unhideWhenUsed="0"/>
-    <w:lsdException w:name="Medium List 1 Accent 4" w:semiHidden="0" w:uiPriority="65" w:unhideWhenUsed="0"/>
-    <w:lsdException w:name="Medium List 2 Accent 4" w:semiHidden="0" w:uiPriority="66" w:unhideWhenUsed="0"/>
-    <w:lsdException w:name="Medium Grid 1 Accent 4" w:semiHidden="0" w:uiPriority="67" w:unhideWhenUsed="0"/>
-    <w:lsdException w:name="Medium Grid 2 Accent 4" w:semiHidden="0" w:uiPriority="68" w:unhideWhenUsed="0"/>
-    <w:lsdException w:name="Medium Grid 3 Accent 4" w:semiHidden="0" w:uiPriority="69" w:unhideWhenUsed="0"/>
-    <w:lsdException w:name="Dark List Accent 4" w:semiHidden="0" w:uiPriority="70" w:unhideWhenUsed="0"/>
-    <w:lsdException w:name="Colorful Shading Accent 4" w:semiHidden="0" w:uiPriority="71" w:unhideWhenUsed="0"/>
-    <w:lsdException w:name="Colorful List Accent 4" w:semiHidden="0" w:uiPriority="72" w:unhideWhenUsed="0"/>
-    <w:lsdException w:name="Colorful Grid Accent 4" w:semiHidden="0" w:uiPriority="73" w:unhideWhenUsed="0"/>
-    <w:lsdException w:name="Light Shading Accent 5" w:semiHidden="0" w:uiPriority="60" w:unhideWhenUsed="0"/>
-    <w:lsdException w:name="Light List Accent 5" w:semiHidden="0" w:uiPriority="61" w:unhideWhenUsed="0"/>
-    <w:lsdException w:name="Light Grid Accent 5" w:semiHidden="0" w:uiPriority="62" w:unhideWhenUsed="0"/>
-    <w:lsdException w:name="Medium Shading 1 Accent 5" w:semiHidden="0" w:uiPriority="63" w:unhideWhenUsed="0"/>
-    <w:lsdException w:name="Medium Shading 2 Accent 5" w:semiHidden="0" w:uiPriority="64" w:unhideWhenUsed="0"/>
-    <w:lsdException w:name="Medium List 1 Accent 5" w:semiHidden="0" w:uiPriority="65" w:unhideWhenUsed="0"/>
-    <w:lsdException w:name="Medium List 2 Accent 5" w:semiHidden="0" w:uiPriority="66" w:unhideWhenUsed="0"/>
-    <w:lsdException w:name="Medium Grid 1 Accent 5" w:semiHidden="0" w:uiPriority="67" w:unhideWhenUsed="0"/>
-    <w:lsdException w:name="Medium Grid 2 Accent 5" w:semiHidden="0" w:uiPriority="68" w:unhideWhenUsed="0"/>
-    <w:lsdException w:name="Medium Grid 3 Accent 5" w:semiHidden="0" w:uiPriority="69" w:unhideWhenUsed="0"/>
-    <w:lsdException w:name="Dark List Accent 5" w:semiHidden="0" w:uiPriority="70" w:unhideWhenUsed="0"/>
-    <w:lsdException w:name="Colorful Shading Accent 5" w:semiHidden="0" w:uiPriority="71" w:unhideWhenUsed="0"/>
-    <w:lsdException w:name="Colorful List Accent 5" w:semiHidden="0" w:uiPriority="72" w:unhideWhenUsed="0"/>
-    <w:lsdException w:name="Colorful Grid Accent 5" w:semiHidden="0" w:uiPriority="73" w:unhideWhenUsed="0"/>
-    <w:lsdException w:name="Light Shading Accent 6" w:semiHidden="0" w:uiPriority="60" w:unhideWhenUsed="0"/>
-    <w:lsdException w:name="Light List Accent 6" w:semiHidden="0" w:uiPriority="61" w:unhideWhenUsed="0"/>
-    <w:lsdException w:name="Light Grid Accent 6" w:semiHidden="0" w:uiPriority="62" w:unhideWhenUsed="0"/>
-    <w:lsdException w:name="Medium Shading 1 Accent 6" w:semiHidden="0" w:uiPriority="63" w:unhideWhenUsed="0"/>
-    <w:lsdException w:name="Medium Shading 2 Accent 6" w:semiHidden="0" w:uiPriority="64" w:unhideWhenUsed="0"/>
-    <w:lsdException w:name="Medium List 1 Accent 6" w:semiHidden="0" w:uiPriority="65" w:unhideWhenUsed="0"/>
-    <w:lsdException w:name="Medium List 2 Accent 6" w:semiHidden="0" w:uiPriority="66" w:unhideWhenUsed="0"/>
-    <w:lsdException w:name="Medium Grid 1 Accent 6" w:semiHidden="0" w:uiPriority="67" w:unhideWhenUsed="0"/>
-    <w:lsdException w:name="Medium Grid 2 Accent 6" w:semiHidden="0" w:uiPriority="68" w:unhideWhenUsed="0"/>
-    <w:lsdException w:name="Medium Grid 3 Accent 6" w:semiHidden="0" w:uiPriority="69" w:unhideWhenUsed="0"/>
-    <w:lsdException w:name="Dark List Accent 6" w:semiHidden="0" w:uiPriority="70" w:unhideWhenUsed="0"/>
-    <w:lsdException w:name="Colorful Shading Accent 6" w:semiHidden="0" w:uiPriority="71" w:unhideWhenUsed="0"/>
-    <w:lsdException w:name="Colorful List Accent 6" w:semiHidden="0" w:uiPriority="72" w:unhideWhenUsed="0"/>
-    <w:lsdException w:name="Colorful Grid Accent 6" w:semiHidden="0" w:uiPriority="73" w:unhideWhenUsed="0"/>
-    <w:lsdException w:name="Subtle Emphasis" w:semiHidden="0" w:uiPriority="19" w:unhideWhenUsed="0" w:qFormat="1"/>
-    <w:lsdException w:name="Intense Emphasis" w:semiHidden="0" w:uiPriority="21" w:unhideWhenUsed="0" w:qFormat="1"/>
-    <w:lsdException w:name="Subtle Reference" w:semiHidden="0" w:uiPriority="31" w:unhideWhenUsed="0" w:qFormat="1"/>
-    <w:lsdException w:name="Intense Reference" w:semiHidden="0" w:uiPriority="32" w:unhideWhenUsed="0" w:qFormat="1"/>
-    <w:lsdException w:name="Book Title" w:semiHidden="0" w:uiPriority="33" w:unhideWhenUsed="0" w:qFormat="1"/>
-    <w:lsdException w:name="Bibliography" w:uiPriority="37"/>
-    <w:lsdException w:name="TOC Heading" w:uiPriority="39" w:qFormat="1"/>
+  <w:latentStyles w:defLockedState="0" w:defUIPriority="99" w:defSemiHidden="0" w:defUnhideWhenUsed="0" w:defQFormat="0" w:count="380">
+    <w:lsdException w:name="Normal" w:uiPriority="0" w:qFormat="1"/>
+    <w:lsdException w:name="heading 1" w:uiPriority="9" w:qFormat="1"/>
+    <w:lsdException w:name="heading 2" w:uiPriority="9" w:qFormat="1"/>
+    <w:lsdException w:name="heading 3" w:semiHidden="1" w:uiPriority="9" w:unhideWhenUsed="1" w:qFormat="1"/>
+    <w:lsdException w:name="heading 4" w:uiPriority="9" w:qFormat="1"/>
+    <w:lsdException w:name="heading 5" w:uiPriority="9" w:qFormat="1"/>
+    <w:lsdException w:name="heading 6" w:uiPriority="9" w:qFormat="1"/>
+    <w:lsdException w:name="heading 7" w:semiHidden="1" w:uiPriority="9" w:unhideWhenUsed="1" w:qFormat="1"/>
+    <w:lsdException w:name="heading 8" w:uiPriority="9" w:qFormat="1"/>
+    <w:lsdException w:name="heading 9" w:semiHidden="1" w:uiPriority="9" w:unhideWhenUsed="1" w:qFormat="1"/>
+    <w:lsdException w:name="index 1" w:semiHidden="1" w:unhideWhenUsed="1"/>
+    <w:lsdException w:name="index 2" w:semiHidden="1" w:unhideWhenUsed="1"/>
+    <w:lsdException w:name="index 3" w:semiHidden="1" w:unhideWhenUsed="1"/>
+    <w:lsdException w:name="index 4" w:semiHidden="1" w:unhideWhenUsed="1"/>
+    <w:lsdException w:name="index 5" w:semiHidden="1" w:unhideWhenUsed="1"/>
+    <w:lsdException w:name="index 6" w:semiHidden="1" w:unhideWhenUsed="1"/>
+    <w:lsdException w:name="index 7" w:semiHidden="1" w:unhideWhenUsed="1"/>
+    <w:lsdException w:name="index 8" w:semiHidden="1" w:unhideWhenUsed="1"/>
+    <w:lsdException w:name="index 9" w:semiHidden="1" w:unhideWhenUsed="1"/>
+    <w:lsdException w:name="toc 1" w:semiHidden="1" w:uiPriority="39" w:unhideWhenUsed="1"/>
+    <w:lsdException w:name="toc 2" w:semiHidden="1" w:uiPriority="39" w:unhideWhenUsed="1"/>
+    <w:lsdException w:name="toc 3" w:semiHidden="1" w:uiPriority="39" w:unhideWhenUsed="1"/>
+    <w:lsdException w:name="toc 4" w:semiHidden="1" w:uiPriority="39" w:unhideWhenUsed="1"/>
+    <w:lsdException w:name="toc 5" w:semiHidden="1" w:uiPriority="39" w:unhideWhenUsed="1"/>
+    <w:lsdException w:name="toc 6" w:semiHidden="1" w:uiPriority="39" w:unhideWhenUsed="1"/>
+    <w:lsdException w:name="toc 7" w:semiHidden="1" w:uiPriority="39" w:unhideWhenUsed="1"/>
+    <w:lsdException w:name="toc 8" w:semiHidden="1" w:uiPriority="39" w:unhideWhenUsed="1"/>
+    <w:lsdException w:name="toc 9" w:semiHidden="1" w:uiPriority="39" w:unhideWhenUsed="1"/>
+    <w:lsdException w:name="Normal Indent" w:semiHidden="1" w:unhideWhenUsed="1"/>
+    <w:lsdException w:name="footnote text" w:semiHidden="1" w:unhideWhenUsed="1"/>
+    <w:lsdException w:name="annotation text" w:semiHidden="1" w:unhideWhenUsed="1"/>
+    <w:lsdException w:name="header" w:semiHidden="1" w:unhideWhenUsed="1"/>
+    <w:lsdException w:name="footer" w:semiHidden="1" w:unhideWhenUsed="1"/>
+    <w:lsdException w:name="index heading" w:semiHidden="1" w:unhideWhenUsed="1"/>
+    <w:lsdException w:name="caption" w:semiHidden="1" w:uiPriority="35" w:unhideWhenUsed="1" w:qFormat="1"/>
+    <w:lsdException w:name="table of figures" w:semiHidden="1" w:unhideWhenUsed="1"/>
+    <w:lsdException w:name="envelope address" w:semiHidden="1" w:unhideWhenUsed="1"/>
+    <w:lsdException w:name="envelope return" w:semiHidden="1" w:unhideWhenUsed="1"/>
+    <w:lsdException w:name="footnote reference" w:semiHidden="1" w:unhideWhenUsed="1"/>
+    <w:lsdException w:name="annotation reference" w:semiHidden="1" w:unhideWhenUsed="1"/>
+    <w:lsdException w:name="line number" w:semiHidden="1" w:unhideWhenUsed="1"/>
+    <w:lsdException w:name="page number" w:semiHidden="1" w:unhideWhenUsed="1"/>
+    <w:lsdException w:name="endnote reference" w:semiHidden="1" w:unhideWhenUsed="1"/>
+    <w:lsdException w:name="endnote text" w:semiHidden="1" w:unhideWhenUsed="1"/>
+    <w:lsdException w:name="table of authorities" w:semiHidden="1" w:unhideWhenUsed="1"/>
+    <w:lsdException w:name="macro" w:semiHidden="1" w:unhideWhenUsed="1"/>
+    <w:lsdException w:name="toa heading" w:semiHidden="1" w:unhideWhenUsed="1"/>
+    <w:lsdException w:name="List" w:semiHidden="1" w:unhideWhenUsed="1"/>
+    <w:lsdException w:name="List Bullet" w:semiHidden="1" w:unhideWhenUsed="1"/>
+    <w:lsdException w:name="List Number" w:semiHidden="1" w:unhideWhenUsed="1"/>
+    <w:lsdException w:name="List 2" w:semiHidden="1" w:unhideWhenUsed="1"/>
+    <w:lsdException w:name="List 3" w:semiHidden="1" w:unhideWhenUsed="1"/>
+    <w:lsdException w:name="List 4" w:semiHidden="1" w:unhideWhenUsed="1"/>
+    <w:lsdException w:name="List 5" w:semiHidden="1" w:unhideWhenUsed="1"/>
+    <w:lsdException w:name="List Bullet 2" w:semiHidden="1" w:unhideWhenUsed="1"/>
+    <w:lsdException w:name="List Bullet 3" w:semiHidden="1" w:unhideWhenUsed="1"/>
+    <w:lsdException w:name="List Bullet 4" w:semiHidden="1" w:unhideWhenUsed="1"/>
+    <w:lsdException w:name="List Bullet 5" w:semiHidden="1" w:unhideWhenUsed="1"/>
+    <w:lsdException w:name="List Number 2" w:semiHidden="1" w:unhideWhenUsed="1"/>
+    <w:lsdException w:name="List Number 3" w:semiHidden="1" w:unhideWhenUsed="1"/>
+    <w:lsdException w:name="List Number 4" w:semiHidden="1" w:unhideWhenUsed="1"/>
+    <w:lsdException w:name="List Number 5" w:semiHidden="1" w:unhideWhenUsed="1"/>
+    <w:lsdException w:name="Title" w:uiPriority="10" w:qFormat="1"/>
+    <w:lsdException w:name="Closing" w:semiHidden="1" w:unhideWhenUsed="1"/>
+    <w:lsdException w:name="Signature" w:semiHidden="1" w:unhideWhenUsed="1"/>
+    <w:lsdException w:name="Default Paragraph Font" w:semiHidden="1" w:uiPriority="1" w:unhideWhenUsed="1"/>
+    <w:lsdException w:name="Body Text" w:semiHidden="1" w:unhideWhenUsed="1"/>
+    <w:lsdException w:name="Body Text Indent" w:semiHidden="1" w:unhideWhenUsed="1"/>
+    <w:lsdException w:name="List Continue" w:semiHidden="1" w:unhideWhenUsed="1"/>
+    <w:lsdException w:name="List Continue 2" w:semiHidden="1" w:unhideWhenUsed="1"/>
+    <w:lsdException w:name="List Continue 3" w:semiHidden="1" w:unhideWhenUsed="1"/>
+    <w:lsdException w:name="List Continue 4" w:semiHidden="1" w:unhideWhenUsed="1"/>
+    <w:lsdException w:name="List Continue 5" w:semiHidden="1" w:unhideWhenUsed="1"/>
+    <w:lsdException w:name="Message Header" w:semiHidden="1" w:unhideWhenUsed="1"/>
+    <w:lsdException w:name="Subtitle" w:uiPriority="11" w:qFormat="1"/>
+    <w:lsdException w:name="Salutation" w:semiHidden="1" w:unhideWhenUsed="1"/>
+    <w:lsdException w:name="Date" w:semiHidden="1" w:unhideWhenUsed="1"/>
+    <w:lsdException w:name="Body Text First Indent" w:semiHidden="1" w:unhideWhenUsed="1"/>
+    <w:lsdException w:name="Body Text First Indent 2" w:semiHidden="1" w:unhideWhenUsed="1"/>
+    <w:lsdException w:name="Note Heading" w:semiHidden="1" w:unhideWhenUsed="1"/>
+    <w:lsdException w:name="Body Text 2" w:semiHidden="1" w:unhideWhenUsed="1"/>
+    <w:lsdException w:name="Body Text 3" w:semiHidden="1" w:unhideWhenUsed="1"/>
+    <w:lsdException w:name="Body Text Indent 2" w:semiHidden="1" w:unhideWhenUsed="1"/>
+    <w:lsdException w:name="Body Text Indent 3" w:semiHidden="1" w:unhideWhenUsed="1"/>
+    <w:lsdException w:name="Block Text" w:semiHidden="1" w:unhideWhenUsed="1"/>
+    <w:lsdException w:name="Hyperlink" w:semiHidden="1" w:unhideWhenUsed="1"/>
+    <w:lsdException w:name="FollowedHyperlink" w:semiHidden="1" w:unhideWhenUsed="1"/>
+    <w:lsdException w:name="Strong" w:uiPriority="22" w:qFormat="1"/>
+    <w:lsdException w:name="Emphasis" w:uiPriority="20" w:qFormat="1"/>
+    <w:lsdException w:name="Document Map" w:semiHidden="1" w:unhideWhenUsed="1"/>
+    <w:lsdException w:name="Plain Text" w:semiHidden="1" w:unhideWhenUsed="1"/>
+    <w:lsdException w:name="E-mail Signature" w:semiHidden="1" w:unhideWhenUsed="1"/>
+    <w:lsdException w:name="HTML Top of Form" w:semiHidden="1" w:unhideWhenUsed="1"/>
+    <w:lsdException w:name="HTML Bottom of Form" w:semiHidden="1" w:unhideWhenUsed="1"/>
+    <w:lsdException w:name="Normal (Web)" w:semiHidden="1" w:unhideWhenUsed="1"/>
+    <w:lsdException w:name="HTML Acronym" w:semiHidden="1" w:unhideWhenUsed="1"/>
+    <w:lsdException w:name="HTML Address" w:semiHidden="1" w:unhideWhenUsed="1"/>
+    <w:lsdException w:name="HTML Cite" w:semiHidden="1" w:unhideWhenUsed="1"/>
+    <w:lsdException w:name="HTML Code" w:semiHidden="1" w:unhideWhenUsed="1"/>
+    <w:lsdException w:name="HTML Definition" w:semiHidden="1" w:unhideWhenUsed="1"/>
+    <w:lsdException w:name="HTML Keyboard" w:semiHidden="1" w:unhideWhenUsed="1"/>
+    <w:lsdException w:name="HTML Preformatted" w:semiHidden="1" w:unhideWhenUsed="1"/>
+    <w:lsdException w:name="HTML Sample" w:semiHidden="1" w:unhideWhenUsed="1"/>
+    <w:lsdException w:name="HTML Typewriter" w:semiHidden="1" w:unhideWhenUsed="1"/>
+    <w:lsdException w:name="HTML Variable" w:semiHidden="1" w:unhideWhenUsed="1"/>
+    <w:lsdException w:name="Normal Table" w:semiHidden="1" w:unhideWhenUsed="1"/>
+    <w:lsdException w:name="annotation subject" w:semiHidden="1" w:unhideWhenUsed="1"/>
+    <w:lsdException w:name="No List" w:semiHidden="1" w:unhideWhenUsed="1"/>
+    <w:lsdException w:name="Outline List 1" w:semiHidden="1" w:unhideWhenUsed="1"/>
+    <w:lsdException w:name="Outline List 2" w:semiHidden="1" w:unhideWhenUsed="1"/>
+    <w:lsdException w:name="Outline List 3" w:semiHidden="1" w:unhideWhenUsed="1"/>
+    <w:lsdException w:name="Table Simple 1" w:semiHidden="1" w:unhideWhenUsed="1"/>
+    <w:lsdException w:name="Table Simple 2" w:semiHidden="1" w:unhideWhenUsed="1"/>
+    <w:lsdException w:name="Table Simple 3" w:semiHidden="1" w:unhideWhenUsed="1"/>
+    <w:lsdException w:name="Table Classic 1" w:semiHidden="1" w:unhideWhenUsed="1"/>
+    <w:lsdException w:name="Table Classic 2" w:semiHidden="1" w:unhideWhenUsed="1"/>
+    <w:lsdException w:name="Table Classic 3" w:semiHidden="1" w:unhideWhenUsed="1"/>
+    <w:lsdException w:name="Table Classic 4" w:semiHidden="1" w:unhideWhenUsed="1"/>
+    <w:lsdException w:name="Table Colorful 1" w:semiHidden="1" w:unhideWhenUsed="1"/>
+    <w:lsdException w:name="Table Colorful 2" w:semiHidden="1" w:unhideWhenUsed="1"/>
+    <w:lsdException w:name="Table Colorful 3" w:semiHidden="1" w:unhideWhenUsed="1"/>
+    <w:lsdException w:name="Table Columns 1" w:semiHidden="1" w:unhideWhenUsed="1"/>
+    <w:lsdException w:name="Table Columns 2" w:semiHidden="1" w:unhideWhenUsed="1"/>
+    <w:lsdException w:name="Table Columns 3" w:semiHidden="1" w:unhideWhenUsed="1"/>
+    <w:lsdException w:name="Table Columns 4" w:semiHidden="1" w:unhideWhenUsed="1"/>
+    <w:lsdException w:name="Table Columns 5" w:semiHidden="1" w:unhideWhenUsed="1"/>
+    <w:lsdException w:name="Table Grid 1" w:semiHidden="1" w:unhideWhenUsed="1"/>
+    <w:lsdException w:name="Table Grid 2" w:semiHidden="1" w:unhideWhenUsed="1"/>
+    <w:lsdException w:name="Table Grid 3" w:semiHidden="1" w:unhideWhenUsed="1"/>
+    <w:lsdException w:name="Table Grid 4" w:semiHidden="1" w:unhideWhenUsed="1"/>
+    <w:lsdException w:name="Table Grid 5" w:semiHidden="1" w:unhideWhenUsed="1"/>
+    <w:lsdException w:name="Table Grid 6" w:semiHidden="1" w:unhideWhenUsed="1"/>
+    <w:lsdException w:name="Table Grid 7" w:semiHidden="1" w:unhideWhenUsed="1"/>
+    <w:lsdException w:name="Table Grid 8" w:semiHidden="1" w:unhideWhenUsed="1"/>
+    <w:lsdException w:name="Table List 1" w:semiHidden="1" w:unhideWhenUsed="1"/>
+    <w:lsdException w:name="Table List 2" w:semiHidden="1" w:unhideWhenUsed="1"/>
+    <w:lsdException w:name="Table List 3" w:semiHidden="1" w:unhideWhenUsed="1"/>
+    <w:lsdException w:name="Table List 4" w:semiHidden="1" w:unhideWhenUsed="1"/>
+    <w:lsdException w:name="Table List 5" w:semiHidden="1" w:unhideWhenUsed="1"/>
+    <w:lsdException w:name="Table List 6" w:semiHidden="1" w:unhideWhenUsed="1"/>
+    <w:lsdException w:name="Table List 7" w:semiHidden="1" w:unhideWhenUsed="1"/>
+    <w:lsdException w:name="Table List 8" w:semiHidden="1" w:unhideWhenUsed="1"/>
+    <w:lsdException w:name="Table 3D effects 1" w:semiHidden="1" w:unhideWhenUsed="1"/>
+    <w:lsdException w:name="Table 3D effects 2" w:semiHidden="1" w:unhideWhenUsed="1"/>
+    <w:lsdException w:name="Table 3D effects 3" w:semiHidden="1" w:unhideWhenUsed="1"/>
+    <w:lsdException w:name="Table Contemporary" w:semiHidden="1" w:unhideWhenUsed="1"/>
+    <w:lsdException w:name="Table Elegant" w:semiHidden="1" w:unhideWhenUsed="1"/>
+    <w:lsdException w:name="Table Professional" w:semiHidden="1" w:unhideWhenUsed="1"/>
+    <w:lsdException w:name="Table Subtle 1" w:semiHidden="1" w:unhideWhenUsed="1"/>
+    <w:lsdException w:name="Table Subtle 2" w:semiHidden="1" w:unhideWhenUsed="1"/>
+    <w:lsdException w:name="Table Web 1" w:semiHidden="1" w:unhideWhenUsed="1"/>
+    <w:lsdException w:name="Table Web 2" w:semiHidden="1" w:unhideWhenUsed="1"/>
+    <w:lsdException w:name="Table Web 3" w:semiHidden="1" w:unhideWhenUsed="1"/>
+    <w:lsdException w:name="Balloon Text" w:semiHidden="1" w:unhideWhenUsed="1"/>
+    <w:lsdException w:name="Table Grid" w:uiPriority="59"/>
+    <w:lsdException w:name="Table Theme" w:semiHidden="1" w:unhideWhenUsed="1"/>
+    <w:lsdException w:name="Note Level 1" w:semiHidden="1" w:unhideWhenUsed="1"/>
+    <w:lsdException w:name="Note Level 2" w:semiHidden="1" w:unhideWhenUsed="1"/>
+    <w:lsdException w:name="Note Level 3" w:semiHidden="1" w:unhideWhenUsed="1"/>
+    <w:lsdException w:name="Note Level 4" w:semiHidden="1" w:unhideWhenUsed="1"/>
+    <w:lsdException w:name="Note Level 5" w:semiHidden="1" w:unhideWhenUsed="1"/>
+    <w:lsdException w:name="Note Level 6" w:semiHidden="1" w:unhideWhenUsed="1"/>
+    <w:lsdException w:name="Note Level 7" w:semiHidden="1" w:unhideWhenUsed="1"/>
+    <w:lsdException w:name="Note Level 8" w:semiHidden="1" w:unhideWhenUsed="1"/>
+    <w:lsdException w:name="Note Level 9" w:semiHidden="1" w:unhideWhenUsed="1"/>
+    <w:lsdException w:name="Placeholder Text" w:semiHidden="1"/>
+    <w:lsdException w:name="No Spacing" w:uiPriority="1" w:qFormat="1"/>
+    <w:lsdException w:name="Light Shading" w:uiPriority="60"/>
+    <w:lsdException w:name="Light List" w:uiPriority="61"/>
+    <w:lsdException w:name="Light Grid" w:uiPriority="62"/>
+    <w:lsdException w:name="Medium Shading 1" w:uiPriority="63"/>
+    <w:lsdException w:name="Medium Shading 2" w:uiPriority="64"/>
+    <w:lsdException w:name="Medium List 1" w:uiPriority="65"/>
+    <w:lsdException w:name="Medium List 2" w:uiPriority="66"/>
+    <w:lsdException w:name="Medium Grid 1" w:uiPriority="67"/>
+    <w:lsdException w:name="Medium Grid 2" w:uiPriority="68"/>
+    <w:lsdException w:name="Medium Grid 3" w:uiPriority="69"/>
+    <w:lsdException w:name="Dark List" w:uiPriority="70"/>
+    <w:lsdException w:name="Colorful Shading" w:uiPriority="71"/>
+    <w:lsdException w:name="Colorful List" w:uiPriority="72"/>
+    <w:lsdException w:name="Colorful Grid" w:uiPriority="73"/>
+    <w:lsdException w:name="Light Shading Accent 1" w:uiPriority="60"/>
+    <w:lsdException w:name="Light List Accent 1" w:uiPriority="61"/>
+    <w:lsdException w:name="Light Grid Accent 1" w:uiPriority="62"/>
+    <w:lsdException w:name="Medium Shading 1 Accent 1" w:uiPriority="63"/>
+    <w:lsdException w:name="Medium Shading 2 Accent 1" w:uiPriority="64"/>
+    <w:lsdException w:name="Medium List 1 Accent 1" w:uiPriority="65"/>
+    <w:lsdException w:name="Revision" w:semiHidden="1"/>
+    <w:lsdException w:name="List Paragraph" w:uiPriority="34" w:qFormat="1"/>
+    <w:lsdException w:name="Quote" w:uiPriority="29" w:qFormat="1"/>
+    <w:lsdException w:name="Intense Quote" w:uiPriority="30" w:qFormat="1"/>
+    <w:lsdException w:name="Medium List 2 Accent 1" w:uiPriority="66"/>
+    <w:lsdException w:name="Medium Grid 1 Accent 1" w:uiPriority="67"/>
+    <w:lsdException w:name="Medium Grid 2 Accent 1" w:uiPriority="68"/>
+    <w:lsdException w:name="Medium Grid 3 Accent 1" w:uiPriority="69"/>
+    <w:lsdException w:name="Dark List Accent 1" w:uiPriority="70"/>
+    <w:lsdException w:name="Colorful Shading Accent 1" w:uiPriority="71"/>
+    <w:lsdException w:name="Colorful List Accent 1" w:uiPriority="72"/>
+    <w:lsdException w:name="Colorful Grid Accent 1" w:uiPriority="73"/>
+    <w:lsdException w:name="Light Shading Accent 2" w:uiPriority="60"/>
+    <w:lsdException w:name="Light List Accent 2" w:uiPriority="61"/>
+    <w:lsdException w:name="Light Grid Accent 2" w:uiPriority="62"/>
+    <w:lsdException w:name="Medium Shading 1 Accent 2" w:uiPriority="63"/>
+    <w:lsdException w:name="Medium Shading 2 Accent 2" w:uiPriority="64"/>
+    <w:lsdException w:name="Medium List 1 Accent 2" w:uiPriority="65"/>
+    <w:lsdException w:name="Medium List 2 Accent 2" w:uiPriority="66"/>
+    <w:lsdException w:name="Medium Grid 1 Accent 2" w:uiPriority="67"/>
+    <w:lsdException w:name="Medium Grid 2 Accent 2" w:uiPriority="68"/>
+    <w:lsdException w:name="Medium Grid 3 Accent 2" w:uiPriority="69"/>
+    <w:lsdException w:name="Dark List Accent 2" w:uiPriority="70"/>
+    <w:lsdException w:name="Colorful Shading Accent 2" w:uiPriority="71"/>
+    <w:lsdException w:name="Colorful List Accent 2" w:uiPriority="72"/>
+    <w:lsdException w:name="Colorful Grid Accent 2" w:uiPriority="73"/>
+    <w:lsdException w:name="Light Shading Accent 3" w:uiPriority="60"/>
+    <w:lsdException w:name="Light List Accent 3" w:uiPriority="61"/>
+    <w:lsdException w:name="Light Grid Accent 3" w:uiPriority="62"/>
+    <w:lsdException w:name="Medium Shading 1 Accent 3" w:uiPriority="63"/>
+    <w:lsdException w:name="Medium Shading 2 Accent 3" w:uiPriority="64"/>
+    <w:lsdException w:name="Medium List 1 Accent 3" w:uiPriority="65"/>
+    <w:lsdException w:name="Medium List 2 Accent 3" w:uiPriority="66"/>
+    <w:lsdException w:name="Medium Grid 1 Accent 3" w:uiPriority="67"/>
+    <w:lsdException w:name="Medium Grid 2 Accent 3" w:uiPriority="68"/>
+    <w:lsdException w:name="Medium Grid 3 Accent 3" w:uiPriority="69"/>
+    <w:lsdException w:name="Dark List Accent 3" w:uiPriority="70"/>
+    <w:lsdException w:name="Colorful Shading Accent 3" w:uiPriority="71"/>
+    <w:lsdException w:name="Colorful List Accent 3" w:uiPriority="72"/>
+    <w:lsdException w:name="Colorful Grid Accent 3" w:uiPriority="73"/>
+    <w:lsdException w:name="Light Shading Accent 4" w:uiPriority="60"/>
+    <w:lsdException w:name="Light List Accent 4" w:uiPriority="61"/>
+    <w:lsdException w:name="Light Grid Accent 4" w:uiPriority="62"/>
+    <w:lsdException w:name="Medium Shading 1 Accent 4" w:uiPriority="63"/>
+    <w:lsdException w:name="Medium Shading 2 Accent 4" w:uiPriority="64"/>
+    <w:lsdException w:name="Medium List 1 Accent 4" w:uiPriority="65"/>
+    <w:lsdException w:name="Medium List 2 Accent 4" w:uiPriority="66"/>
+    <w:lsdException w:name="Medium Grid 1 Accent 4" w:uiPriority="67"/>
+    <w:lsdException w:name="Medium Grid 2 Accent 4" w:uiPriority="68"/>
+    <w:lsdException w:name="Medium Grid 3 Accent 4" w:uiPriority="69"/>
+    <w:lsdException w:name="Dark List Accent 4" w:uiPriority="70"/>
+    <w:lsdException w:name="Colorful Shading Accent 4" w:uiPriority="71"/>
+    <w:lsdException w:name="Colorful List Accent 4" w:uiPriority="72"/>
+    <w:lsdException w:name="Colorful Grid Accent 4" w:uiPriority="73"/>
+    <w:lsdException w:name="Light Shading Accent 5" w:uiPriority="60"/>
+    <w:lsdException w:name="Light List Accent 5" w:uiPriority="61"/>
+    <w:lsdException w:name="Light Grid Accent 5" w:uiPriority="62"/>
+    <w:lsdException w:name="Medium Shading 1 Accent 5" w:uiPriority="63"/>
+    <w:lsdException w:name="Medium Shading 2 Accent 5" w:uiPriority="64"/>
+    <w:lsdException w:name="Medium List 1 Accent 5" w:uiPriority="65"/>
+    <w:lsdException w:name="Medium List 2 Accent 5" w:uiPriority="66"/>
+    <w:lsdException w:name="Medium Grid 1 Accent 5" w:uiPriority="67"/>
+    <w:lsdException w:name="Medium Grid 2 Accent 5" w:uiPriority="68"/>
+    <w:lsdException w:name="Medium Grid 3 Accent 5" w:uiPriority="69"/>
+    <w:lsdException w:name="Dark List Accent 5" w:uiPriority="70"/>
+    <w:lsdException w:name="Colorful Shading Accent 5" w:uiPriority="71"/>
+    <w:lsdException w:name="Colorful List Accent 5" w:uiPriority="72"/>
+    <w:lsdException w:name="Colorful Grid Accent 5" w:uiPriority="73"/>
+    <w:lsdException w:name="Light Shading Accent 6" w:uiPriority="60"/>
+    <w:lsdException w:name="Light List Accent 6" w:uiPriority="61"/>
+    <w:lsdException w:name="Light Grid Accent 6" w:uiPriority="62"/>
+    <w:lsdException w:name="Medium Shading 1 Accent 6" w:uiPriority="63"/>
+    <w:lsdException w:name="Medium Shading 2 Accent 6" w:uiPriority="64"/>
+    <w:lsdException w:name="Medium List 1 Accent 6" w:uiPriority="65"/>
+    <w:lsdException w:name="Medium List 2 Accent 6" w:uiPriority="66"/>
+    <w:lsdException w:name="Medium Grid 1 Accent 6" w:uiPriority="67"/>
+    <w:lsdException w:name="Medium Grid 2 Accent 6" w:uiPriority="68"/>
+    <w:lsdException w:name="Medium Grid 3 Accent 6" w:uiPriority="69"/>
+    <w:lsdException w:name="Dark List Accent 6" w:uiPriority="70"/>
+    <w:lsdException w:name="Colorful Shading Accent 6" w:uiPriority="71"/>
+    <w:lsdException w:name="Colorful List Accent 6" w:uiPriority="72"/>
+    <w:lsdException w:name="Colorful Grid Accent 6" w:uiPriority="73"/>
+    <w:lsdException w:name="Subtle Emphasis" w:uiPriority="19" w:qFormat="1"/>
+    <w:lsdException w:name="Intense Emphasis" w:uiPriority="21" w:qFormat="1"/>
+    <w:lsdException w:name="Subtle Reference" w:uiPriority="31" w:qFormat="1"/>
+    <w:lsdException w:name="Intense Reference" w:uiPriority="32" w:qFormat="1"/>
+    <w:lsdException w:name="Book Title" w:uiPriority="33" w:qFormat="1"/>
+    <w:lsdException w:name="Bibliography" w:semiHidden="1" w:uiPriority="37" w:unhideWhenUsed="1"/>
+    <w:lsdException w:name="TOC Heading" w:semiHidden="1" w:uiPriority="39" w:unhideWhenUsed="1" w:qFormat="1"/>
+    <w:lsdException w:name="Plain Table 1" w:uiPriority="41"/>
+    <w:lsdException w:name="Plain Table 2" w:uiPriority="42"/>
+    <w:lsdException w:name="Plain Table 3" w:uiPriority="43"/>
+    <w:lsdException w:name="Plain Table 4" w:uiPriority="44"/>
+    <w:lsdException w:name="Plain Table 5" w:uiPriority="45"/>
+    <w:lsdException w:name="Grid Table Light" w:uiPriority="40"/>
+    <w:lsdException w:name="Grid Table 1 Light" w:uiPriority="46"/>
+    <w:lsdException w:name="Grid Table 2" w:uiPriority="47"/>
+    <w:lsdException w:name="Grid Table 3" w:uiPriority="48"/>
+    <w:lsdException w:name="Grid Table 4" w:uiPriority="49"/>
+    <w:lsdException w:name="Grid Table 5 Dark" w:uiPriority="50"/>
+    <w:lsdException w:name="Grid Table 6 Colorful" w:uiPriority="51"/>
+    <w:lsdException w:name="Grid Table 7 Colorful" w:uiPriority="52"/>
+    <w:lsdException w:name="Grid Table 1 Light Accent 1" w:uiPriority="46"/>
+    <w:lsdException w:name="Grid Table 2 Accent 1" w:uiPriority="47"/>
+    <w:lsdException w:name="Grid Table 3 Accent 1" w:uiPriority="48"/>
+    <w:lsdException w:name="Grid Table 4 Accent 1" w:uiPriority="49"/>
+    <w:lsdException w:name="Grid Table 5 Dark Accent 1" w:uiPriority="50"/>
+    <w:lsdException w:name="Grid Table 6 Colorful Accent 1" w:uiPriority="51"/>
+    <w:lsdException w:name="Grid Table 7 Colorful Accent 1" w:uiPriority="52"/>
+    <w:lsdException w:name="Grid Table 1 Light Accent 2" w:uiPriority="46"/>
+    <w:lsdException w:name="Grid Table 2 Accent 2" w:uiPriority="47"/>
+    <w:lsdException w:name="Grid Table 3 Accent 2" w:uiPriority="48"/>
+    <w:lsdException w:name="Grid Table 4 Accent 2" w:uiPriority="49"/>
+    <w:lsdException w:name="Grid Table 5 Dark Accent 2" w:uiPriority="50"/>
+    <w:lsdException w:name="Grid Table 6 Colorful Accent 2" w:uiPriority="51"/>
+    <w:lsdException w:name="Grid Table 7 Colorful Accent 2" w:uiPriority="52"/>
+    <w:lsdException w:name="Grid Table 1 Light Accent 3" w:uiPriority="46"/>
+    <w:lsdException w:name="Grid Table 2 Accent 3" w:uiPriority="47"/>
+    <w:lsdException w:name="Grid Table 3 Accent 3" w:uiPriority="48"/>
+    <w:lsdException w:name="Grid Table 4 Accent 3" w:uiPriority="49"/>
+    <w:lsdException w:name="Grid Table 5 Dark Accent 3" w:uiPriority="50"/>
+    <w:lsdException w:name="Grid Table 6 Colorful Accent 3" w:uiPriority="51"/>
+    <w:lsdException w:name="Grid Table 7 Colorful Accent 3" w:uiPriority="52"/>
+    <w:lsdException w:name="Grid Table 1 Light Accent 4" w:uiPriority="46"/>
+    <w:lsdException w:name="Grid Table 2 Accent 4" w:uiPriority="47"/>
+    <w:lsdException w:name="Grid Table 3 Accent 4" w:uiPriority="48"/>
+    <w:lsdException w:name="Grid Table 4 Accent 4" w:uiPriority="49"/>
+    <w:lsdException w:name="Grid Table 5 Dark Accent 4" w:uiPriority="50"/>
+    <w:lsdException w:name="Grid Table 6 Colorful Accent 4" w:uiPriority="51"/>
+    <w:lsdException w:name="Grid Table 7 Colorful Accent 4" w:uiPriority="52"/>
+    <w:lsdException w:name="Grid Table 1 Light Accent 5" w:uiPriority="46"/>
+    <w:lsdException w:name="Grid Table 2 Accent 5" w:uiPriority="47"/>
+    <w:lsdException w:name="Grid Table 3 Accent 5" w:uiPriority="48"/>
+    <w:lsdException w:name="Grid Table 4 Accent 5" w:uiPriority="49"/>
+    <w:lsdException w:name="Grid Table 5 Dark Accent 5" w:uiPriority="50"/>
+    <w:lsdException w:name="Grid Table 6 Colorful Accent 5" w:uiPriority="51"/>
+    <w:lsdException w:name="Grid Table 7 Colorful Accent 5" w:uiPriority="52"/>
+    <w:lsdException w:name="Grid Table 1 Light Accent 6" w:uiPriority="46"/>
+    <w:lsdException w:name="Grid Table 2 Accent 6" w:uiPriority="47"/>
+    <w:lsdException w:name="Grid Table 3 Accent 6" w:uiPriority="48"/>
+    <w:lsdException w:name="Grid Table 4 Accent 6" w:uiPriority="49"/>
+    <w:lsdException w:name="Grid Table 5 Dark Accent 6" w:uiPriority="50"/>
+    <w:lsdException w:name="Grid Table 6 Colorful Accent 6" w:uiPriority="51"/>
+    <w:lsdException w:name="Grid Table 7 Colorful Accent 6" w:uiPriority="52"/>
+    <w:lsdException w:name="List Table 1 Light" w:uiPriority="46"/>
+    <w:lsdException w:name="List Table 2" w:uiPriority="47"/>
+    <w:lsdException w:name="List Table 3" w:uiPriority="48"/>
+    <w:lsdException w:name="List Table 4" w:uiPriority="49"/>
+    <w:lsdException w:name="List Table 5 Dark" w:uiPriority="50"/>
+    <w:lsdException w:name="List Table 6 Colorful" w:uiPriority="51"/>
+    <w:lsdException w:name="List Table 7 Colorful" w:uiPriority="52"/>
+    <w:lsdException w:name="List Table 1 Light Accent 1" w:uiPriority="46"/>
+    <w:lsdException w:name="List Table 2 Accent 1" w:uiPriority="47"/>
+    <w:lsdException w:name="List Table 3 Accent 1" w:uiPriority="48"/>
+    <w:lsdException w:name="List Table 4 Accent 1" w:uiPriority="49"/>
+    <w:lsdException w:name="List Table 5 Dark Accent 1" w:uiPriority="50"/>
+    <w:lsdException w:name="List Table 6 Colorful Accent 1" w:uiPriority="51"/>
+    <w:lsdException w:name="List Table 7 Colorful Accent 1" w:uiPriority="52"/>
+    <w:lsdException w:name="List Table 1 Light Accent 2" w:uiPriority="46"/>
+    <w:lsdException w:name="List Table 2 Accent 2" w:uiPriority="47"/>
+    <w:lsdException w:name="List Table 3 Accent 2" w:uiPriority="48"/>
+    <w:lsdException w:name="List Table 4 Accent 2" w:uiPriority="49"/>
+    <w:lsdException w:name="List Table 5 Dark Accent 2" w:uiPriority="50"/>
+    <w:lsdException w:name="List Table 6 Colorful Accent 2" w:uiPriority="51"/>
+    <w:lsdException w:name="List Table 7 Colorful Accent 2" w:uiPriority="52"/>
+    <w:lsdException w:name="List Table 1 Light Accent 3" w:uiPriority="46"/>
+    <w:lsdException w:name="List Table 2 Accent 3" w:uiPriority="47"/>
+    <w:lsdException w:name="List Table 3 Accent 3" w:uiPriority="48"/>
+    <w:lsdException w:name="List Table 4 Accent 3" w:uiPriority="49"/>
+    <w:lsdException w:name="List Table 5 Dark Accent 3" w:uiPriority="50"/>
+    <w:lsdException w:name="List Table 6 Colorful Accent 3" w:uiPriority="51"/>
+    <w:lsdException w:name="List Table 7 Colorful Accent 3" w:uiPriority="52"/>
+    <w:lsdException w:name="List Table 1 Light Accent 4" w:uiPriority="46"/>
+    <w:lsdException w:name="List Table 2 Accent 4" w:uiPriority="47"/>
+    <w:lsdException w:name="List Table 3 Accent 4" w:uiPriority="48"/>
+    <w:lsdException w:name="List Table 4 Accent 4" w:uiPriority="49"/>
+    <w:lsdException w:name="List Table 5 Dark Accent 4" w:uiPriority="50"/>
+    <w:lsdException w:name="List Table 6 Colorful Accent 4" w:uiPriority="51"/>
+    <w:lsdException w:name="List Table 7 Colorful Accent 4" w:uiPriority="52"/>
+    <w:lsdException w:name="List Table 1 Light Accent 5" w:uiPriority="46"/>
+    <w:lsdException w:name="List Table 2 Accent 5" w:uiPriority="47"/>
+    <w:lsdException w:name="List Table 3 Accent 5" w:uiPriority="48"/>
+    <w:lsdException w:name="List Table 4 Accent 5" w:uiPriority="49"/>
+    <w:lsdException w:name="List Table 5 Dark Accent 5" w:uiPriority="50"/>
+    <w:lsdException w:name="List Table 6 Colorful Accent 5" w:uiPriority="51"/>
+    <w:lsdException w:name="List Table 7 Colorful Accent 5" w:uiPriority="52"/>
+    <w:lsdException w:name="List Table 1 Light Accent 6" w:uiPriority="46"/>
+    <w:lsdException w:name="List Table 2 Accent 6" w:uiPriority="47"/>
+    <w:lsdException w:name="List Table 3 Accent 6" w:uiPriority="48"/>
+    <w:lsdException w:name="List Table 4 Accent 6" w:uiPriority="49"/>
+    <w:lsdException w:name="List Table 5 Dark Accent 6" w:uiPriority="50"/>
+    <w:lsdException w:name="List Table 6 Colorful Accent 6" w:uiPriority="51"/>
+    <w:lsdException w:name="List Table 7 Colorful Accent 6" w:uiPriority="52"/>
   </w:latentStyles>
   <w:style w:type="paragraph" w:default="1" w:styleId="Normal">
     <w:name w:val="Normal"/>
     <w:qFormat/>
-    <w:rsid w:val="00B568ED"/>
-    <w:pPr>
-      <w:spacing w:after="200" w:line="276" w:lineRule="auto"/>
-    </w:pPr>
+    <w:rsid w:val="002A6F6E"/>
     <w:rPr>
       <w:rFonts w:asciiTheme="minorHAnsi" w:eastAsiaTheme="minorHAnsi" w:hAnsiTheme="minorHAnsi" w:cstheme="minorBidi"/>
-      <w:sz w:val="22"/>
-      <w:szCs w:val="22"/>
+      <w:sz w:val="24"/>
+      <w:szCs w:val="24"/>
       <w:lang w:val="en-US"/>
     </w:rPr>
   </w:style>
@@ -9775,7 +9978,6 @@
       <w:b/>
       <w:i/>
       <w:color w:val="4F81BD" w:themeColor="accent1"/>
-      <w:sz w:val="24"/>
     </w:rPr>
   </w:style>
   <w:style w:type="paragraph" w:styleId="Heading5">
@@ -9826,7 +10028,6 @@
       <w:rFonts w:ascii="Times New Roman" w:hAnsi="Times New Roman"/>
       <w:b/>
       <w:i/>
-      <w:sz w:val="24"/>
     </w:rPr>
   </w:style>
   <w:style w:type="character" w:default="1" w:styleId="DefaultParagraphFont">
@@ -9834,7 +10035,7 @@
     <w:uiPriority w:val="1"/>
     <w:semiHidden/>
     <w:unhideWhenUsed/>
-    <w:rsid w:val="00B568ED"/>
+    <w:rsid w:val="002A6F6E"/>
   </w:style>
   <w:style w:type="table" w:default="1" w:styleId="TableNormal">
     <w:name w:val="Normal Table"/>
@@ -9856,493 +10057,7 @@
     <w:uiPriority w:val="99"/>
     <w:semiHidden/>
     <w:unhideWhenUsed/>
-    <w:rsid w:val="00B568ED"/>
-  </w:style>
-  <w:style w:type="paragraph" w:styleId="BalloonText">
-    <w:name w:val="Balloon Text"/>
-    <w:basedOn w:val="Normal"/>
-    <w:semiHidden/>
-    <w:rsid w:val="004E3BE7"/>
-    <w:rPr>
-      <w:rFonts w:ascii="Lucida Grande" w:hAnsi="Lucida Grande"/>
-      <w:sz w:val="18"/>
-      <w:szCs w:val="18"/>
-    </w:rPr>
-  </w:style>
-  <w:style w:type="paragraph" w:customStyle="1" w:styleId="marginalnote">
-    <w:name w:val="marginal note"/>
-    <w:basedOn w:val="Normal"/>
-    <w:next w:val="Normal"/>
-    <w:rsid w:val="004E3BE7"/>
-    <w:pPr>
-      <w:framePr w:w="1701" w:hSpace="181" w:vSpace="323" w:wrap="around" w:vAnchor="text" w:hAnchor="page" w:x="9280" w:y="7"/>
-      <w:widowControl w:val="0"/>
-      <w:suppressAutoHyphens/>
-      <w:jc w:val="right"/>
-    </w:pPr>
-    <w:rPr>
-      <w:rFonts w:eastAsia="HG Mincho Light J"/>
-      <w:color w:val="0000FF"/>
-      <w:sz w:val="18"/>
-      <w:szCs w:val="20"/>
-    </w:rPr>
-  </w:style>
-  <w:style w:type="paragraph" w:customStyle="1" w:styleId="hidden">
-    <w:name w:val="hidden"/>
-    <w:basedOn w:val="Normal"/>
-    <w:rsid w:val="004E3BE7"/>
-    <w:rPr>
-      <w:color w:val="C0C0C0"/>
-      <w:sz w:val="16"/>
-    </w:rPr>
-  </w:style>
-  <w:style w:type="paragraph" w:customStyle="1" w:styleId="paragraphheader">
-    <w:name w:val="paragraph header"/>
-    <w:basedOn w:val="Normal"/>
-    <w:autoRedefine/>
-    <w:rsid w:val="004E3BE7"/>
-    <w:pPr>
-      <w:keepNext/>
-      <w:keepLines/>
-      <w:spacing w:before="120" w:after="120"/>
-      <w:ind w:right="-1701"/>
-      <w:jc w:val="right"/>
-      <w:outlineLvl w:val="8"/>
-    </w:pPr>
-    <w:rPr>
-      <w:noProof/>
-      <w:color w:val="3366FF"/>
-    </w:rPr>
-  </w:style>
-  <w:style w:type="character" w:customStyle="1" w:styleId="yellow">
-    <w:name w:val="yellow"/>
-    <w:basedOn w:val="DefaultParagraphFont"/>
-    <w:rsid w:val="004E3BE7"/>
-    <w:rPr>
-      <w:bdr w:val="none" w:sz="0" w:space="0" w:color="auto"/>
-      <w:shd w:val="clear" w:color="auto" w:fill="FFFF00"/>
-      <w:lang w:bidi="x-none"/>
-    </w:rPr>
-  </w:style>
-  <w:style w:type="character" w:customStyle="1" w:styleId="yyyy">
-    <w:name w:val="yyyy"/>
-    <w:basedOn w:val="DefaultParagraphFont"/>
-    <w:rsid w:val="004E3BE7"/>
-    <w:rPr>
-      <w:color w:val="FF0000"/>
-      <w:lang w:bidi="x-none"/>
-    </w:rPr>
-  </w:style>
-  <w:style w:type="character" w:customStyle="1" w:styleId="myemph">
-    <w:name w:val="myemph"/>
-    <w:basedOn w:val="DefaultParagraphFont"/>
-    <w:rsid w:val="004E3BE7"/>
-    <w:rPr>
-      <w:b/>
-      <w:color w:val="008000"/>
-    </w:rPr>
-  </w:style>
-  <w:style w:type="character" w:customStyle="1" w:styleId="normalcharacter">
-    <w:name w:val="normal character"/>
-    <w:basedOn w:val="DefaultParagraphFont"/>
-    <w:rsid w:val="004E3BE7"/>
-  </w:style>
-  <w:style w:type="character" w:customStyle="1" w:styleId="clear">
-    <w:name w:val="clear"/>
-    <w:rsid w:val="004E3BE7"/>
-  </w:style>
-  <w:style w:type="paragraph" w:customStyle="1" w:styleId="done">
-    <w:name w:val="done"/>
-    <w:basedOn w:val="Normal"/>
-    <w:rsid w:val="004E3BE7"/>
-    <w:rPr>
-      <w:color w:val="C0C0C0"/>
-      <w:sz w:val="16"/>
-    </w:rPr>
-  </w:style>
-  <w:style w:type="paragraph" w:styleId="Title">
-    <w:name w:val="Title"/>
-    <w:basedOn w:val="Normal"/>
-    <w:qFormat/>
-    <w:rsid w:val="004E3BE7"/>
-    <w:pPr>
-      <w:spacing w:before="240" w:after="240"/>
-      <w:jc w:val="center"/>
-      <w:outlineLvl w:val="0"/>
-    </w:pPr>
-    <w:rPr>
-      <w:rFonts w:ascii="Arial" w:hAnsi="Arial"/>
-      <w:b/>
-      <w:kern w:val="28"/>
-      <w:sz w:val="32"/>
-      <w:szCs w:val="32"/>
-    </w:rPr>
-  </w:style>
-  <w:style w:type="paragraph" w:styleId="ListBullet">
-    <w:name w:val="List Bullet"/>
-    <w:basedOn w:val="Normal"/>
-    <w:rsid w:val="004E3BE7"/>
-    <w:pPr>
-      <w:numPr>
-        <w:numId w:val="6"/>
-      </w:numPr>
-    </w:pPr>
-  </w:style>
-  <w:style w:type="character" w:customStyle="1" w:styleId="Heading3Char">
-    <w:name w:val="Heading 3 Char"/>
-    <w:basedOn w:val="DefaultParagraphFont"/>
-    <w:link w:val="Heading3"/>
-    <w:uiPriority w:val="9"/>
-    <w:rsid w:val="00CF7315"/>
-    <w:rPr>
-      <w:rFonts w:asciiTheme="majorHAnsi" w:eastAsiaTheme="majorEastAsia" w:hAnsiTheme="majorHAnsi" w:cstheme="majorBidi"/>
-      <w:b/>
-      <w:bCs/>
-      <w:color w:val="4F81BD" w:themeColor="accent1"/>
-      <w:sz w:val="26"/>
-      <w:szCs w:val="26"/>
-    </w:rPr>
-  </w:style>
-  <w:style w:type="character" w:styleId="Hyperlink">
-    <w:name w:val="Hyperlink"/>
-    <w:basedOn w:val="DefaultParagraphFont"/>
-    <w:uiPriority w:val="99"/>
-    <w:unhideWhenUsed/>
-    <w:rsid w:val="000E0E97"/>
-    <w:rPr>
-      <w:color w:val="0000FF" w:themeColor="hyperlink"/>
-      <w:u w:val="single"/>
-    </w:rPr>
-  </w:style>
-</w:styles>
-</file>
-
-<file path=word/stylesWithEffects.xml><?xml version="1.0" encoding="utf-8"?>
-<w:styles xmlns:wpc="http://schemas.microsoft.com/office/word/2010/wordprocessingCanvas" xmlns:mc="http://schemas.openxmlformats.org/markup-compatibility/2006" xmlns:o="urn:schemas-microsoft-com:office:office" xmlns:r="http://schemas.openxmlformats.org/officeDocument/2006/relationships" xmlns:m="http://schemas.openxmlformats.org/officeDocument/2006/math" xmlns:v="urn:schemas-microsoft-com:vml" xmlns:wp14="http://schemas.microsoft.com/office/word/2010/wordprocessingDrawing" xmlns:wp="http://schemas.openxmlformats.org/drawingml/2006/wordprocessingDrawing" xmlns:w10="urn:schemas-microsoft-com:office:word" xmlns:w="http://schemas.openxmlformats.org/wordprocessingml/2006/main" xmlns:w14="http://schemas.microsoft.com/office/word/2010/wordml" xmlns:wpg="http://schemas.microsoft.com/office/word/2010/wordprocessingGroup" xmlns:wpi="http://schemas.microsoft.com/office/word/2010/wordprocessingInk" xmlns:wne="http://schemas.microsoft.com/office/word/2006/wordml" xmlns:wps="http://schemas.microsoft.com/office/word/2010/wordprocessingShape" mc:Ignorable="w14 wp14">
-  <w:docDefaults>
-    <w:rPrDefault>
-      <w:rPr>
-        <w:rFonts w:ascii="Times New Roman" w:eastAsia="Times New Roman" w:hAnsi="Times New Roman" w:cs="Times New Roman"/>
-        <w:lang w:val="en-GB" w:eastAsia="en-US" w:bidi="ar-SA"/>
-      </w:rPr>
-    </w:rPrDefault>
-    <w:pPrDefault/>
-  </w:docDefaults>
-  <w:latentStyles w:defLockedState="0" w:defUIPriority="99" w:defSemiHidden="1" w:defUnhideWhenUsed="1" w:defQFormat="0" w:count="267">
-    <w:lsdException w:name="Normal" w:semiHidden="0" w:uiPriority="0" w:unhideWhenUsed="0" w:qFormat="1"/>
-    <w:lsdException w:name="heading 1" w:semiHidden="0" w:uiPriority="9" w:unhideWhenUsed="0" w:qFormat="1"/>
-    <w:lsdException w:name="heading 2" w:semiHidden="0" w:uiPriority="9" w:unhideWhenUsed="0" w:qFormat="1"/>
-    <w:lsdException w:name="heading 3" w:uiPriority="9" w:qFormat="1"/>
-    <w:lsdException w:name="heading 4" w:semiHidden="0" w:uiPriority="9" w:unhideWhenUsed="0" w:qFormat="1"/>
-    <w:lsdException w:name="heading 5" w:semiHidden="0" w:uiPriority="9" w:unhideWhenUsed="0" w:qFormat="1"/>
-    <w:lsdException w:name="heading 6" w:semiHidden="0" w:uiPriority="9" w:unhideWhenUsed="0" w:qFormat="1"/>
-    <w:lsdException w:name="heading 7" w:uiPriority="9" w:qFormat="1"/>
-    <w:lsdException w:name="heading 8" w:semiHidden="0" w:uiPriority="9" w:unhideWhenUsed="0" w:qFormat="1"/>
-    <w:lsdException w:name="heading 9" w:uiPriority="9" w:qFormat="1"/>
-    <w:lsdException w:name="toc 1" w:uiPriority="39"/>
-    <w:lsdException w:name="toc 2" w:uiPriority="39"/>
-    <w:lsdException w:name="toc 3" w:uiPriority="39"/>
-    <w:lsdException w:name="toc 4" w:uiPriority="39"/>
-    <w:lsdException w:name="toc 5" w:uiPriority="39"/>
-    <w:lsdException w:name="toc 6" w:uiPriority="39"/>
-    <w:lsdException w:name="toc 7" w:uiPriority="39"/>
-    <w:lsdException w:name="toc 8" w:uiPriority="39"/>
-    <w:lsdException w:name="toc 9" w:uiPriority="39"/>
-    <w:lsdException w:name="caption" w:uiPriority="35" w:qFormat="1"/>
-    <w:lsdException w:name="Title" w:semiHidden="0" w:uiPriority="10" w:unhideWhenUsed="0" w:qFormat="1"/>
-    <w:lsdException w:name="Default Paragraph Font" w:uiPriority="1"/>
-    <w:lsdException w:name="Subtitle" w:semiHidden="0" w:uiPriority="11" w:unhideWhenUsed="0" w:qFormat="1"/>
-    <w:lsdException w:name="Strong" w:semiHidden="0" w:uiPriority="22" w:unhideWhenUsed="0" w:qFormat="1"/>
-    <w:lsdException w:name="Emphasis" w:semiHidden="0" w:uiPriority="20" w:unhideWhenUsed="0" w:qFormat="1"/>
-    <w:lsdException w:name="Table Grid" w:semiHidden="0" w:uiPriority="59" w:unhideWhenUsed="0"/>
-    <w:lsdException w:name="Placeholder Text" w:unhideWhenUsed="0"/>
-    <w:lsdException w:name="No Spacing" w:semiHidden="0" w:uiPriority="1" w:unhideWhenUsed="0" w:qFormat="1"/>
-    <w:lsdException w:name="Light Shading" w:semiHidden="0" w:uiPriority="60" w:unhideWhenUsed="0"/>
-    <w:lsdException w:name="Light List" w:semiHidden="0" w:uiPriority="61" w:unhideWhenUsed="0"/>
-    <w:lsdException w:name="Light Grid" w:semiHidden="0" w:uiPriority="62" w:unhideWhenUsed="0"/>
-    <w:lsdException w:name="Medium Shading 1" w:semiHidden="0" w:uiPriority="63" w:unhideWhenUsed="0"/>
-    <w:lsdException w:name="Medium Shading 2" w:semiHidden="0" w:uiPriority="64" w:unhideWhenUsed="0"/>
-    <w:lsdException w:name="Medium List 1" w:semiHidden="0" w:uiPriority="65" w:unhideWhenUsed="0"/>
-    <w:lsdException w:name="Medium List 2" w:semiHidden="0" w:uiPriority="66" w:unhideWhenUsed="0"/>
-    <w:lsdException w:name="Medium Grid 1" w:semiHidden="0" w:uiPriority="67" w:unhideWhenUsed="0"/>
-    <w:lsdException w:name="Medium Grid 2" w:semiHidden="0" w:uiPriority="68" w:unhideWhenUsed="0"/>
-    <w:lsdException w:name="Medium Grid 3" w:semiHidden="0" w:uiPriority="69" w:unhideWhenUsed="0"/>
-    <w:lsdException w:name="Dark List" w:semiHidden="0" w:uiPriority="70" w:unhideWhenUsed="0"/>
-    <w:lsdException w:name="Colorful Shading" w:semiHidden="0" w:uiPriority="71" w:unhideWhenUsed="0"/>
-    <w:lsdException w:name="Colorful List" w:semiHidden="0" w:uiPriority="72" w:unhideWhenUsed="0"/>
-    <w:lsdException w:name="Colorful Grid" w:semiHidden="0" w:uiPriority="73" w:unhideWhenUsed="0"/>
-    <w:lsdException w:name="Light Shading Accent 1" w:semiHidden="0" w:uiPriority="60" w:unhideWhenUsed="0"/>
-    <w:lsdException w:name="Light List Accent 1" w:semiHidden="0" w:uiPriority="61" w:unhideWhenUsed="0"/>
-    <w:lsdException w:name="Light Grid Accent 1" w:semiHidden="0" w:uiPriority="62" w:unhideWhenUsed="0"/>
-    <w:lsdException w:name="Medium Shading 1 Accent 1" w:semiHidden="0" w:uiPriority="63" w:unhideWhenUsed="0"/>
-    <w:lsdException w:name="Medium Shading 2 Accent 1" w:semiHidden="0" w:uiPriority="64" w:unhideWhenUsed="0"/>
-    <w:lsdException w:name="Medium List 1 Accent 1" w:semiHidden="0" w:uiPriority="65" w:unhideWhenUsed="0"/>
-    <w:lsdException w:name="Revision" w:unhideWhenUsed="0"/>
-    <w:lsdException w:name="List Paragraph" w:semiHidden="0" w:uiPriority="34" w:unhideWhenUsed="0" w:qFormat="1"/>
-    <w:lsdException w:name="Quote" w:semiHidden="0" w:uiPriority="29" w:unhideWhenUsed="0" w:qFormat="1"/>
-    <w:lsdException w:name="Intense Quote" w:semiHidden="0" w:uiPriority="30" w:unhideWhenUsed="0" w:qFormat="1"/>
-    <w:lsdException w:name="Medium List 2 Accent 1" w:semiHidden="0" w:uiPriority="66" w:unhideWhenUsed="0"/>
-    <w:lsdException w:name="Medium Grid 1 Accent 1" w:semiHidden="0" w:uiPriority="67" w:unhideWhenUsed="0"/>
-    <w:lsdException w:name="Medium Grid 2 Accent 1" w:semiHidden="0" w:uiPriority="68" w:unhideWhenUsed="0"/>
-    <w:lsdException w:name="Medium Grid 3 Accent 1" w:semiHidden="0" w:uiPriority="69" w:unhideWhenUsed="0"/>
-    <w:lsdException w:name="Dark List Accent 1" w:semiHidden="0" w:uiPriority="70" w:unhideWhenUsed="0"/>
-    <w:lsdException w:name="Colorful Shading Accent 1" w:semiHidden="0" w:uiPriority="71" w:unhideWhenUsed="0"/>
-    <w:lsdException w:name="Colorful List Accent 1" w:semiHidden="0" w:uiPriority="72" w:unhideWhenUsed="0"/>
-    <w:lsdException w:name="Colorful Grid Accent 1" w:semiHidden="0" w:uiPriority="73" w:unhideWhenUsed="0"/>
-    <w:lsdException w:name="Light Shading Accent 2" w:semiHidden="0" w:uiPriority="60" w:unhideWhenUsed="0"/>
-    <w:lsdException w:name="Light List Accent 2" w:semiHidden="0" w:uiPriority="61" w:unhideWhenUsed="0"/>
-    <w:lsdException w:name="Light Grid Accent 2" w:semiHidden="0" w:uiPriority="62" w:unhideWhenUsed="0"/>
-    <w:lsdException w:name="Medium Shading 1 Accent 2" w:semiHidden="0" w:uiPriority="63" w:unhideWhenUsed="0"/>
-    <w:lsdException w:name="Medium Shading 2 Accent 2" w:semiHidden="0" w:uiPriority="64" w:unhideWhenUsed="0"/>
-    <w:lsdException w:name="Medium List 1 Accent 2" w:semiHidden="0" w:uiPriority="65" w:unhideWhenUsed="0"/>
-    <w:lsdException w:name="Medium List 2 Accent 2" w:semiHidden="0" w:uiPriority="66" w:unhideWhenUsed="0"/>
-    <w:lsdException w:name="Medium Grid 1 Accent 2" w:semiHidden="0" w:uiPriority="67" w:unhideWhenUsed="0"/>
-    <w:lsdException w:name="Medium Grid 2 Accent 2" w:semiHidden="0" w:uiPriority="68" w:unhideWhenUsed="0"/>
-    <w:lsdException w:name="Medium Grid 3 Accent 2" w:semiHidden="0" w:uiPriority="69" w:unhideWhenUsed="0"/>
-    <w:lsdException w:name="Dark List Accent 2" w:semiHidden="0" w:uiPriority="70" w:unhideWhenUsed="0"/>
-    <w:lsdException w:name="Colorful Shading Accent 2" w:semiHidden="0" w:uiPriority="71" w:unhideWhenUsed="0"/>
-    <w:lsdException w:name="Colorful List Accent 2" w:semiHidden="0" w:uiPriority="72" w:unhideWhenUsed="0"/>
-    <w:lsdException w:name="Colorful Grid Accent 2" w:semiHidden="0" w:uiPriority="73" w:unhideWhenUsed="0"/>
-    <w:lsdException w:name="Light Shading Accent 3" w:semiHidden="0" w:uiPriority="60" w:unhideWhenUsed="0"/>
-    <w:lsdException w:name="Light List Accent 3" w:semiHidden="0" w:uiPriority="61" w:unhideWhenUsed="0"/>
-    <w:lsdException w:name="Light Grid Accent 3" w:semiHidden="0" w:uiPriority="62" w:unhideWhenUsed="0"/>
-    <w:lsdException w:name="Medium Shading 1 Accent 3" w:semiHidden="0" w:uiPriority="63" w:unhideWhenUsed="0"/>
-    <w:lsdException w:name="Medium Shading 2 Accent 3" w:semiHidden="0" w:uiPriority="64" w:unhideWhenUsed="0"/>
-    <w:lsdException w:name="Medium List 1 Accent 3" w:semiHidden="0" w:uiPriority="65" w:unhideWhenUsed="0"/>
-    <w:lsdException w:name="Medium List 2 Accent 3" w:semiHidden="0" w:uiPriority="66" w:unhideWhenUsed="0"/>
-    <w:lsdException w:name="Medium Grid 1 Accent 3" w:semiHidden="0" w:uiPriority="67" w:unhideWhenUsed="0"/>
-    <w:lsdException w:name="Medium Grid 2 Accent 3" w:semiHidden="0" w:uiPriority="68" w:unhideWhenUsed="0"/>
-    <w:lsdException w:name="Medium Grid 3 Accent 3" w:semiHidden="0" w:uiPriority="69" w:unhideWhenUsed="0"/>
-    <w:lsdException w:name="Dark List Accent 3" w:semiHidden="0" w:uiPriority="70" w:unhideWhenUsed="0"/>
-    <w:lsdException w:name="Colorful Shading Accent 3" w:semiHidden="0" w:uiPriority="71" w:unhideWhenUsed="0"/>
-    <w:lsdException w:name="Colorful List Accent 3" w:semiHidden="0" w:uiPriority="72" w:unhideWhenUsed="0"/>
-    <w:lsdException w:name="Colorful Grid Accent 3" w:semiHidden="0" w:uiPriority="73" w:unhideWhenUsed="0"/>
-    <w:lsdException w:name="Light Shading Accent 4" w:semiHidden="0" w:uiPriority="60" w:unhideWhenUsed="0"/>
-    <w:lsdException w:name="Light List Accent 4" w:semiHidden="0" w:uiPriority="61" w:unhideWhenUsed="0"/>
-    <w:lsdException w:name="Light Grid Accent 4" w:semiHidden="0" w:uiPriority="62" w:unhideWhenUsed="0"/>
-    <w:lsdException w:name="Medium Shading 1 Accent 4" w:semiHidden="0" w:uiPriority="63" w:unhideWhenUsed="0"/>
-    <w:lsdException w:name="Medium Shading 2 Accent 4" w:semiHidden="0" w:uiPriority="64" w:unhideWhenUsed="0"/>
-    <w:lsdException w:name="Medium List 1 Accent 4" w:semiHidden="0" w:uiPriority="65" w:unhideWhenUsed="0"/>
-    <w:lsdException w:name="Medium List 2 Accent 4" w:semiHidden="0" w:uiPriority="66" w:unhideWhenUsed="0"/>
-    <w:lsdException w:name="Medium Grid 1 Accent 4" w:semiHidden="0" w:uiPriority="67" w:unhideWhenUsed="0"/>
-    <w:lsdException w:name="Medium Grid 2 Accent 4" w:semiHidden="0" w:uiPriority="68" w:unhideWhenUsed="0"/>
-    <w:lsdException w:name="Medium Grid 3 Accent 4" w:semiHidden="0" w:uiPriority="69" w:unhideWhenUsed="0"/>
-    <w:lsdException w:name="Dark List Accent 4" w:semiHidden="0" w:uiPriority="70" w:unhideWhenUsed="0"/>
-    <w:lsdException w:name="Colorful Shading Accent 4" w:semiHidden="0" w:uiPriority="71" w:unhideWhenUsed="0"/>
-    <w:lsdException w:name="Colorful List Accent 4" w:semiHidden="0" w:uiPriority="72" w:unhideWhenUsed="0"/>
-    <w:lsdException w:name="Colorful Grid Accent 4" w:semiHidden="0" w:uiPriority="73" w:unhideWhenUsed="0"/>
-    <w:lsdException w:name="Light Shading Accent 5" w:semiHidden="0" w:uiPriority="60" w:unhideWhenUsed="0"/>
-    <w:lsdException w:name="Light List Accent 5" w:semiHidden="0" w:uiPriority="61" w:unhideWhenUsed="0"/>
-    <w:lsdException w:name="Light Grid Accent 5" w:semiHidden="0" w:uiPriority="62" w:unhideWhenUsed="0"/>
-    <w:lsdException w:name="Medium Shading 1 Accent 5" w:semiHidden="0" w:uiPriority="63" w:unhideWhenUsed="0"/>
-    <w:lsdException w:name="Medium Shading 2 Accent 5" w:semiHidden="0" w:uiPriority="64" w:unhideWhenUsed="0"/>
-    <w:lsdException w:name="Medium List 1 Accent 5" w:semiHidden="0" w:uiPriority="65" w:unhideWhenUsed="0"/>
-    <w:lsdException w:name="Medium List 2 Accent 5" w:semiHidden="0" w:uiPriority="66" w:unhideWhenUsed="0"/>
-    <w:lsdException w:name="Medium Grid 1 Accent 5" w:semiHidden="0" w:uiPriority="67" w:unhideWhenUsed="0"/>
-    <w:lsdException w:name="Medium Grid 2 Accent 5" w:semiHidden="0" w:uiPriority="68" w:unhideWhenUsed="0"/>
-    <w:lsdException w:name="Medium Grid 3 Accent 5" w:semiHidden="0" w:uiPriority="69" w:unhideWhenUsed="0"/>
-    <w:lsdException w:name="Dark List Accent 5" w:semiHidden="0" w:uiPriority="70" w:unhideWhenUsed="0"/>
-    <w:lsdException w:name="Colorful Shading Accent 5" w:semiHidden="0" w:uiPriority="71" w:unhideWhenUsed="0"/>
-    <w:lsdException w:name="Colorful List Accent 5" w:semiHidden="0" w:uiPriority="72" w:unhideWhenUsed="0"/>
-    <w:lsdException w:name="Colorful Grid Accent 5" w:semiHidden="0" w:uiPriority="73" w:unhideWhenUsed="0"/>
-    <w:lsdException w:name="Light Shading Accent 6" w:semiHidden="0" w:uiPriority="60" w:unhideWhenUsed="0"/>
-    <w:lsdException w:name="Light List Accent 6" w:semiHidden="0" w:uiPriority="61" w:unhideWhenUsed="0"/>
-    <w:lsdException w:name="Light Grid Accent 6" w:semiHidden="0" w:uiPriority="62" w:unhideWhenUsed="0"/>
-    <w:lsdException w:name="Medium Shading 1 Accent 6" w:semiHidden="0" w:uiPriority="63" w:unhideWhenUsed="0"/>
-    <w:lsdException w:name="Medium Shading 2 Accent 6" w:semiHidden="0" w:uiPriority="64" w:unhideWhenUsed="0"/>
-    <w:lsdException w:name="Medium List 1 Accent 6" w:semiHidden="0" w:uiPriority="65" w:unhideWhenUsed="0"/>
-    <w:lsdException w:name="Medium List 2 Accent 6" w:semiHidden="0" w:uiPriority="66" w:unhideWhenUsed="0"/>
-    <w:lsdException w:name="Medium Grid 1 Accent 6" w:semiHidden="0" w:uiPriority="67" w:unhideWhenUsed="0"/>
-    <w:lsdException w:name="Medium Grid 2 Accent 6" w:semiHidden="0" w:uiPriority="68" w:unhideWhenUsed="0"/>
-    <w:lsdException w:name="Medium Grid 3 Accent 6" w:semiHidden="0" w:uiPriority="69" w:unhideWhenUsed="0"/>
-    <w:lsdException w:name="Dark List Accent 6" w:semiHidden="0" w:uiPriority="70" w:unhideWhenUsed="0"/>
-    <w:lsdException w:name="Colorful Shading Accent 6" w:semiHidden="0" w:uiPriority="71" w:unhideWhenUsed="0"/>
-    <w:lsdException w:name="Colorful List Accent 6" w:semiHidden="0" w:uiPriority="72" w:unhideWhenUsed="0"/>
-    <w:lsdException w:name="Colorful Grid Accent 6" w:semiHidden="0" w:uiPriority="73" w:unhideWhenUsed="0"/>
-    <w:lsdException w:name="Subtle Emphasis" w:semiHidden="0" w:uiPriority="19" w:unhideWhenUsed="0" w:qFormat="1"/>
-    <w:lsdException w:name="Intense Emphasis" w:semiHidden="0" w:uiPriority="21" w:unhideWhenUsed="0" w:qFormat="1"/>
-    <w:lsdException w:name="Subtle Reference" w:semiHidden="0" w:uiPriority="31" w:unhideWhenUsed="0" w:qFormat="1"/>
-    <w:lsdException w:name="Intense Reference" w:semiHidden="0" w:uiPriority="32" w:unhideWhenUsed="0" w:qFormat="1"/>
-    <w:lsdException w:name="Book Title" w:semiHidden="0" w:uiPriority="33" w:unhideWhenUsed="0" w:qFormat="1"/>
-    <w:lsdException w:name="Bibliography" w:uiPriority="37"/>
-    <w:lsdException w:name="TOC Heading" w:uiPriority="39" w:qFormat="1"/>
-  </w:latentStyles>
-  <w:style w:type="paragraph" w:default="1" w:styleId="Normal">
-    <w:name w:val="Normal"/>
-    <w:qFormat/>
-    <w:rsid w:val="00B568ED"/>
-    <w:pPr>
-      <w:spacing w:after="200" w:line="276" w:lineRule="auto"/>
-    </w:pPr>
-    <w:rPr>
-      <w:rFonts w:asciiTheme="minorHAnsi" w:eastAsiaTheme="minorHAnsi" w:hAnsiTheme="minorHAnsi" w:cstheme="minorBidi"/>
-      <w:sz w:val="22"/>
-      <w:szCs w:val="22"/>
-      <w:lang w:val="en-US"/>
-    </w:rPr>
-  </w:style>
-  <w:style w:type="paragraph" w:styleId="Heading1">
-    <w:name w:val="heading 1"/>
-    <w:basedOn w:val="Normal"/>
-    <w:next w:val="Normal"/>
-    <w:qFormat/>
-    <w:rsid w:val="00CF7315"/>
-    <w:pPr>
-      <w:keepNext/>
-      <w:spacing w:before="240"/>
-      <w:outlineLvl w:val="0"/>
-    </w:pPr>
-    <w:rPr>
-      <w:rFonts w:asciiTheme="majorHAnsi" w:hAnsiTheme="majorHAnsi"/>
-      <w:b/>
-      <w:color w:val="4F81BD" w:themeColor="accent1"/>
-      <w:kern w:val="32"/>
-      <w:sz w:val="32"/>
-      <w:szCs w:val="32"/>
-    </w:rPr>
-  </w:style>
-  <w:style w:type="paragraph" w:styleId="Heading2">
-    <w:name w:val="heading 2"/>
-    <w:basedOn w:val="Normal"/>
-    <w:next w:val="Normal"/>
-    <w:qFormat/>
-    <w:rsid w:val="00CF7315"/>
-    <w:pPr>
-      <w:keepNext/>
-      <w:spacing w:before="240"/>
-      <w:outlineLvl w:val="1"/>
-    </w:pPr>
-    <w:rPr>
-      <w:rFonts w:asciiTheme="majorHAnsi" w:hAnsiTheme="majorHAnsi"/>
-      <w:b/>
-      <w:i/>
-      <w:color w:val="4F81BD" w:themeColor="accent1"/>
-      <w:sz w:val="28"/>
-      <w:szCs w:val="28"/>
-    </w:rPr>
-  </w:style>
-  <w:style w:type="paragraph" w:styleId="Heading3">
-    <w:name w:val="heading 3"/>
-    <w:basedOn w:val="Normal"/>
-    <w:next w:val="Normal"/>
-    <w:link w:val="Heading3Char"/>
-    <w:uiPriority w:val="9"/>
-    <w:unhideWhenUsed/>
-    <w:qFormat/>
-    <w:rsid w:val="00CF7315"/>
-    <w:pPr>
-      <w:keepNext/>
-      <w:keepLines/>
-      <w:spacing w:before="200"/>
-      <w:outlineLvl w:val="2"/>
-    </w:pPr>
-    <w:rPr>
-      <w:rFonts w:asciiTheme="majorHAnsi" w:eastAsiaTheme="majorEastAsia" w:hAnsiTheme="majorHAnsi" w:cstheme="majorBidi"/>
-      <w:b/>
-      <w:bCs/>
-      <w:color w:val="4F81BD" w:themeColor="accent1"/>
-      <w:sz w:val="26"/>
-      <w:szCs w:val="26"/>
-    </w:rPr>
-  </w:style>
-  <w:style w:type="paragraph" w:styleId="Heading4">
-    <w:name w:val="heading 4"/>
-    <w:basedOn w:val="Normal"/>
-    <w:next w:val="Normal"/>
-    <w:qFormat/>
-    <w:rsid w:val="00CF7315"/>
-    <w:pPr>
-      <w:keepNext/>
-      <w:spacing w:before="180"/>
-      <w:outlineLvl w:val="3"/>
-    </w:pPr>
-    <w:rPr>
-      <w:rFonts w:asciiTheme="majorHAnsi" w:hAnsiTheme="majorHAnsi"/>
-      <w:b/>
-      <w:i/>
-      <w:color w:val="4F81BD" w:themeColor="accent1"/>
-      <w:sz w:val="24"/>
-    </w:rPr>
-  </w:style>
-  <w:style w:type="paragraph" w:styleId="Heading5">
-    <w:name w:val="heading 5"/>
-    <w:basedOn w:val="Normal"/>
-    <w:next w:val="Normal"/>
-    <w:qFormat/>
-    <w:rsid w:val="00CF7315"/>
-    <w:pPr>
-      <w:spacing w:before="120"/>
-      <w:outlineLvl w:val="4"/>
-    </w:pPr>
-    <w:rPr>
-      <w:rFonts w:asciiTheme="majorHAnsi" w:hAnsiTheme="majorHAnsi"/>
-      <w:b/>
-      <w:color w:val="4F81BD" w:themeColor="accent1"/>
-      <w:szCs w:val="26"/>
-    </w:rPr>
-  </w:style>
-  <w:style w:type="paragraph" w:styleId="Heading6">
-    <w:name w:val="heading 6"/>
-    <w:basedOn w:val="Normal"/>
-    <w:next w:val="Normal"/>
-    <w:qFormat/>
-    <w:rsid w:val="00CF7315"/>
-    <w:pPr>
-      <w:spacing w:before="120"/>
-      <w:outlineLvl w:val="5"/>
-    </w:pPr>
-    <w:rPr>
-      <w:rFonts w:asciiTheme="majorHAnsi" w:hAnsiTheme="majorHAnsi"/>
-      <w:b/>
-      <w:i/>
-      <w:color w:val="4F81BD" w:themeColor="accent1"/>
-    </w:rPr>
-  </w:style>
-  <w:style w:type="paragraph" w:styleId="Heading8">
-    <w:name w:val="heading 8"/>
-    <w:basedOn w:val="Normal"/>
-    <w:next w:val="Normal"/>
-    <w:qFormat/>
-    <w:rsid w:val="004E3BE7"/>
-    <w:pPr>
-      <w:spacing w:before="240"/>
-      <w:outlineLvl w:val="7"/>
-    </w:pPr>
-    <w:rPr>
-      <w:rFonts w:ascii="Times New Roman" w:hAnsi="Times New Roman"/>
-      <w:b/>
-      <w:i/>
-      <w:sz w:val="24"/>
-    </w:rPr>
-  </w:style>
-  <w:style w:type="character" w:default="1" w:styleId="DefaultParagraphFont">
-    <w:name w:val="Default Paragraph Font"/>
-    <w:uiPriority w:val="1"/>
-    <w:semiHidden/>
-    <w:unhideWhenUsed/>
-    <w:rsid w:val="00B568ED"/>
-  </w:style>
-  <w:style w:type="table" w:default="1" w:styleId="TableNormal">
-    <w:name w:val="Normal Table"/>
-    <w:uiPriority w:val="99"/>
-    <w:semiHidden/>
-    <w:unhideWhenUsed/>
-    <w:tblPr>
-      <w:tblInd w:w="0" w:type="dxa"/>
-      <w:tblCellMar>
-        <w:top w:w="0" w:type="dxa"/>
-        <w:left w:w="108" w:type="dxa"/>
-        <w:bottom w:w="0" w:type="dxa"/>
-        <w:right w:w="108" w:type="dxa"/>
-      </w:tblCellMar>
-    </w:tblPr>
-  </w:style>
-  <w:style w:type="numbering" w:default="1" w:styleId="NoList">
-    <w:name w:val="No List"/>
-    <w:uiPriority w:val="99"/>
-    <w:semiHidden/>
-    <w:unhideWhenUsed/>
-    <w:rsid w:val="00B568ED"/>
+    <w:rsid w:val="002A6F6E"/>
   </w:style>
   <w:style w:type="paragraph" w:styleId="BalloonText">
     <w:name w:val="Balloon Text"/>

</xml_diff>